<commit_message>
add third service provider
</commit_message>
<xml_diff>
--- a/JavaEE/框架技术/Spring/Spring MVC请求处理流程图.docx
+++ b/JavaEE/框架技术/Spring/Spring MVC请求处理流程图.docx
@@ -76,7 +76,7 @@
         <w:spacing w:line="432" w:lineRule="atLeast"/>
         <w:jc w:val="left"/>
         <w:rPr>
-          <w:rFonts w:ascii="Helvetica" w:hAnsi="Helvetica" w:cs="Helvetica" w:hint="eastAsia"/>
+          <w:rFonts w:ascii="Helvetica" w:hAnsi="Helvetica" w:cs="Helvetica"/>
           <w:color w:val="000000"/>
           <w:kern w:val="0"/>
           <w:szCs w:val="21"/>
@@ -152,7 +152,7 @@
         <w:spacing w:line="432" w:lineRule="atLeast"/>
         <w:jc w:val="left"/>
         <w:rPr>
-          <w:rFonts w:ascii="Helvetica" w:hAnsi="Helvetica" w:cs="Helvetica"/>
+          <w:rFonts w:ascii="Helvetica" w:hAnsi="Helvetica" w:cs="Helvetica" w:hint="eastAsia"/>
           <w:color w:val="000000"/>
           <w:kern w:val="0"/>
           <w:szCs w:val="21"/>
@@ -1078,19 +1078,616 @@
         <w:spacing w:line="300" w:lineRule="atLeast"/>
         <w:jc w:val="left"/>
         <w:rPr>
-          <w:rFonts w:ascii="Helvetica" w:hAnsi="Helvetica" w:cs="Helvetica"/>
+          <w:rFonts w:ascii="Helvetica" w:hAnsi="Helvetica" w:cs="Helvetica" w:hint="eastAsia"/>
           <w:color w:val="000000"/>
           <w:kern w:val="0"/>
           <w:sz w:val="18"/>
           <w:szCs w:val="18"/>
         </w:rPr>
       </w:pPr>
+      <w:r>
+        <w:rPr>
+          <w:rFonts w:ascii="Helvetica" w:hAnsi="Helvetica" w:cs="Helvetica" w:hint="eastAsia"/>
+          <w:color w:val="000000"/>
+          <w:kern w:val="0"/>
+          <w:sz w:val="18"/>
+          <w:szCs w:val="18"/>
+        </w:rPr>
+        <w:t>包含过滤器的过程：</w:t>
+      </w:r>
       <w:bookmarkStart w:id="0" w:name="_GoBack"/>
       <w:bookmarkEnd w:id="0"/>
     </w:p>
     <w:p>
       <w:pPr>
         <w:widowControl/>
+        <w:spacing w:line="300" w:lineRule="atLeast"/>
+        <w:jc w:val="left"/>
+        <w:rPr>
+          <w:rFonts w:ascii="Helvetica" w:hAnsi="Helvetica" w:cs="Helvetica"/>
+          <w:color w:val="000000"/>
+          <w:kern w:val="0"/>
+          <w:sz w:val="18"/>
+          <w:szCs w:val="18"/>
+        </w:rPr>
+      </w:pPr>
+      <w:r>
+        <w:rPr>
+          <w:rFonts w:ascii="Helvetica" w:hAnsi="Helvetica" w:cs="Helvetica"/>
+          <w:noProof/>
+          <w:color w:val="000000"/>
+          <w:kern w:val="0"/>
+          <w:sz w:val="18"/>
+          <w:szCs w:val="18"/>
+        </w:rPr>
+        <w:lastRenderedPageBreak/>
+        <w:drawing>
+          <wp:inline distT="0" distB="0" distL="0" distR="0">
+            <wp:extent cx="5274310" cy="2959638"/>
+            <wp:effectExtent l="0" t="0" r="2540" b="0"/>
+            <wp:docPr id="5" name="图片 5" descr="C:\Users\mengya\Pictures\020253086387177.jpg"/>
+            <wp:cNvGraphicFramePr>
+              <a:graphicFrameLocks xmlns:a="http://schemas.openxmlformats.org/drawingml/2006/main" noChangeAspect="1"/>
+            </wp:cNvGraphicFramePr>
+            <a:graphic xmlns:a="http://schemas.openxmlformats.org/drawingml/2006/main">
+              <a:graphicData uri="http://schemas.openxmlformats.org/drawingml/2006/picture">
+                <pic:pic xmlns:pic="http://schemas.openxmlformats.org/drawingml/2006/picture">
+                  <pic:nvPicPr>
+                    <pic:cNvPr id="0" name="Picture 1" descr="C:\Users\mengya\Pictures\020253086387177.jpg"/>
+                    <pic:cNvPicPr>
+                      <a:picLocks noChangeAspect="1" noChangeArrowheads="1"/>
+                    </pic:cNvPicPr>
+                  </pic:nvPicPr>
+                  <pic:blipFill>
+                    <a:blip r:embed="rId9">
+                      <a:extLst>
+                        <a:ext uri="{28A0092B-C50C-407E-A947-70E740481C1C}">
+                          <a14:useLocalDpi xmlns:a14="http://schemas.microsoft.com/office/drawing/2010/main" val="0"/>
+                        </a:ext>
+                      </a:extLst>
+                    </a:blip>
+                    <a:srcRect/>
+                    <a:stretch>
+                      <a:fillRect/>
+                    </a:stretch>
+                  </pic:blipFill>
+                  <pic:spPr bwMode="auto">
+                    <a:xfrm>
+                      <a:off x="0" y="0"/>
+                      <a:ext cx="5274310" cy="2959638"/>
+                    </a:xfrm>
+                    <a:prstGeom prst="rect">
+                      <a:avLst/>
+                    </a:prstGeom>
+                    <a:noFill/>
+                    <a:ln>
+                      <a:noFill/>
+                    </a:ln>
+                  </pic:spPr>
+                </pic:pic>
+              </a:graphicData>
+            </a:graphic>
+          </wp:inline>
+        </w:drawing>
+      </w:r>
+    </w:p>
+    <w:p>
+      <w:pPr>
+        <w:widowControl/>
+        <w:spacing w:line="300" w:lineRule="atLeast"/>
+        <w:jc w:val="left"/>
+        <w:rPr>
+          <w:rFonts w:ascii="Helvetica" w:hAnsi="Helvetica" w:cs="Helvetica"/>
+          <w:color w:val="000000"/>
+          <w:kern w:val="0"/>
+          <w:sz w:val="18"/>
+          <w:szCs w:val="18"/>
+        </w:rPr>
+      </w:pPr>
+      <w:r>
+        <w:rPr>
+          <w:rFonts w:ascii="Arial" w:hAnsi="Arial" w:cs="Arial"/>
+          <w:color w:val="4D4D4D"/>
+          <w:szCs w:val="21"/>
+          <w:shd w:val="clear" w:color="auto" w:fill="FFFFFF"/>
+        </w:rPr>
+        <w:t>当</w:t>
+      </w:r>
+      <w:r>
+        <w:rPr>
+          <w:rFonts w:ascii="Arial" w:hAnsi="Arial" w:cs="Arial"/>
+          <w:color w:val="4D4D4D"/>
+          <w:szCs w:val="21"/>
+          <w:shd w:val="clear" w:color="auto" w:fill="FFFFFF"/>
+        </w:rPr>
+        <w:t>web</w:t>
+      </w:r>
+      <w:r>
+        <w:rPr>
+          <w:rFonts w:ascii="Arial" w:hAnsi="Arial" w:cs="Arial"/>
+          <w:color w:val="4D4D4D"/>
+          <w:szCs w:val="21"/>
+          <w:shd w:val="clear" w:color="auto" w:fill="FFFFFF"/>
+        </w:rPr>
+        <w:t>程序启动的时候</w:t>
+      </w:r>
+      <w:r>
+        <w:rPr>
+          <w:rFonts w:ascii="Arial" w:hAnsi="Arial" w:cs="Arial"/>
+          <w:color w:val="4D4D4D"/>
+          <w:szCs w:val="21"/>
+          <w:shd w:val="clear" w:color="auto" w:fill="FFFFFF"/>
+        </w:rPr>
+        <w:t>,ContextLoaderServlet</w:t>
+      </w:r>
+      <w:r>
+        <w:rPr>
+          <w:rFonts w:ascii="Arial" w:hAnsi="Arial" w:cs="Arial"/>
+          <w:color w:val="4D4D4D"/>
+          <w:szCs w:val="21"/>
+          <w:shd w:val="clear" w:color="auto" w:fill="FFFFFF"/>
+        </w:rPr>
+        <w:t>会把对应的配置文件信息读取出来</w:t>
+      </w:r>
+      <w:r>
+        <w:rPr>
+          <w:rFonts w:ascii="Arial" w:hAnsi="Arial" w:cs="Arial"/>
+          <w:color w:val="4D4D4D"/>
+          <w:szCs w:val="21"/>
+          <w:shd w:val="clear" w:color="auto" w:fill="FFFFFF"/>
+        </w:rPr>
+        <w:t>,</w:t>
+      </w:r>
+      <w:r>
+        <w:rPr>
+          <w:rFonts w:ascii="Arial" w:hAnsi="Arial" w:cs="Arial"/>
+          <w:color w:val="4D4D4D"/>
+          <w:szCs w:val="21"/>
+          <w:shd w:val="clear" w:color="auto" w:fill="FFFFFF"/>
+        </w:rPr>
+        <w:t>通过注射去初始化控制器</w:t>
+      </w:r>
+      <w:r>
+        <w:rPr>
+          <w:rFonts w:ascii="Arial" w:hAnsi="Arial" w:cs="Arial"/>
+          <w:color w:val="4D4D4D"/>
+          <w:szCs w:val="21"/>
+          <w:shd w:val="clear" w:color="auto" w:fill="FFFFFF"/>
+        </w:rPr>
+        <w:t>DispatchServlet. </w:t>
+      </w:r>
+      <w:r>
+        <w:rPr>
+          <w:rFonts w:ascii="Arial" w:hAnsi="Arial" w:cs="Arial"/>
+          <w:color w:val="4D4D4D"/>
+          <w:szCs w:val="21"/>
+          <w:shd w:val="clear" w:color="auto" w:fill="FFFFFF"/>
+        </w:rPr>
+        <w:t>而当接受到一个</w:t>
+      </w:r>
+      <w:r>
+        <w:rPr>
+          <w:rFonts w:ascii="Arial" w:hAnsi="Arial" w:cs="Arial"/>
+          <w:color w:val="4D4D4D"/>
+          <w:szCs w:val="21"/>
+          <w:shd w:val="clear" w:color="auto" w:fill="FFFFFF"/>
+        </w:rPr>
+        <w:t>HTTP</w:t>
+      </w:r>
+      <w:r>
+        <w:rPr>
+          <w:rFonts w:ascii="Arial" w:hAnsi="Arial" w:cs="Arial"/>
+          <w:color w:val="4D4D4D"/>
+          <w:szCs w:val="21"/>
+          <w:shd w:val="clear" w:color="auto" w:fill="FFFFFF"/>
+        </w:rPr>
+        <w:t>请求的时候</w:t>
+      </w:r>
+      <w:r>
+        <w:rPr>
+          <w:rFonts w:ascii="Arial" w:hAnsi="Arial" w:cs="Arial"/>
+          <w:color w:val="4D4D4D"/>
+          <w:szCs w:val="21"/>
+          <w:shd w:val="clear" w:color="auto" w:fill="FFFFFF"/>
+        </w:rPr>
+        <w:t>, DispatchServlet</w:t>
+      </w:r>
+      <w:r>
+        <w:rPr>
+          <w:rFonts w:ascii="Arial" w:hAnsi="Arial" w:cs="Arial"/>
+          <w:color w:val="4D4D4D"/>
+          <w:szCs w:val="21"/>
+          <w:shd w:val="clear" w:color="auto" w:fill="FFFFFF"/>
+        </w:rPr>
+        <w:t>会让</w:t>
+      </w:r>
+      <w:r>
+        <w:rPr>
+          <w:rFonts w:ascii="Arial" w:hAnsi="Arial" w:cs="Arial"/>
+          <w:color w:val="4D4D4D"/>
+          <w:szCs w:val="21"/>
+          <w:shd w:val="clear" w:color="auto" w:fill="FFFFFF"/>
+        </w:rPr>
+        <w:t>HandlerMapping</w:t>
+      </w:r>
+      <w:r>
+        <w:rPr>
+          <w:rFonts w:ascii="Arial" w:hAnsi="Arial" w:cs="Arial"/>
+          <w:color w:val="4D4D4D"/>
+          <w:szCs w:val="21"/>
+          <w:shd w:val="clear" w:color="auto" w:fill="FFFFFF"/>
+        </w:rPr>
+        <w:t>去处理这个请求</w:t>
+      </w:r>
+      <w:r>
+        <w:rPr>
+          <w:rFonts w:ascii="Arial" w:hAnsi="Arial" w:cs="Arial"/>
+          <w:color w:val="4D4D4D"/>
+          <w:szCs w:val="21"/>
+          <w:shd w:val="clear" w:color="auto" w:fill="FFFFFF"/>
+        </w:rPr>
+        <w:t>.HandlerMapping</w:t>
+      </w:r>
+      <w:r>
+        <w:rPr>
+          <w:rFonts w:ascii="Arial" w:hAnsi="Arial" w:cs="Arial"/>
+          <w:color w:val="4D4D4D"/>
+          <w:szCs w:val="21"/>
+          <w:shd w:val="clear" w:color="auto" w:fill="FFFFFF"/>
+        </w:rPr>
+        <w:t>根据请求</w:t>
+      </w:r>
+      <w:r>
+        <w:rPr>
+          <w:rFonts w:ascii="Arial" w:hAnsi="Arial" w:cs="Arial"/>
+          <w:color w:val="4D4D4D"/>
+          <w:szCs w:val="21"/>
+          <w:shd w:val="clear" w:color="auto" w:fill="FFFFFF"/>
+        </w:rPr>
+        <w:t>URL(</w:t>
+      </w:r>
+      <w:r>
+        <w:rPr>
+          <w:rFonts w:ascii="Arial" w:hAnsi="Arial" w:cs="Arial"/>
+          <w:color w:val="4D4D4D"/>
+          <w:szCs w:val="21"/>
+          <w:shd w:val="clear" w:color="auto" w:fill="FFFFFF"/>
+        </w:rPr>
+        <w:t>不一定非要是</w:t>
+      </w:r>
+      <w:r>
+        <w:rPr>
+          <w:rFonts w:ascii="Arial" w:hAnsi="Arial" w:cs="Arial"/>
+          <w:color w:val="4D4D4D"/>
+          <w:szCs w:val="21"/>
+          <w:shd w:val="clear" w:color="auto" w:fill="FFFFFF"/>
+        </w:rPr>
+        <w:t>URL,</w:t>
+      </w:r>
+      <w:r>
+        <w:rPr>
+          <w:rFonts w:ascii="Arial" w:hAnsi="Arial" w:cs="Arial"/>
+          <w:color w:val="4D4D4D"/>
+          <w:szCs w:val="21"/>
+          <w:shd w:val="clear" w:color="auto" w:fill="FFFFFF"/>
+        </w:rPr>
+        <w:t>完全可以自定义</w:t>
+      </w:r>
+      <w:r>
+        <w:rPr>
+          <w:rFonts w:ascii="Arial" w:hAnsi="Arial" w:cs="Arial"/>
+          <w:color w:val="4D4D4D"/>
+          <w:szCs w:val="21"/>
+          <w:shd w:val="clear" w:color="auto" w:fill="FFFFFF"/>
+        </w:rPr>
+        <w:t>,</w:t>
+      </w:r>
+      <w:r>
+        <w:rPr>
+          <w:rFonts w:ascii="Arial" w:hAnsi="Arial" w:cs="Arial"/>
+          <w:color w:val="4D4D4D"/>
+          <w:szCs w:val="21"/>
+          <w:shd w:val="clear" w:color="auto" w:fill="FFFFFF"/>
+        </w:rPr>
+        <w:t>非常灵活</w:t>
+      </w:r>
+      <w:r>
+        <w:rPr>
+          <w:rFonts w:ascii="Arial" w:hAnsi="Arial" w:cs="Arial"/>
+          <w:color w:val="4D4D4D"/>
+          <w:szCs w:val="21"/>
+          <w:shd w:val="clear" w:color="auto" w:fill="FFFFFF"/>
+        </w:rPr>
+        <w:t>)</w:t>
+      </w:r>
+      <w:r>
+        <w:rPr>
+          <w:rFonts w:ascii="Arial" w:hAnsi="Arial" w:cs="Arial"/>
+          <w:color w:val="4D4D4D"/>
+          <w:szCs w:val="21"/>
+          <w:shd w:val="clear" w:color="auto" w:fill="FFFFFF"/>
+        </w:rPr>
+        <w:t>来选择一个</w:t>
+      </w:r>
+      <w:r>
+        <w:rPr>
+          <w:rFonts w:ascii="Arial" w:hAnsi="Arial" w:cs="Arial"/>
+          <w:color w:val="4D4D4D"/>
+          <w:szCs w:val="21"/>
+          <w:shd w:val="clear" w:color="auto" w:fill="FFFFFF"/>
+        </w:rPr>
+        <w:t>Controller. </w:t>
+      </w:r>
+      <w:r>
+        <w:rPr>
+          <w:rFonts w:ascii="Arial" w:hAnsi="Arial" w:cs="Arial"/>
+          <w:color w:val="4D4D4D"/>
+          <w:szCs w:val="21"/>
+          <w:shd w:val="clear" w:color="auto" w:fill="FFFFFF"/>
+        </w:rPr>
+        <w:t>然后</w:t>
+      </w:r>
+      <w:r>
+        <w:rPr>
+          <w:rFonts w:ascii="Arial" w:hAnsi="Arial" w:cs="Arial"/>
+          <w:color w:val="4D4D4D"/>
+          <w:szCs w:val="21"/>
+          <w:shd w:val="clear" w:color="auto" w:fill="FFFFFF"/>
+        </w:rPr>
+        <w:t>DispatchServlet</w:t>
+      </w:r>
+      <w:r>
+        <w:rPr>
+          <w:rFonts w:ascii="Arial" w:hAnsi="Arial" w:cs="Arial"/>
+          <w:color w:val="4D4D4D"/>
+          <w:szCs w:val="21"/>
+          <w:shd w:val="clear" w:color="auto" w:fill="FFFFFF"/>
+        </w:rPr>
+        <w:t>会在调用选定的</w:t>
+      </w:r>
+      <w:r>
+        <w:rPr>
+          <w:rFonts w:ascii="Arial" w:hAnsi="Arial" w:cs="Arial"/>
+          <w:color w:val="4D4D4D"/>
+          <w:szCs w:val="21"/>
+          <w:shd w:val="clear" w:color="auto" w:fill="FFFFFF"/>
+        </w:rPr>
+        <w:t>Controller</w:t>
+      </w:r>
+      <w:r>
+        <w:rPr>
+          <w:rFonts w:ascii="Arial" w:hAnsi="Arial" w:cs="Arial"/>
+          <w:color w:val="4D4D4D"/>
+          <w:szCs w:val="21"/>
+          <w:shd w:val="clear" w:color="auto" w:fill="FFFFFF"/>
+        </w:rPr>
+        <w:t>的</w:t>
+      </w:r>
+      <w:r>
+        <w:rPr>
+          <w:rFonts w:ascii="Arial" w:hAnsi="Arial" w:cs="Arial"/>
+          <w:color w:val="4D4D4D"/>
+          <w:szCs w:val="21"/>
+          <w:shd w:val="clear" w:color="auto" w:fill="FFFFFF"/>
+        </w:rPr>
+        <w:t>handlerRequest</w:t>
+      </w:r>
+      <w:r>
+        <w:rPr>
+          <w:rFonts w:ascii="Arial" w:hAnsi="Arial" w:cs="Arial"/>
+          <w:color w:val="4D4D4D"/>
+          <w:szCs w:val="21"/>
+          <w:shd w:val="clear" w:color="auto" w:fill="FFFFFF"/>
+        </w:rPr>
+        <w:t>方法</w:t>
+      </w:r>
+      <w:r>
+        <w:rPr>
+          <w:rFonts w:ascii="Arial" w:hAnsi="Arial" w:cs="Arial"/>
+          <w:color w:val="4D4D4D"/>
+          <w:szCs w:val="21"/>
+          <w:shd w:val="clear" w:color="auto" w:fill="FFFFFF"/>
+        </w:rPr>
+        <w:t>,</w:t>
+      </w:r>
+      <w:r>
+        <w:rPr>
+          <w:rFonts w:ascii="Arial" w:hAnsi="Arial" w:cs="Arial"/>
+          <w:color w:val="4D4D4D"/>
+          <w:szCs w:val="21"/>
+          <w:shd w:val="clear" w:color="auto" w:fill="FFFFFF"/>
+        </w:rPr>
+        <w:t>并且在这个方法前后调用这个</w:t>
+      </w:r>
+      <w:r>
+        <w:rPr>
+          <w:rFonts w:ascii="Arial" w:hAnsi="Arial" w:cs="Arial"/>
+          <w:color w:val="4D4D4D"/>
+          <w:szCs w:val="21"/>
+          <w:shd w:val="clear" w:color="auto" w:fill="FFFFFF"/>
+        </w:rPr>
+        <w:t>Controller</w:t>
+      </w:r>
+      <w:r>
+        <w:rPr>
+          <w:rFonts w:ascii="Arial" w:hAnsi="Arial" w:cs="Arial"/>
+          <w:color w:val="4D4D4D"/>
+          <w:szCs w:val="21"/>
+          <w:shd w:val="clear" w:color="auto" w:fill="FFFFFF"/>
+        </w:rPr>
+        <w:t>的</w:t>
+      </w:r>
+      <w:r>
+        <w:rPr>
+          <w:rFonts w:ascii="Arial" w:hAnsi="Arial" w:cs="Arial"/>
+          <w:color w:val="FF0000"/>
+          <w:szCs w:val="21"/>
+          <w:shd w:val="clear" w:color="auto" w:fill="FFFFFF"/>
+        </w:rPr>
+        <w:t>interceptor</w:t>
+      </w:r>
+      <w:r>
+        <w:rPr>
+          <w:rFonts w:ascii="Arial" w:hAnsi="Arial" w:cs="Arial"/>
+          <w:color w:val="4D4D4D"/>
+          <w:szCs w:val="21"/>
+          <w:shd w:val="clear" w:color="auto" w:fill="FFFFFF"/>
+        </w:rPr>
+        <w:t>(</w:t>
+      </w:r>
+      <w:r>
+        <w:rPr>
+          <w:rFonts w:ascii="Arial" w:hAnsi="Arial" w:cs="Arial"/>
+          <w:color w:val="4D4D4D"/>
+          <w:szCs w:val="21"/>
+          <w:shd w:val="clear" w:color="auto" w:fill="FFFFFF"/>
+        </w:rPr>
+        <w:t>假如有配置的话</w:t>
+      </w:r>
+      <w:r>
+        <w:rPr>
+          <w:rFonts w:ascii="Arial" w:hAnsi="Arial" w:cs="Arial"/>
+          <w:color w:val="4D4D4D"/>
+          <w:szCs w:val="21"/>
+          <w:shd w:val="clear" w:color="auto" w:fill="FFFFFF"/>
+        </w:rPr>
+        <w:t>),</w:t>
+      </w:r>
+      <w:r>
+        <w:rPr>
+          <w:rFonts w:ascii="Arial" w:hAnsi="Arial" w:cs="Arial"/>
+          <w:color w:val="4D4D4D"/>
+          <w:szCs w:val="21"/>
+          <w:shd w:val="clear" w:color="auto" w:fill="FFFFFF"/>
+        </w:rPr>
+        <w:t>然后返回一个视图和模型的集合</w:t>
+      </w:r>
+      <w:r>
+        <w:rPr>
+          <w:rFonts w:ascii="Arial" w:hAnsi="Arial" w:cs="Arial"/>
+          <w:color w:val="4D4D4D"/>
+          <w:szCs w:val="21"/>
+          <w:shd w:val="clear" w:color="auto" w:fill="FFFFFF"/>
+        </w:rPr>
+        <w:t>ModelAndView.</w:t>
+      </w:r>
+      <w:r>
+        <w:rPr>
+          <w:rFonts w:ascii="Arial" w:hAnsi="Arial" w:cs="Arial"/>
+          <w:color w:val="4D4D4D"/>
+          <w:szCs w:val="21"/>
+          <w:shd w:val="clear" w:color="auto" w:fill="FFFFFF"/>
+        </w:rPr>
+        <w:t>框架通过</w:t>
+      </w:r>
+      <w:r>
+        <w:rPr>
+          <w:rFonts w:ascii="Arial" w:hAnsi="Arial" w:cs="Arial"/>
+          <w:color w:val="4D4D4D"/>
+          <w:szCs w:val="21"/>
+          <w:shd w:val="clear" w:color="auto" w:fill="FFFFFF"/>
+        </w:rPr>
+        <w:t>ViewResolver</w:t>
+      </w:r>
+      <w:r>
+        <w:rPr>
+          <w:rFonts w:ascii="Arial" w:hAnsi="Arial" w:cs="Arial"/>
+          <w:color w:val="4D4D4D"/>
+          <w:szCs w:val="21"/>
+          <w:shd w:val="clear" w:color="auto" w:fill="FFFFFF"/>
+        </w:rPr>
+        <w:t>来解析视图并且返回一个</w:t>
+      </w:r>
+      <w:r>
+        <w:rPr>
+          <w:rFonts w:ascii="Arial" w:hAnsi="Arial" w:cs="Arial"/>
+          <w:color w:val="4D4D4D"/>
+          <w:szCs w:val="21"/>
+          <w:shd w:val="clear" w:color="auto" w:fill="FFFFFF"/>
+        </w:rPr>
+        <w:t>View</w:t>
+      </w:r>
+      <w:r>
+        <w:rPr>
+          <w:rFonts w:ascii="Arial" w:hAnsi="Arial" w:cs="Arial"/>
+          <w:color w:val="4D4D4D"/>
+          <w:szCs w:val="21"/>
+          <w:shd w:val="clear" w:color="auto" w:fill="FFFFFF"/>
+        </w:rPr>
+        <w:t>对象</w:t>
+      </w:r>
+      <w:r>
+        <w:rPr>
+          <w:rFonts w:ascii="Arial" w:hAnsi="Arial" w:cs="Arial"/>
+          <w:color w:val="4D4D4D"/>
+          <w:szCs w:val="21"/>
+          <w:shd w:val="clear" w:color="auto" w:fill="FFFFFF"/>
+        </w:rPr>
+        <w:t>,</w:t>
+      </w:r>
+      <w:r>
+        <w:rPr>
+          <w:rFonts w:ascii="Arial" w:hAnsi="Arial" w:cs="Arial"/>
+          <w:color w:val="4D4D4D"/>
+          <w:szCs w:val="21"/>
+          <w:shd w:val="clear" w:color="auto" w:fill="FFFFFF"/>
+        </w:rPr>
+        <w:t>最后调用</w:t>
+      </w:r>
+      <w:r>
+        <w:rPr>
+          <w:rFonts w:ascii="Arial" w:hAnsi="Arial" w:cs="Arial"/>
+          <w:color w:val="4D4D4D"/>
+          <w:szCs w:val="21"/>
+          <w:shd w:val="clear" w:color="auto" w:fill="FFFFFF"/>
+        </w:rPr>
+        <w:t>View</w:t>
+      </w:r>
+      <w:r>
+        <w:rPr>
+          <w:rFonts w:ascii="Arial" w:hAnsi="Arial" w:cs="Arial"/>
+          <w:color w:val="4D4D4D"/>
+          <w:szCs w:val="21"/>
+          <w:shd w:val="clear" w:color="auto" w:fill="FFFFFF"/>
+        </w:rPr>
+        <w:t>的</w:t>
+      </w:r>
+      <w:r>
+        <w:rPr>
+          <w:rFonts w:ascii="Arial" w:hAnsi="Arial" w:cs="Arial"/>
+          <w:color w:val="4D4D4D"/>
+          <w:szCs w:val="21"/>
+          <w:shd w:val="clear" w:color="auto" w:fill="FFFFFF"/>
+        </w:rPr>
+        <w:t>render</w:t>
+      </w:r>
+      <w:r>
+        <w:rPr>
+          <w:rFonts w:ascii="Arial" w:hAnsi="Arial" w:cs="Arial"/>
+          <w:color w:val="4D4D4D"/>
+          <w:szCs w:val="21"/>
+          <w:shd w:val="clear" w:color="auto" w:fill="FFFFFF"/>
+        </w:rPr>
+        <w:t>方法返回到客户端</w:t>
+      </w:r>
+    </w:p>
+    <w:p>
+      <w:pPr>
+        <w:widowControl/>
+        <w:spacing w:line="300" w:lineRule="atLeast"/>
+        <w:jc w:val="left"/>
+        <w:rPr>
+          <w:rFonts w:ascii="Helvetica" w:hAnsi="Helvetica" w:cs="Helvetica"/>
+          <w:color w:val="000000"/>
+          <w:kern w:val="0"/>
+          <w:sz w:val="18"/>
+          <w:szCs w:val="18"/>
+        </w:rPr>
+      </w:pPr>
+    </w:p>
+    <w:p>
+      <w:pPr>
+        <w:widowControl/>
         <w:spacing w:line="432" w:lineRule="atLeast"/>
         <w:jc w:val="left"/>
         <w:rPr>
@@ -1109,7 +1706,6 @@
           <w:kern w:val="0"/>
           <w:szCs w:val="21"/>
         </w:rPr>
-        <w:lastRenderedPageBreak/>
         <w:drawing>
           <wp:inline distT="0" distB="0" distL="0" distR="0">
             <wp:extent cx="5511165" cy="3133725"/>
@@ -1128,7 +1724,7 @@
                     </pic:cNvPicPr>
                   </pic:nvPicPr>
                   <pic:blipFill>
-                    <a:blip r:embed="rId9">
+                    <a:blip r:embed="rId10">
                       <a:extLst>
                         <a:ext uri="{28A0092B-C50C-407E-A947-70E740481C1C}">
                           <a14:useLocalDpi xmlns:a14="http://schemas.microsoft.com/office/drawing/2010/main" val="0"/>
@@ -1323,6 +1919,7 @@
           <w:szCs w:val="20"/>
           <w:shd w:val="clear" w:color="auto" w:fill="FFFFFF"/>
         </w:rPr>
+        <w:lastRenderedPageBreak/>
         <w:t xml:space="preserve">　　</w:t>
       </w:r>
       <w:r>
@@ -1659,21 +2256,303 @@
         <w:spacing w:line="432" w:lineRule="atLeast"/>
         <w:jc w:val="left"/>
         <w:rPr>
+          <w:rFonts w:ascii="Helvetica" w:hAnsi="Helvetica" w:cs="Helvetica"/>
+          <w:color w:val="000000"/>
+          <w:kern w:val="0"/>
+          <w:szCs w:val="21"/>
+        </w:rPr>
+      </w:pPr>
+      <w:r>
+        <w:rPr>
+          <w:rFonts w:ascii="Helvetica" w:hAnsi="Helvetica" w:cs="Helvetica"/>
+          <w:color w:val="000000"/>
+          <w:kern w:val="0"/>
+          <w:szCs w:val="21"/>
+        </w:rPr>
+        <w:br/>
+        <w:t xml:space="preserve">1. </w:t>
+      </w:r>
+      <w:r>
+        <w:rPr>
+          <w:rFonts w:ascii="Helvetica" w:hAnsi="Helvetica" w:cs="Helvetica"/>
+          <w:color w:val="000000"/>
+          <w:kern w:val="0"/>
+          <w:szCs w:val="21"/>
+        </w:rPr>
+        <w:t>当</w:t>
+      </w:r>
+      <w:r>
+        <w:rPr>
+          <w:rFonts w:ascii="Helvetica" w:hAnsi="Helvetica" w:cs="Helvetica"/>
+          <w:color w:val="000000"/>
+          <w:kern w:val="0"/>
+          <w:szCs w:val="21"/>
+        </w:rPr>
+        <w:t>DispatcherServlet</w:t>
+      </w:r>
+      <w:r>
+        <w:rPr>
+          <w:rFonts w:ascii="Helvetica" w:hAnsi="Helvetica" w:cs="Helvetica"/>
+          <w:color w:val="000000"/>
+          <w:kern w:val="0"/>
+          <w:szCs w:val="21"/>
+        </w:rPr>
+        <w:t>接到请求时，他先</w:t>
+      </w:r>
+      <w:r>
+        <w:rPr>
           <w:rFonts w:ascii="Helvetica" w:hAnsi="Helvetica" w:cs="Helvetica" w:hint="eastAsia"/>
           <w:color w:val="000000"/>
           <w:kern w:val="0"/>
           <w:szCs w:val="21"/>
         </w:rPr>
-      </w:pPr>
-      <w:r>
-        <w:rPr>
-          <w:rFonts w:ascii="Helvetica" w:hAnsi="Helvetica" w:cs="Helvetica"/>
-          <w:color w:val="000000"/>
-          <w:kern w:val="0"/>
-          <w:szCs w:val="21"/>
-        </w:rPr>
-        <w:br/>
-        <w:t xml:space="preserve">1. </w:t>
+        <w:t>会</w:t>
+      </w:r>
+      <w:r>
+        <w:rPr>
+          <w:rFonts w:ascii="Helvetica" w:hAnsi="Helvetica" w:cs="Helvetica"/>
+          <w:color w:val="000000"/>
+          <w:kern w:val="0"/>
+          <w:szCs w:val="21"/>
+        </w:rPr>
+        <w:t>查找适当的处理程序来处理请求。</w:t>
+      </w:r>
+      <w:r>
+        <w:rPr>
+          <w:rFonts w:ascii="Helvetica" w:hAnsi="Helvetica" w:cs="Helvetica"/>
+          <w:color w:val="000000"/>
+          <w:kern w:val="0"/>
+          <w:szCs w:val="21"/>
+        </w:rPr>
+        <w:t>DispatcherServlet</w:t>
+      </w:r>
+      <w:r>
+        <w:rPr>
+          <w:rFonts w:ascii="Helvetica" w:hAnsi="Helvetica" w:cs="Helvetica"/>
+          <w:color w:val="000000"/>
+          <w:kern w:val="0"/>
+          <w:szCs w:val="21"/>
+        </w:rPr>
+        <w:t>通过一个或者多个处理程序映射，将每个请求映射到处理程序中。处理程序映射配置在</w:t>
+      </w:r>
+      <w:r>
+        <w:rPr>
+          <w:rFonts w:ascii="Helvetica" w:hAnsi="Helvetica" w:cs="Helvetica"/>
+          <w:color w:val="000000"/>
+          <w:kern w:val="0"/>
+          <w:szCs w:val="21"/>
+        </w:rPr>
+        <w:t>web</w:t>
+      </w:r>
+      <w:r>
+        <w:rPr>
+          <w:rFonts w:ascii="Helvetica" w:hAnsi="Helvetica" w:cs="Helvetica"/>
+          <w:color w:val="000000"/>
+          <w:kern w:val="0"/>
+          <w:szCs w:val="21"/>
+        </w:rPr>
+        <w:t>应用程序的上下文中，是实现了</w:t>
+      </w:r>
+      <w:r>
+        <w:rPr>
+          <w:rFonts w:ascii="Helvetica" w:hAnsi="Helvetica" w:cs="Helvetica"/>
+          <w:color w:val="000000"/>
+          <w:kern w:val="0"/>
+          <w:szCs w:val="21"/>
+        </w:rPr>
+        <w:t>HandlerMapping</w:t>
+      </w:r>
+      <w:r>
+        <w:rPr>
+          <w:rFonts w:ascii="Helvetica" w:hAnsi="Helvetica" w:cs="Helvetica"/>
+          <w:color w:val="000000"/>
+          <w:kern w:val="0"/>
+          <w:szCs w:val="21"/>
+        </w:rPr>
+        <w:t>接口的</w:t>
+      </w:r>
+      <w:r>
+        <w:rPr>
+          <w:rFonts w:ascii="Helvetica" w:hAnsi="Helvetica" w:cs="Helvetica"/>
+          <w:color w:val="000000"/>
+          <w:kern w:val="0"/>
+          <w:szCs w:val="21"/>
+        </w:rPr>
+        <w:t>Bean</w:t>
+      </w:r>
+      <w:r>
+        <w:rPr>
+          <w:rFonts w:ascii="Helvetica" w:hAnsi="Helvetica" w:cs="Helvetica"/>
+          <w:color w:val="000000"/>
+          <w:kern w:val="0"/>
+          <w:szCs w:val="21"/>
+        </w:rPr>
+        <w:t>。它负责为请求返回一个适当的处理程序（也就是</w:t>
+      </w:r>
+      <w:r>
+        <w:rPr>
+          <w:rFonts w:ascii="Helvetica" w:hAnsi="Helvetica" w:cs="Helvetica"/>
+          <w:color w:val="000000"/>
+          <w:kern w:val="0"/>
+          <w:szCs w:val="21"/>
+        </w:rPr>
+        <w:t>Controller</w:t>
+      </w:r>
+      <w:r>
+        <w:rPr>
+          <w:rFonts w:ascii="Helvetica" w:hAnsi="Helvetica" w:cs="Helvetica"/>
+          <w:color w:val="000000"/>
+          <w:kern w:val="0"/>
+          <w:szCs w:val="21"/>
+        </w:rPr>
+        <w:t>）。处理程序映射通常根据请求的</w:t>
+      </w:r>
+      <w:r>
+        <w:rPr>
+          <w:rFonts w:ascii="Helvetica" w:hAnsi="Helvetica" w:cs="Helvetica"/>
+          <w:color w:val="000000"/>
+          <w:kern w:val="0"/>
+          <w:szCs w:val="21"/>
+        </w:rPr>
+        <w:t>URL</w:t>
+      </w:r>
+      <w:r>
+        <w:rPr>
+          <w:rFonts w:ascii="Helvetica" w:hAnsi="Helvetica" w:cs="Helvetica"/>
+          <w:color w:val="000000"/>
+          <w:kern w:val="0"/>
+          <w:szCs w:val="21"/>
+        </w:rPr>
+        <w:t>将请求映射到处理程序（</w:t>
+      </w:r>
+      <w:r>
+        <w:rPr>
+          <w:rFonts w:ascii="Helvetica" w:hAnsi="Helvetica" w:cs="Helvetica"/>
+          <w:color w:val="000000"/>
+          <w:kern w:val="0"/>
+          <w:szCs w:val="21"/>
+        </w:rPr>
+        <w:t>Controller</w:t>
+      </w:r>
+      <w:r>
+        <w:rPr>
+          <w:rFonts w:ascii="Helvetica" w:hAnsi="Helvetica" w:cs="Helvetica"/>
+          <w:color w:val="000000"/>
+          <w:kern w:val="0"/>
+          <w:szCs w:val="21"/>
+        </w:rPr>
+        <w:t>）。</w:t>
+      </w:r>
+      <w:r>
+        <w:rPr>
+          <w:rFonts w:ascii="Helvetica" w:hAnsi="Helvetica" w:cs="Helvetica"/>
+          <w:color w:val="000000"/>
+          <w:kern w:val="0"/>
+          <w:szCs w:val="21"/>
+        </w:rPr>
+        <w:t> </w:t>
+      </w:r>
+      <w:r>
+        <w:rPr>
+          <w:rFonts w:ascii="Helvetica" w:hAnsi="Helvetica" w:cs="Helvetica"/>
+          <w:color w:val="000000"/>
+          <w:kern w:val="0"/>
+          <w:szCs w:val="21"/>
+        </w:rPr>
+        <w:br/>
+        <w:t xml:space="preserve">2. </w:t>
+      </w:r>
+      <w:r>
+        <w:rPr>
+          <w:rFonts w:ascii="Helvetica" w:hAnsi="Helvetica" w:cs="Helvetica"/>
+          <w:color w:val="000000"/>
+          <w:kern w:val="0"/>
+          <w:szCs w:val="21"/>
+        </w:rPr>
+        <w:t>一旦</w:t>
+      </w:r>
+      <w:r>
+        <w:rPr>
+          <w:rFonts w:ascii="Helvetica" w:hAnsi="Helvetica" w:cs="Helvetica"/>
+          <w:color w:val="000000"/>
+          <w:kern w:val="0"/>
+          <w:szCs w:val="21"/>
+        </w:rPr>
+        <w:t>DispatcherServlet</w:t>
+      </w:r>
+      <w:r>
+        <w:rPr>
+          <w:rFonts w:ascii="Helvetica" w:hAnsi="Helvetica" w:cs="Helvetica"/>
+          <w:color w:val="000000"/>
+          <w:kern w:val="0"/>
+          <w:szCs w:val="21"/>
+        </w:rPr>
+        <w:t>选择了适当的控制器，它就会调用这个控制器来处理请求。</w:t>
+      </w:r>
+      <w:r>
+        <w:rPr>
+          <w:rFonts w:ascii="Helvetica" w:hAnsi="Helvetica" w:cs="Helvetica"/>
+          <w:color w:val="000000"/>
+          <w:kern w:val="0"/>
+          <w:szCs w:val="21"/>
+        </w:rPr>
+        <w:t> </w:t>
+      </w:r>
+      <w:r>
+        <w:rPr>
+          <w:rFonts w:ascii="Helvetica" w:hAnsi="Helvetica" w:cs="Helvetica"/>
+          <w:color w:val="000000"/>
+          <w:kern w:val="0"/>
+          <w:szCs w:val="21"/>
+        </w:rPr>
+        <w:br/>
+        <w:t xml:space="preserve">3. </w:t>
+      </w:r>
+      <w:r>
+        <w:rPr>
+          <w:rFonts w:ascii="Helvetica" w:hAnsi="Helvetica" w:cs="Helvetica"/>
+          <w:color w:val="000000"/>
+          <w:kern w:val="0"/>
+          <w:szCs w:val="21"/>
+        </w:rPr>
+        <w:t>控制器处理完请求后，会将模型和视图名（有时候是视图对象）返回给</w:t>
+      </w:r>
+      <w:r>
+        <w:rPr>
+          <w:rFonts w:ascii="Helvetica" w:hAnsi="Helvetica" w:cs="Helvetica"/>
+          <w:color w:val="000000"/>
+          <w:kern w:val="0"/>
+          <w:szCs w:val="21"/>
+        </w:rPr>
+        <w:t>DispatcherServlet</w:t>
+      </w:r>
+      <w:r>
+        <w:rPr>
+          <w:rFonts w:ascii="Helvetica" w:hAnsi="Helvetica" w:cs="Helvetica"/>
+          <w:color w:val="000000"/>
+          <w:kern w:val="0"/>
+          <w:szCs w:val="21"/>
+        </w:rPr>
+        <w:t>。模型包含了控制器要传递给视图进行显示的属性。如果返回的是视图名称，它会被解析成视图对象再进行呈现。绑定模型和视图的基本类是</w:t>
+      </w:r>
+      <w:r>
+        <w:rPr>
+          <w:rFonts w:ascii="Helvetica" w:hAnsi="Helvetica" w:cs="Helvetica"/>
+          <w:color w:val="000000"/>
+          <w:kern w:val="0"/>
+          <w:szCs w:val="21"/>
+        </w:rPr>
+        <w:t>ModelAndView </w:t>
+      </w:r>
+      <w:r>
+        <w:rPr>
+          <w:rFonts w:ascii="Helvetica" w:hAnsi="Helvetica" w:cs="Helvetica"/>
+          <w:color w:val="000000"/>
+          <w:kern w:val="0"/>
+          <w:szCs w:val="21"/>
+        </w:rPr>
+        <w:br/>
+        <w:t xml:space="preserve">4. </w:t>
       </w:r>
       <w:r>
         <w:rPr>
@@ -1700,25 +2579,7 @@
           <w:kern w:val="0"/>
           <w:szCs w:val="21"/>
         </w:rPr>
-        <w:t>接到请求时，他先</w:t>
-      </w:r>
-      <w:r>
-        <w:rPr>
-          <w:rFonts w:ascii="Helvetica" w:hAnsi="Helvetica" w:cs="Helvetica" w:hint="eastAsia"/>
-          <w:color w:val="000000"/>
-          <w:kern w:val="0"/>
-          <w:szCs w:val="21"/>
-        </w:rPr>
-        <w:t>会</w:t>
-      </w:r>
-      <w:r>
-        <w:rPr>
-          <w:rFonts w:ascii="Helvetica" w:hAnsi="Helvetica" w:cs="Helvetica"/>
-          <w:color w:val="000000"/>
-          <w:kern w:val="0"/>
-          <w:szCs w:val="21"/>
-        </w:rPr>
-        <w:t>查找适当的处理程序来处理请求。</w:t>
+        <w:t>接收到模型和视图名称时，它会将逻辑视图名称解析成视图对象再进行呈现。</w:t>
       </w:r>
       <w:r>
         <w:rPr>
@@ -1736,25 +2597,315 @@
           <w:kern w:val="0"/>
           <w:szCs w:val="21"/>
         </w:rPr>
-        <w:t>通过一个或者多个处理程序映射，将每个请求映射到处理程序中。处理程序映射配置在</w:t>
-      </w:r>
-      <w:r>
-        <w:rPr>
-          <w:rFonts w:ascii="Helvetica" w:hAnsi="Helvetica" w:cs="Helvetica"/>
-          <w:color w:val="000000"/>
-          <w:kern w:val="0"/>
-          <w:szCs w:val="21"/>
-        </w:rPr>
-        <w:t>web</w:t>
-      </w:r>
-      <w:r>
-        <w:rPr>
-          <w:rFonts w:ascii="Helvetica" w:hAnsi="Helvetica" w:cs="Helvetica"/>
-          <w:color w:val="000000"/>
-          <w:kern w:val="0"/>
-          <w:szCs w:val="21"/>
-        </w:rPr>
-        <w:t>应用程序的上下文中，是实现了</w:t>
+        <w:t>从一个或者多个视图解析器中解析视图。</w:t>
+      </w:r>
+      <w:r>
+        <w:rPr>
+          <w:rFonts w:ascii="Helvetica" w:hAnsi="Helvetica" w:cs="Helvetica"/>
+          <w:color w:val="FF0000"/>
+          <w:kern w:val="0"/>
+          <w:szCs w:val="21"/>
+        </w:rPr>
+        <w:t>视图解析器</w:t>
+      </w:r>
+      <w:r>
+        <w:rPr>
+          <w:rFonts w:ascii="Helvetica" w:hAnsi="Helvetica" w:cs="Helvetica"/>
+          <w:color w:val="000000"/>
+          <w:kern w:val="0"/>
+          <w:szCs w:val="21"/>
+        </w:rPr>
+        <w:t>配置在</w:t>
+      </w:r>
+      <w:r>
+        <w:rPr>
+          <w:rFonts w:ascii="Helvetica" w:hAnsi="Helvetica" w:cs="Helvetica"/>
+          <w:color w:val="000000"/>
+          <w:kern w:val="0"/>
+          <w:szCs w:val="21"/>
+        </w:rPr>
+        <w:t>Web</w:t>
+      </w:r>
+      <w:r>
+        <w:rPr>
+          <w:rFonts w:ascii="Helvetica" w:hAnsi="Helvetica" w:cs="Helvetica"/>
+          <w:color w:val="000000"/>
+          <w:kern w:val="0"/>
+          <w:szCs w:val="21"/>
+        </w:rPr>
+        <w:t>应用程序上下文中，是实现了</w:t>
+      </w:r>
+      <w:r>
+        <w:rPr>
+          <w:rFonts w:ascii="Helvetica" w:hAnsi="Helvetica" w:cs="Helvetica"/>
+          <w:color w:val="000000"/>
+          <w:kern w:val="0"/>
+          <w:szCs w:val="21"/>
+        </w:rPr>
+        <w:t>ViewResolver</w:t>
+      </w:r>
+      <w:r>
+        <w:rPr>
+          <w:rFonts w:ascii="Helvetica" w:hAnsi="Helvetica" w:cs="Helvetica"/>
+          <w:color w:val="000000"/>
+          <w:kern w:val="0"/>
+          <w:szCs w:val="21"/>
+        </w:rPr>
+        <w:t>接口的</w:t>
+      </w:r>
+      <w:r>
+        <w:rPr>
+          <w:rFonts w:ascii="Helvetica" w:hAnsi="Helvetica" w:cs="Helvetica"/>
+          <w:color w:val="000000"/>
+          <w:kern w:val="0"/>
+          <w:szCs w:val="21"/>
+        </w:rPr>
+        <w:t>Bean</w:t>
+      </w:r>
+      <w:r>
+        <w:rPr>
+          <w:rFonts w:ascii="Helvetica" w:hAnsi="Helvetica" w:cs="Helvetica"/>
+          <w:color w:val="000000"/>
+          <w:kern w:val="0"/>
+          <w:szCs w:val="21"/>
+        </w:rPr>
+        <w:t>。它的任务是根据逻辑视图名称返回</w:t>
+      </w:r>
+      <w:r>
+        <w:rPr>
+          <w:rFonts w:ascii="Helvetica" w:hAnsi="Helvetica" w:cs="Helvetica"/>
+          <w:color w:val="000000"/>
+          <w:kern w:val="0"/>
+          <w:szCs w:val="21"/>
+        </w:rPr>
+        <w:t>视图</w:t>
+      </w:r>
+      <w:r>
+        <w:rPr>
+          <w:rFonts w:ascii="Helvetica" w:hAnsi="Helvetica" w:cs="Helvetica"/>
+          <w:color w:val="000000"/>
+          <w:kern w:val="0"/>
+          <w:szCs w:val="21"/>
+        </w:rPr>
+        <w:t>对象。</w:t>
+      </w:r>
+      <w:r>
+        <w:rPr>
+          <w:rFonts w:ascii="Helvetica" w:hAnsi="Helvetica" w:cs="Helvetica"/>
+          <w:color w:val="000000"/>
+          <w:kern w:val="0"/>
+          <w:szCs w:val="21"/>
+        </w:rPr>
+        <w:t> </w:t>
+      </w:r>
+      <w:r>
+        <w:rPr>
+          <w:rFonts w:ascii="Helvetica" w:hAnsi="Helvetica" w:cs="Helvetica"/>
+          <w:color w:val="000000"/>
+          <w:kern w:val="0"/>
+          <w:szCs w:val="21"/>
+        </w:rPr>
+        <w:br/>
+        <w:t xml:space="preserve">5. </w:t>
+      </w:r>
+      <w:r>
+        <w:rPr>
+          <w:rFonts w:ascii="Helvetica" w:hAnsi="Helvetica" w:cs="Helvetica"/>
+          <w:color w:val="000000"/>
+          <w:kern w:val="0"/>
+          <w:szCs w:val="21"/>
+        </w:rPr>
+        <w:t>一旦</w:t>
+      </w:r>
+      <w:r>
+        <w:rPr>
+          <w:rFonts w:ascii="Helvetica" w:hAnsi="Helvetica" w:cs="Helvetica"/>
+          <w:color w:val="000000"/>
+          <w:kern w:val="0"/>
+          <w:szCs w:val="21"/>
+        </w:rPr>
+        <w:t>DispatcherServlet</w:t>
+      </w:r>
+      <w:r>
+        <w:rPr>
+          <w:rFonts w:ascii="Helvetica" w:hAnsi="Helvetica" w:cs="Helvetica"/>
+          <w:color w:val="000000"/>
+          <w:kern w:val="0"/>
+          <w:szCs w:val="21"/>
+        </w:rPr>
+        <w:t>将视图名称解析称为</w:t>
+      </w:r>
+      <w:r>
+        <w:rPr>
+          <w:rFonts w:ascii="Helvetica" w:hAnsi="Helvetica" w:cs="Helvetica"/>
+          <w:color w:val="000000"/>
+          <w:kern w:val="0"/>
+          <w:szCs w:val="21"/>
+        </w:rPr>
+        <w:t>视图</w:t>
+      </w:r>
+      <w:r>
+        <w:rPr>
+          <w:rFonts w:ascii="Helvetica" w:hAnsi="Helvetica" w:cs="Helvetica"/>
+          <w:color w:val="000000"/>
+          <w:kern w:val="0"/>
+          <w:szCs w:val="21"/>
+        </w:rPr>
+        <w:t>对象，它就会呈现视图对象，并传递控制器返回的模型。视图的任务是将模型属性展示给用户。</w:t>
+      </w:r>
+      <w:r>
+        <w:rPr>
+          <w:rFonts w:ascii="Helvetica" w:hAnsi="Helvetica" w:cs="Helvetica"/>
+          <w:color w:val="000000"/>
+          <w:kern w:val="0"/>
+          <w:szCs w:val="21"/>
+        </w:rPr>
+        <w:t> </w:t>
+      </w:r>
+      <w:r>
+        <w:rPr>
+          <w:rFonts w:ascii="Helvetica" w:hAnsi="Helvetica" w:cs="Helvetica"/>
+          <w:color w:val="000000"/>
+          <w:kern w:val="0"/>
+          <w:szCs w:val="21"/>
+        </w:rPr>
+        <w:br/>
+      </w:r>
+      <w:r>
+        <w:rPr>
+          <w:rFonts w:ascii="Helvetica" w:hAnsi="Helvetica" w:cs="Helvetica"/>
+          <w:color w:val="000000"/>
+          <w:kern w:val="0"/>
+          <w:szCs w:val="21"/>
+        </w:rPr>
+        <w:br/>
+        <w:t>DispatcherServlet</w:t>
+      </w:r>
+      <w:r>
+        <w:rPr>
+          <w:rFonts w:ascii="Helvetica" w:hAnsi="Helvetica" w:cs="Helvetica"/>
+          <w:color w:val="000000"/>
+          <w:kern w:val="0"/>
+          <w:szCs w:val="21"/>
+        </w:rPr>
+        <w:t>接到请求后如何映射到</w:t>
+      </w:r>
+      <w:r>
+        <w:rPr>
+          <w:rFonts w:ascii="Helvetica" w:hAnsi="Helvetica" w:cs="Helvetica"/>
+          <w:color w:val="000000"/>
+          <w:kern w:val="0"/>
+          <w:szCs w:val="21"/>
+        </w:rPr>
+        <w:t>Controller</w:t>
+      </w:r>
+      <w:r>
+        <w:rPr>
+          <w:rFonts w:ascii="Helvetica" w:hAnsi="Helvetica" w:cs="Helvetica"/>
+          <w:color w:val="000000"/>
+          <w:kern w:val="0"/>
+          <w:szCs w:val="21"/>
+        </w:rPr>
+        <w:t>呢？</w:t>
+      </w:r>
+      <w:r>
+        <w:rPr>
+          <w:rFonts w:ascii="Helvetica" w:hAnsi="Helvetica" w:cs="Helvetica"/>
+          <w:color w:val="000000"/>
+          <w:kern w:val="0"/>
+          <w:szCs w:val="21"/>
+        </w:rPr>
+        <w:t> </w:t>
+      </w:r>
+      <w:r>
+        <w:rPr>
+          <w:rFonts w:ascii="Helvetica" w:hAnsi="Helvetica" w:cs="Helvetica"/>
+          <w:color w:val="000000"/>
+          <w:kern w:val="0"/>
+          <w:szCs w:val="21"/>
+        </w:rPr>
+        <w:br/>
+      </w:r>
+      <w:r>
+        <w:rPr>
+          <w:rFonts w:ascii="Helvetica" w:hAnsi="Helvetica" w:cs="Helvetica"/>
+          <w:color w:val="000000"/>
+          <w:kern w:val="0"/>
+          <w:szCs w:val="21"/>
+        </w:rPr>
+        <w:t>在</w:t>
+      </w:r>
+      <w:r>
+        <w:rPr>
+          <w:rFonts w:ascii="Helvetica" w:hAnsi="Helvetica" w:cs="Helvetica"/>
+          <w:color w:val="000000"/>
+          <w:kern w:val="0"/>
+          <w:szCs w:val="21"/>
+        </w:rPr>
+        <w:t>Spring MVC</w:t>
+      </w:r>
+      <w:r>
+        <w:rPr>
+          <w:rFonts w:ascii="Helvetica" w:hAnsi="Helvetica" w:cs="Helvetica"/>
+          <w:color w:val="000000"/>
+          <w:kern w:val="0"/>
+          <w:szCs w:val="21"/>
+        </w:rPr>
+        <w:t>中，</w:t>
+      </w:r>
+      <w:r>
+        <w:rPr>
+          <w:rFonts w:ascii="Helvetica" w:hAnsi="Helvetica" w:cs="Helvetica"/>
+          <w:color w:val="000000"/>
+          <w:kern w:val="0"/>
+          <w:szCs w:val="21"/>
+        </w:rPr>
+        <w:t>Web</w:t>
+      </w:r>
+      <w:r>
+        <w:rPr>
+          <w:rFonts w:ascii="Helvetica" w:hAnsi="Helvetica" w:cs="Helvetica"/>
+          <w:color w:val="000000"/>
+          <w:kern w:val="0"/>
+          <w:szCs w:val="21"/>
+        </w:rPr>
+        <w:t>请求被</w:t>
+      </w:r>
+      <w:r>
+        <w:rPr>
+          <w:rFonts w:ascii="Helvetica" w:hAnsi="Helvetica" w:cs="Helvetica"/>
+          <w:color w:val="000000"/>
+          <w:kern w:val="0"/>
+          <w:szCs w:val="21"/>
+        </w:rPr>
+        <w:t>Web</w:t>
+      </w:r>
+      <w:r>
+        <w:rPr>
+          <w:rFonts w:ascii="Helvetica" w:hAnsi="Helvetica" w:cs="Helvetica"/>
+          <w:color w:val="000000"/>
+          <w:kern w:val="0"/>
+          <w:szCs w:val="21"/>
+        </w:rPr>
+        <w:t>应用程序上下文中声明的一个或者多个处理程序映射</w:t>
+      </w:r>
+      <w:r>
+        <w:rPr>
+          <w:rFonts w:ascii="Helvetica" w:hAnsi="Helvetica" w:cs="Helvetica"/>
+          <w:color w:val="000000"/>
+          <w:kern w:val="0"/>
+          <w:szCs w:val="21"/>
+        </w:rPr>
+        <w:t>Bean</w:t>
+      </w:r>
+      <w:r>
+        <w:rPr>
+          <w:rFonts w:ascii="Helvetica" w:hAnsi="Helvetica" w:cs="Helvetica"/>
+          <w:color w:val="000000"/>
+          <w:kern w:val="0"/>
+          <w:szCs w:val="21"/>
+        </w:rPr>
+        <w:t>（是吸纳了</w:t>
       </w:r>
       <w:r>
         <w:rPr>
@@ -1790,7 +2941,7 @@
           <w:kern w:val="0"/>
           <w:szCs w:val="21"/>
         </w:rPr>
-        <w:t>。它负责为请求返回一个适当的处理程序（也就是</w:t>
+        <w:t>）映射到</w:t>
       </w:r>
       <w:r>
         <w:rPr>
@@ -1808,7 +2959,107 @@
           <w:kern w:val="0"/>
           <w:szCs w:val="21"/>
         </w:rPr>
-        <w:t>）。处理程序映射通常根据请求的</w:t>
+        <w:t>。</w:t>
+      </w:r>
+      <w:r>
+        <w:rPr>
+          <w:rFonts w:ascii="Helvetica" w:hAnsi="Helvetica" w:cs="Helvetica"/>
+          <w:color w:val="000000"/>
+          <w:kern w:val="0"/>
+          <w:szCs w:val="21"/>
+        </w:rPr>
+        <w:t>Spring MVC</w:t>
+      </w:r>
+      <w:r>
+        <w:rPr>
+          <w:rFonts w:ascii="Helvetica" w:hAnsi="Helvetica" w:cs="Helvetica"/>
+          <w:color w:val="000000"/>
+          <w:kern w:val="0"/>
+          <w:szCs w:val="21"/>
+        </w:rPr>
+        <w:t>提供了几种</w:t>
+      </w:r>
+      <w:r>
+        <w:rPr>
+          <w:rFonts w:ascii="Helvetica" w:hAnsi="Helvetica" w:cs="Helvetica"/>
+          <w:color w:val="000000"/>
+          <w:kern w:val="0"/>
+          <w:szCs w:val="21"/>
+        </w:rPr>
+        <w:t>HandlerMapping</w:t>
+      </w:r>
+      <w:r>
+        <w:rPr>
+          <w:rFonts w:ascii="Helvetica" w:hAnsi="Helvetica" w:cs="Helvetica"/>
+          <w:color w:val="000000"/>
+          <w:kern w:val="0"/>
+          <w:szCs w:val="21"/>
+        </w:rPr>
+        <w:t>实现：</w:t>
+      </w:r>
+      <w:r>
+        <w:rPr>
+          <w:rFonts w:ascii="Helvetica" w:hAnsi="Helvetica" w:cs="Helvetica"/>
+          <w:color w:val="000000"/>
+          <w:kern w:val="0"/>
+          <w:szCs w:val="21"/>
+        </w:rPr>
+        <w:t> </w:t>
+      </w:r>
+      <w:r>
+        <w:rPr>
+          <w:rFonts w:ascii="Helvetica" w:hAnsi="Helvetica" w:cs="Helvetica"/>
+          <w:color w:val="000000"/>
+          <w:kern w:val="0"/>
+          <w:szCs w:val="21"/>
+        </w:rPr>
+        <w:br/>
+        <w:t>1. BeanNameUrlHandlerMapping(</w:t>
+      </w:r>
+      <w:r>
+        <w:rPr>
+          <w:rFonts w:ascii="Helvetica" w:hAnsi="Helvetica" w:cs="Helvetica"/>
+          <w:color w:val="000000"/>
+          <w:kern w:val="0"/>
+          <w:szCs w:val="21"/>
+        </w:rPr>
+        <w:t>默认情况</w:t>
+      </w:r>
+      <w:r>
+        <w:rPr>
+          <w:rFonts w:ascii="Helvetica" w:hAnsi="Helvetica" w:cs="Helvetica"/>
+          <w:color w:val="000000"/>
+          <w:kern w:val="0"/>
+          <w:szCs w:val="21"/>
+        </w:rPr>
+        <w:t>)</w:t>
+      </w:r>
+      <w:r>
+        <w:rPr>
+          <w:rFonts w:ascii="Helvetica" w:hAnsi="Helvetica" w:cs="Helvetica"/>
+          <w:color w:val="000000"/>
+          <w:kern w:val="0"/>
+          <w:szCs w:val="21"/>
+        </w:rPr>
+        <w:t>，他根据</w:t>
+      </w:r>
+      <w:r>
+        <w:rPr>
+          <w:rFonts w:ascii="Helvetica" w:hAnsi="Helvetica" w:cs="Helvetica"/>
+          <w:color w:val="000000"/>
+          <w:kern w:val="0"/>
+          <w:szCs w:val="21"/>
+        </w:rPr>
+        <w:t>Controller Bean</w:t>
+      </w:r>
+      <w:r>
+        <w:rPr>
+          <w:rFonts w:ascii="Helvetica" w:hAnsi="Helvetica" w:cs="Helvetica"/>
+          <w:color w:val="000000"/>
+          <w:kern w:val="0"/>
+          <w:szCs w:val="21"/>
+        </w:rPr>
+        <w:t>名称中指定的</w:t>
       </w:r>
       <w:r>
         <w:rPr>
@@ -1826,7 +3077,236 @@
           <w:kern w:val="0"/>
           <w:szCs w:val="21"/>
         </w:rPr>
-        <w:t>将请求映射到处理程序（</w:t>
+        <w:t>模式将请求映射到处理程序上。</w:t>
+      </w:r>
+      <w:r>
+        <w:rPr>
+          <w:rFonts w:ascii="Helvetica" w:hAnsi="Helvetica" w:cs="Helvetica"/>
+          <w:color w:val="000000"/>
+          <w:kern w:val="0"/>
+          <w:szCs w:val="21"/>
+        </w:rPr>
+        <w:t> </w:t>
+      </w:r>
+      <w:r>
+        <w:rPr>
+          <w:rFonts w:ascii="Helvetica" w:hAnsi="Helvetica" w:cs="Helvetica"/>
+          <w:color w:val="000000"/>
+          <w:kern w:val="0"/>
+          <w:szCs w:val="21"/>
+        </w:rPr>
+        <w:br/>
+        <w:t>eg. &lt;bean name="/welcome.htm" class="com.kevin.controller.WelcomeController"&gt;...&lt;/bean&gt; </w:t>
+      </w:r>
+      <w:r>
+        <w:rPr>
+          <w:rFonts w:ascii="Helvetica" w:hAnsi="Helvetica" w:cs="Helvetica"/>
+          <w:color w:val="000000"/>
+          <w:kern w:val="0"/>
+          <w:szCs w:val="21"/>
+        </w:rPr>
+        <w:br/>
+      </w:r>
+      <w:r>
+        <w:rPr>
+          <w:rFonts w:ascii="Helvetica" w:hAnsi="Helvetica" w:cs="Helvetica"/>
+          <w:color w:val="000000"/>
+          <w:kern w:val="0"/>
+          <w:szCs w:val="21"/>
+        </w:rPr>
+        <w:t>当你访问</w:t>
+      </w:r>
+      <w:r>
+        <w:rPr>
+          <w:rFonts w:ascii="Helvetica" w:hAnsi="Helvetica" w:cs="Helvetica"/>
+          <w:color w:val="000000"/>
+          <w:kern w:val="0"/>
+          <w:szCs w:val="21"/>
+        </w:rPr>
+        <w:t>http://******/welcome.htm</w:t>
+      </w:r>
+      <w:r>
+        <w:rPr>
+          <w:rFonts w:ascii="Helvetica" w:hAnsi="Helvetica" w:cs="Helvetica"/>
+          <w:color w:val="000000"/>
+          <w:kern w:val="0"/>
+          <w:szCs w:val="21"/>
+        </w:rPr>
+        <w:t>这个</w:t>
+      </w:r>
+      <w:r>
+        <w:rPr>
+          <w:rFonts w:ascii="Helvetica" w:hAnsi="Helvetica" w:cs="Helvetica"/>
+          <w:color w:val="000000"/>
+          <w:kern w:val="0"/>
+          <w:szCs w:val="21"/>
+        </w:rPr>
+        <w:t>URL</w:t>
+      </w:r>
+      <w:r>
+        <w:rPr>
+          <w:rFonts w:ascii="Helvetica" w:hAnsi="Helvetica" w:cs="Helvetica"/>
+          <w:color w:val="000000"/>
+          <w:kern w:val="0"/>
+          <w:szCs w:val="21"/>
+        </w:rPr>
+        <w:t>时，</w:t>
+      </w:r>
+      <w:r>
+        <w:rPr>
+          <w:rFonts w:ascii="Helvetica" w:hAnsi="Helvetica" w:cs="Helvetica"/>
+          <w:color w:val="000000"/>
+          <w:kern w:val="0"/>
+          <w:szCs w:val="21"/>
+        </w:rPr>
+        <w:t>DispatcherServlet</w:t>
+      </w:r>
+      <w:r>
+        <w:rPr>
+          <w:rFonts w:ascii="Helvetica" w:hAnsi="Helvetica" w:cs="Helvetica"/>
+          <w:color w:val="000000"/>
+          <w:kern w:val="0"/>
+          <w:szCs w:val="21"/>
+        </w:rPr>
+        <w:t>通过</w:t>
+      </w:r>
+      <w:r>
+        <w:rPr>
+          <w:rFonts w:ascii="Helvetica" w:hAnsi="Helvetica" w:cs="Helvetica"/>
+          <w:color w:val="000000"/>
+          <w:kern w:val="0"/>
+          <w:szCs w:val="21"/>
+        </w:rPr>
+        <w:lastRenderedPageBreak/>
+        <w:t>BeanNameUrlHandlerMapping</w:t>
+      </w:r>
+      <w:r>
+        <w:rPr>
+          <w:rFonts w:ascii="Helvetica" w:hAnsi="Helvetica" w:cs="Helvetica"/>
+          <w:color w:val="000000"/>
+          <w:kern w:val="0"/>
+          <w:szCs w:val="21"/>
+        </w:rPr>
+        <w:t>映射就找到了</w:t>
+      </w:r>
+      <w:r>
+        <w:rPr>
+          <w:rFonts w:ascii="Helvetica" w:hAnsi="Helvetica" w:cs="Helvetica"/>
+          <w:color w:val="000000"/>
+          <w:kern w:val="0"/>
+          <w:szCs w:val="21"/>
+        </w:rPr>
+        <w:t>WelcomeController</w:t>
+      </w:r>
+      <w:r>
+        <w:rPr>
+          <w:rFonts w:ascii="Helvetica" w:hAnsi="Helvetica" w:cs="Helvetica"/>
+          <w:color w:val="000000"/>
+          <w:kern w:val="0"/>
+          <w:szCs w:val="21"/>
+        </w:rPr>
+        <w:t>。</w:t>
+      </w:r>
+      <w:r>
+        <w:rPr>
+          <w:rFonts w:ascii="Helvetica" w:hAnsi="Helvetica" w:cs="Helvetica"/>
+          <w:color w:val="000000"/>
+          <w:kern w:val="0"/>
+          <w:szCs w:val="21"/>
+        </w:rPr>
+        <w:t> </w:t>
+      </w:r>
+      <w:r>
+        <w:rPr>
+          <w:rFonts w:ascii="Helvetica" w:hAnsi="Helvetica" w:cs="Helvetica"/>
+          <w:color w:val="000000"/>
+          <w:kern w:val="0"/>
+          <w:szCs w:val="21"/>
+        </w:rPr>
+        <w:br/>
+        <w:t>2. ControllerClassNameHandlerMapping</w:t>
+      </w:r>
+      <w:r>
+        <w:rPr>
+          <w:rFonts w:ascii="Helvetica" w:hAnsi="Helvetica" w:cs="Helvetica"/>
+          <w:color w:val="000000"/>
+          <w:kern w:val="0"/>
+          <w:szCs w:val="21"/>
+        </w:rPr>
+        <w:t>，它是按控制器类名称映射请求。</w:t>
+      </w:r>
+      <w:r>
+        <w:rPr>
+          <w:rFonts w:ascii="Helvetica" w:hAnsi="Helvetica" w:cs="Helvetica"/>
+          <w:color w:val="000000"/>
+          <w:kern w:val="0"/>
+          <w:szCs w:val="21"/>
+        </w:rPr>
+        <w:t> </w:t>
+      </w:r>
+      <w:r>
+        <w:rPr>
+          <w:rFonts w:ascii="Helvetica" w:hAnsi="Helvetica" w:cs="Helvetica"/>
+          <w:color w:val="000000"/>
+          <w:kern w:val="0"/>
+          <w:szCs w:val="21"/>
+        </w:rPr>
+        <w:br/>
+        <w:t>3. SimpleUrlHandlerMapping</w:t>
+      </w:r>
+      <w:r>
+        <w:rPr>
+          <w:rFonts w:ascii="Helvetica" w:hAnsi="Helvetica" w:cs="Helvetica"/>
+          <w:color w:val="000000"/>
+          <w:kern w:val="0"/>
+          <w:szCs w:val="21"/>
+        </w:rPr>
+        <w:t>，用定制的映射定义来映射请求。</w:t>
+      </w:r>
+      <w:r>
+        <w:rPr>
+          <w:rFonts w:ascii="Helvetica" w:hAnsi="Helvetica" w:cs="Helvetica"/>
+          <w:color w:val="000000"/>
+          <w:kern w:val="0"/>
+          <w:szCs w:val="21"/>
+        </w:rPr>
+        <w:t> </w:t>
+      </w:r>
+      <w:r>
+        <w:rPr>
+          <w:rFonts w:ascii="Helvetica" w:hAnsi="Helvetica" w:cs="Helvetica"/>
+          <w:color w:val="000000"/>
+          <w:kern w:val="0"/>
+          <w:szCs w:val="21"/>
+        </w:rPr>
+        <w:br/>
+      </w:r>
+      <w:r>
+        <w:rPr>
+          <w:rFonts w:ascii="Helvetica" w:hAnsi="Helvetica" w:cs="Helvetica"/>
+          <w:color w:val="000000"/>
+          <w:kern w:val="0"/>
+          <w:szCs w:val="21"/>
+        </w:rPr>
+        <w:br/>
+      </w:r>
+      <w:r>
+        <w:rPr>
+          <w:rFonts w:ascii="Helvetica" w:hAnsi="Helvetica" w:cs="Helvetica"/>
+          <w:color w:val="000000"/>
+          <w:kern w:val="0"/>
+          <w:szCs w:val="21"/>
+        </w:rPr>
+        <w:br/>
+      </w:r>
+      <w:r>
+        <w:rPr>
+          <w:rFonts w:ascii="Helvetica" w:hAnsi="Helvetica" w:cs="Helvetica"/>
+          <w:color w:val="000000"/>
+          <w:kern w:val="0"/>
+          <w:szCs w:val="21"/>
+        </w:rPr>
+        <w:t>下面我们就来看一下</w:t>
       </w:r>
       <w:r>
         <w:rPr>
@@ -1844,7 +3324,7 @@
           <w:kern w:val="0"/>
           <w:szCs w:val="21"/>
         </w:rPr>
-        <w:t>）。</w:t>
+        <w:t>。</w:t>
       </w:r>
       <w:r>
         <w:rPr>
@@ -1863,898 +3343,6 @@
           <w:szCs w:val="21"/>
         </w:rPr>
         <w:br/>
-        <w:t xml:space="preserve">2. </w:t>
-      </w:r>
-      <w:r>
-        <w:rPr>
-          <w:rFonts w:ascii="Helvetica" w:hAnsi="Helvetica" w:cs="Helvetica"/>
-          <w:color w:val="000000"/>
-          <w:kern w:val="0"/>
-          <w:szCs w:val="21"/>
-        </w:rPr>
-        <w:t>一旦</w:t>
-      </w:r>
-      <w:r>
-        <w:rPr>
-          <w:rFonts w:ascii="Helvetica" w:hAnsi="Helvetica" w:cs="Helvetica"/>
-          <w:color w:val="000000"/>
-          <w:kern w:val="0"/>
-          <w:szCs w:val="21"/>
-        </w:rPr>
-        <w:t>DispatcherServlet</w:t>
-      </w:r>
-      <w:r>
-        <w:rPr>
-          <w:rFonts w:ascii="Helvetica" w:hAnsi="Helvetica" w:cs="Helvetica"/>
-          <w:color w:val="000000"/>
-          <w:kern w:val="0"/>
-          <w:szCs w:val="21"/>
-        </w:rPr>
-        <w:t>选择了适当的控制器，它就会调用这个控制器来处理请求。</w:t>
-      </w:r>
-      <w:r>
-        <w:rPr>
-          <w:rFonts w:ascii="Helvetica" w:hAnsi="Helvetica" w:cs="Helvetica"/>
-          <w:color w:val="000000"/>
-          <w:kern w:val="0"/>
-          <w:szCs w:val="21"/>
-        </w:rPr>
-        <w:t> </w:t>
-      </w:r>
-      <w:r>
-        <w:rPr>
-          <w:rFonts w:ascii="Helvetica" w:hAnsi="Helvetica" w:cs="Helvetica"/>
-          <w:color w:val="000000"/>
-          <w:kern w:val="0"/>
-          <w:szCs w:val="21"/>
-        </w:rPr>
-        <w:br/>
-        <w:t xml:space="preserve">3. </w:t>
-      </w:r>
-      <w:r>
-        <w:rPr>
-          <w:rFonts w:ascii="Helvetica" w:hAnsi="Helvetica" w:cs="Helvetica"/>
-          <w:color w:val="000000"/>
-          <w:kern w:val="0"/>
-          <w:szCs w:val="21"/>
-        </w:rPr>
-        <w:t>控制器处理完请求后，会将模型和视图名（有时候是视图对象）返回给</w:t>
-      </w:r>
-      <w:r>
-        <w:rPr>
-          <w:rFonts w:ascii="Helvetica" w:hAnsi="Helvetica" w:cs="Helvetica"/>
-          <w:color w:val="000000"/>
-          <w:kern w:val="0"/>
-          <w:szCs w:val="21"/>
-        </w:rPr>
-        <w:t>DispatcherServlet</w:t>
-      </w:r>
-      <w:r>
-        <w:rPr>
-          <w:rFonts w:ascii="Helvetica" w:hAnsi="Helvetica" w:cs="Helvetica"/>
-          <w:color w:val="000000"/>
-          <w:kern w:val="0"/>
-          <w:szCs w:val="21"/>
-        </w:rPr>
-        <w:t>。模型包含了控制器要传递给视图进行显示的属性。如果返回的是视图名称，它会被解析成视图对象再进行呈现。绑定模型和视图的基本类是</w:t>
-      </w:r>
-      <w:r>
-        <w:rPr>
-          <w:rFonts w:ascii="Helvetica" w:hAnsi="Helvetica" w:cs="Helvetica"/>
-          <w:color w:val="000000"/>
-          <w:kern w:val="0"/>
-          <w:szCs w:val="21"/>
-        </w:rPr>
-        <w:t>ModelAndView </w:t>
-      </w:r>
-      <w:r>
-        <w:rPr>
-          <w:rFonts w:ascii="Helvetica" w:hAnsi="Helvetica" w:cs="Helvetica"/>
-          <w:color w:val="000000"/>
-          <w:kern w:val="0"/>
-          <w:szCs w:val="21"/>
-        </w:rPr>
-        <w:br/>
-        <w:t xml:space="preserve">4. </w:t>
-      </w:r>
-      <w:r>
-        <w:rPr>
-          <w:rFonts w:ascii="Helvetica" w:hAnsi="Helvetica" w:cs="Helvetica"/>
-          <w:color w:val="000000"/>
-          <w:kern w:val="0"/>
-          <w:szCs w:val="21"/>
-        </w:rPr>
-        <w:t>当</w:t>
-      </w:r>
-      <w:r>
-        <w:rPr>
-          <w:rFonts w:ascii="Helvetica" w:hAnsi="Helvetica" w:cs="Helvetica"/>
-          <w:color w:val="000000"/>
-          <w:kern w:val="0"/>
-          <w:szCs w:val="21"/>
-        </w:rPr>
-        <w:t>DispatcherServlet</w:t>
-      </w:r>
-      <w:r>
-        <w:rPr>
-          <w:rFonts w:ascii="Helvetica" w:hAnsi="Helvetica" w:cs="Helvetica"/>
-          <w:color w:val="000000"/>
-          <w:kern w:val="0"/>
-          <w:szCs w:val="21"/>
-        </w:rPr>
-        <w:t>接收到模型和视图名称时，它会将逻辑视图名称解析成视图对象再</w:t>
-      </w:r>
-      <w:r>
-        <w:rPr>
-          <w:rFonts w:ascii="Helvetica" w:hAnsi="Helvetica" w:cs="Helvetica"/>
-          <w:color w:val="000000"/>
-          <w:kern w:val="0"/>
-          <w:szCs w:val="21"/>
-        </w:rPr>
-        <w:lastRenderedPageBreak/>
-        <w:t>进行呈现。</w:t>
-      </w:r>
-      <w:r>
-        <w:rPr>
-          <w:rFonts w:ascii="Helvetica" w:hAnsi="Helvetica" w:cs="Helvetica"/>
-          <w:color w:val="000000"/>
-          <w:kern w:val="0"/>
-          <w:szCs w:val="21"/>
-        </w:rPr>
-        <w:t>DispatcherServlet</w:t>
-      </w:r>
-      <w:r>
-        <w:rPr>
-          <w:rFonts w:ascii="Helvetica" w:hAnsi="Helvetica" w:cs="Helvetica"/>
-          <w:color w:val="000000"/>
-          <w:kern w:val="0"/>
-          <w:szCs w:val="21"/>
-        </w:rPr>
-        <w:t>从一个或者多个视图解析器中解析视图。</w:t>
-      </w:r>
-      <w:r>
-        <w:rPr>
-          <w:rFonts w:ascii="Helvetica" w:hAnsi="Helvetica" w:cs="Helvetica"/>
-          <w:color w:val="FF0000"/>
-          <w:kern w:val="0"/>
-          <w:szCs w:val="21"/>
-        </w:rPr>
-        <w:t>视图解析器</w:t>
-      </w:r>
-      <w:r>
-        <w:rPr>
-          <w:rFonts w:ascii="Helvetica" w:hAnsi="Helvetica" w:cs="Helvetica"/>
-          <w:color w:val="000000"/>
-          <w:kern w:val="0"/>
-          <w:szCs w:val="21"/>
-        </w:rPr>
-        <w:t>配置在</w:t>
-      </w:r>
-      <w:r>
-        <w:rPr>
-          <w:rFonts w:ascii="Helvetica" w:hAnsi="Helvetica" w:cs="Helvetica"/>
-          <w:color w:val="000000"/>
-          <w:kern w:val="0"/>
-          <w:szCs w:val="21"/>
-        </w:rPr>
-        <w:t>Web</w:t>
-      </w:r>
-      <w:r>
-        <w:rPr>
-          <w:rFonts w:ascii="Helvetica" w:hAnsi="Helvetica" w:cs="Helvetica"/>
-          <w:color w:val="000000"/>
-          <w:kern w:val="0"/>
-          <w:szCs w:val="21"/>
-        </w:rPr>
-        <w:t>应用程序上下文中，是实现了</w:t>
-      </w:r>
-      <w:r>
-        <w:rPr>
-          <w:rFonts w:ascii="Helvetica" w:hAnsi="Helvetica" w:cs="Helvetica"/>
-          <w:color w:val="000000"/>
-          <w:kern w:val="0"/>
-          <w:szCs w:val="21"/>
-        </w:rPr>
-        <w:t>ViewResolver</w:t>
-      </w:r>
-      <w:r>
-        <w:rPr>
-          <w:rFonts w:ascii="Helvetica" w:hAnsi="Helvetica" w:cs="Helvetica"/>
-          <w:color w:val="000000"/>
-          <w:kern w:val="0"/>
-          <w:szCs w:val="21"/>
-        </w:rPr>
-        <w:t>接口的</w:t>
-      </w:r>
-      <w:r>
-        <w:rPr>
-          <w:rFonts w:ascii="Helvetica" w:hAnsi="Helvetica" w:cs="Helvetica"/>
-          <w:color w:val="000000"/>
-          <w:kern w:val="0"/>
-          <w:szCs w:val="21"/>
-        </w:rPr>
-        <w:t>Bean</w:t>
-      </w:r>
-      <w:r>
-        <w:rPr>
-          <w:rFonts w:ascii="Helvetica" w:hAnsi="Helvetica" w:cs="Helvetica"/>
-          <w:color w:val="000000"/>
-          <w:kern w:val="0"/>
-          <w:szCs w:val="21"/>
-        </w:rPr>
-        <w:t>。它的任务是根据逻辑视图名称返回</w:t>
-      </w:r>
-      <w:r>
-        <w:rPr>
-          <w:rFonts w:ascii="Helvetica" w:hAnsi="Helvetica" w:cs="Helvetica"/>
-          <w:color w:val="000000"/>
-          <w:kern w:val="0"/>
-          <w:szCs w:val="21"/>
-        </w:rPr>
-        <w:t>视图</w:t>
-      </w:r>
-      <w:r>
-        <w:rPr>
-          <w:rFonts w:ascii="Helvetica" w:hAnsi="Helvetica" w:cs="Helvetica"/>
-          <w:color w:val="000000"/>
-          <w:kern w:val="0"/>
-          <w:szCs w:val="21"/>
-        </w:rPr>
-        <w:t>对象。</w:t>
-      </w:r>
-      <w:r>
-        <w:rPr>
-          <w:rFonts w:ascii="Helvetica" w:hAnsi="Helvetica" w:cs="Helvetica"/>
-          <w:color w:val="000000"/>
-          <w:kern w:val="0"/>
-          <w:szCs w:val="21"/>
-        </w:rPr>
-        <w:t> </w:t>
-      </w:r>
-      <w:r>
-        <w:rPr>
-          <w:rFonts w:ascii="Helvetica" w:hAnsi="Helvetica" w:cs="Helvetica"/>
-          <w:color w:val="000000"/>
-          <w:kern w:val="0"/>
-          <w:szCs w:val="21"/>
-        </w:rPr>
-        <w:br/>
-        <w:t xml:space="preserve">5. </w:t>
-      </w:r>
-      <w:r>
-        <w:rPr>
-          <w:rFonts w:ascii="Helvetica" w:hAnsi="Helvetica" w:cs="Helvetica"/>
-          <w:color w:val="000000"/>
-          <w:kern w:val="0"/>
-          <w:szCs w:val="21"/>
-        </w:rPr>
-        <w:t>一旦</w:t>
-      </w:r>
-      <w:r>
-        <w:rPr>
-          <w:rFonts w:ascii="Helvetica" w:hAnsi="Helvetica" w:cs="Helvetica"/>
-          <w:color w:val="000000"/>
-          <w:kern w:val="0"/>
-          <w:szCs w:val="21"/>
-        </w:rPr>
-        <w:t>DispatcherServlet</w:t>
-      </w:r>
-      <w:r>
-        <w:rPr>
-          <w:rFonts w:ascii="Helvetica" w:hAnsi="Helvetica" w:cs="Helvetica"/>
-          <w:color w:val="000000"/>
-          <w:kern w:val="0"/>
-          <w:szCs w:val="21"/>
-        </w:rPr>
-        <w:t>将视图名称解析称为</w:t>
-      </w:r>
-      <w:r>
-        <w:rPr>
-          <w:rFonts w:ascii="Helvetica" w:hAnsi="Helvetica" w:cs="Helvetica"/>
-          <w:color w:val="000000"/>
-          <w:kern w:val="0"/>
-          <w:szCs w:val="21"/>
-        </w:rPr>
-        <w:t>视图</w:t>
-      </w:r>
-      <w:r>
-        <w:rPr>
-          <w:rFonts w:ascii="Helvetica" w:hAnsi="Helvetica" w:cs="Helvetica"/>
-          <w:color w:val="000000"/>
-          <w:kern w:val="0"/>
-          <w:szCs w:val="21"/>
-        </w:rPr>
-        <w:t>对象，它就会呈现视图对象，并传递控制器返回的模型。视图的任务是将模型属性展示给用户。</w:t>
-      </w:r>
-      <w:r>
-        <w:rPr>
-          <w:rFonts w:ascii="Helvetica" w:hAnsi="Helvetica" w:cs="Helvetica"/>
-          <w:color w:val="000000"/>
-          <w:kern w:val="0"/>
-          <w:szCs w:val="21"/>
-        </w:rPr>
-        <w:t> </w:t>
-      </w:r>
-      <w:r>
-        <w:rPr>
-          <w:rFonts w:ascii="Helvetica" w:hAnsi="Helvetica" w:cs="Helvetica"/>
-          <w:color w:val="000000"/>
-          <w:kern w:val="0"/>
-          <w:szCs w:val="21"/>
-        </w:rPr>
-        <w:br/>
-      </w:r>
-      <w:r>
-        <w:rPr>
-          <w:rFonts w:ascii="Helvetica" w:hAnsi="Helvetica" w:cs="Helvetica"/>
-          <w:color w:val="000000"/>
-          <w:kern w:val="0"/>
-          <w:szCs w:val="21"/>
-        </w:rPr>
-        <w:br/>
-        <w:t>DispatcherServlet</w:t>
-      </w:r>
-      <w:r>
-        <w:rPr>
-          <w:rFonts w:ascii="Helvetica" w:hAnsi="Helvetica" w:cs="Helvetica"/>
-          <w:color w:val="000000"/>
-          <w:kern w:val="0"/>
-          <w:szCs w:val="21"/>
-        </w:rPr>
-        <w:t>接到请求后如何映射到</w:t>
-      </w:r>
-      <w:r>
-        <w:rPr>
-          <w:rFonts w:ascii="Helvetica" w:hAnsi="Helvetica" w:cs="Helvetica"/>
-          <w:color w:val="000000"/>
-          <w:kern w:val="0"/>
-          <w:szCs w:val="21"/>
-        </w:rPr>
-        <w:t>Controller</w:t>
-      </w:r>
-      <w:r>
-        <w:rPr>
-          <w:rFonts w:ascii="Helvetica" w:hAnsi="Helvetica" w:cs="Helvetica"/>
-          <w:color w:val="000000"/>
-          <w:kern w:val="0"/>
-          <w:szCs w:val="21"/>
-        </w:rPr>
-        <w:t>呢？</w:t>
-      </w:r>
-      <w:r>
-        <w:rPr>
-          <w:rFonts w:ascii="Helvetica" w:hAnsi="Helvetica" w:cs="Helvetica"/>
-          <w:color w:val="000000"/>
-          <w:kern w:val="0"/>
-          <w:szCs w:val="21"/>
-        </w:rPr>
-        <w:t> </w:t>
-      </w:r>
-      <w:r>
-        <w:rPr>
-          <w:rFonts w:ascii="Helvetica" w:hAnsi="Helvetica" w:cs="Helvetica"/>
-          <w:color w:val="000000"/>
-          <w:kern w:val="0"/>
-          <w:szCs w:val="21"/>
-        </w:rPr>
-        <w:br/>
-      </w:r>
-      <w:r>
-        <w:rPr>
-          <w:rFonts w:ascii="Helvetica" w:hAnsi="Helvetica" w:cs="Helvetica"/>
-          <w:color w:val="000000"/>
-          <w:kern w:val="0"/>
-          <w:szCs w:val="21"/>
-        </w:rPr>
-        <w:t>在</w:t>
-      </w:r>
-      <w:r>
-        <w:rPr>
-          <w:rFonts w:ascii="Helvetica" w:hAnsi="Helvetica" w:cs="Helvetica"/>
-          <w:color w:val="000000"/>
-          <w:kern w:val="0"/>
-          <w:szCs w:val="21"/>
-        </w:rPr>
-        <w:t>Spring MVC</w:t>
-      </w:r>
-      <w:r>
-        <w:rPr>
-          <w:rFonts w:ascii="Helvetica" w:hAnsi="Helvetica" w:cs="Helvetica"/>
-          <w:color w:val="000000"/>
-          <w:kern w:val="0"/>
-          <w:szCs w:val="21"/>
-        </w:rPr>
-        <w:t>中，</w:t>
-      </w:r>
-      <w:r>
-        <w:rPr>
-          <w:rFonts w:ascii="Helvetica" w:hAnsi="Helvetica" w:cs="Helvetica"/>
-          <w:color w:val="000000"/>
-          <w:kern w:val="0"/>
-          <w:szCs w:val="21"/>
-        </w:rPr>
-        <w:t>Web</w:t>
-      </w:r>
-      <w:r>
-        <w:rPr>
-          <w:rFonts w:ascii="Helvetica" w:hAnsi="Helvetica" w:cs="Helvetica"/>
-          <w:color w:val="000000"/>
-          <w:kern w:val="0"/>
-          <w:szCs w:val="21"/>
-        </w:rPr>
-        <w:t>请求被</w:t>
-      </w:r>
-      <w:r>
-        <w:rPr>
-          <w:rFonts w:ascii="Helvetica" w:hAnsi="Helvetica" w:cs="Helvetica"/>
-          <w:color w:val="000000"/>
-          <w:kern w:val="0"/>
-          <w:szCs w:val="21"/>
-        </w:rPr>
-        <w:t>Web</w:t>
-      </w:r>
-      <w:r>
-        <w:rPr>
-          <w:rFonts w:ascii="Helvetica" w:hAnsi="Helvetica" w:cs="Helvetica"/>
-          <w:color w:val="000000"/>
-          <w:kern w:val="0"/>
-          <w:szCs w:val="21"/>
-        </w:rPr>
-        <w:t>应用程序上下文中声明的一个或者多个处理程序映射</w:t>
-      </w:r>
-      <w:r>
-        <w:rPr>
-          <w:rFonts w:ascii="Helvetica" w:hAnsi="Helvetica" w:cs="Helvetica"/>
-          <w:color w:val="000000"/>
-          <w:kern w:val="0"/>
-          <w:szCs w:val="21"/>
-        </w:rPr>
-        <w:t>Bean</w:t>
-      </w:r>
-      <w:r>
-        <w:rPr>
-          <w:rFonts w:ascii="Helvetica" w:hAnsi="Helvetica" w:cs="Helvetica"/>
-          <w:color w:val="000000"/>
-          <w:kern w:val="0"/>
-          <w:szCs w:val="21"/>
-        </w:rPr>
-        <w:t>（是吸纳了</w:t>
-      </w:r>
-      <w:r>
-        <w:rPr>
-          <w:rFonts w:ascii="Helvetica" w:hAnsi="Helvetica" w:cs="Helvetica"/>
-          <w:color w:val="000000"/>
-          <w:kern w:val="0"/>
-          <w:szCs w:val="21"/>
-        </w:rPr>
-        <w:t>HandlerMapping</w:t>
-      </w:r>
-      <w:r>
-        <w:rPr>
-          <w:rFonts w:ascii="Helvetica" w:hAnsi="Helvetica" w:cs="Helvetica"/>
-          <w:color w:val="000000"/>
-          <w:kern w:val="0"/>
-          <w:szCs w:val="21"/>
-        </w:rPr>
-        <w:t>接口的</w:t>
-      </w:r>
-      <w:r>
-        <w:rPr>
-          <w:rFonts w:ascii="Helvetica" w:hAnsi="Helvetica" w:cs="Helvetica"/>
-          <w:color w:val="000000"/>
-          <w:kern w:val="0"/>
-          <w:szCs w:val="21"/>
-        </w:rPr>
-        <w:t>Bean</w:t>
-      </w:r>
-      <w:r>
-        <w:rPr>
-          <w:rFonts w:ascii="Helvetica" w:hAnsi="Helvetica" w:cs="Helvetica"/>
-          <w:color w:val="000000"/>
-          <w:kern w:val="0"/>
-          <w:szCs w:val="21"/>
-        </w:rPr>
-        <w:t>）映射到</w:t>
-      </w:r>
-      <w:r>
-        <w:rPr>
-          <w:rFonts w:ascii="Helvetica" w:hAnsi="Helvetica" w:cs="Helvetica"/>
-          <w:color w:val="000000"/>
-          <w:kern w:val="0"/>
-          <w:szCs w:val="21"/>
-        </w:rPr>
-        <w:t>Controller</w:t>
-      </w:r>
-      <w:r>
-        <w:rPr>
-          <w:rFonts w:ascii="Helvetica" w:hAnsi="Helvetica" w:cs="Helvetica"/>
-          <w:color w:val="000000"/>
-          <w:kern w:val="0"/>
-          <w:szCs w:val="21"/>
-        </w:rPr>
-        <w:t>。</w:t>
-      </w:r>
-      <w:r>
-        <w:rPr>
-          <w:rFonts w:ascii="Helvetica" w:hAnsi="Helvetica" w:cs="Helvetica"/>
-          <w:color w:val="000000"/>
-          <w:kern w:val="0"/>
-          <w:szCs w:val="21"/>
-        </w:rPr>
-        <w:t>Spring MVC</w:t>
-      </w:r>
-      <w:r>
-        <w:rPr>
-          <w:rFonts w:ascii="Helvetica" w:hAnsi="Helvetica" w:cs="Helvetica"/>
-          <w:color w:val="000000"/>
-          <w:kern w:val="0"/>
-          <w:szCs w:val="21"/>
-        </w:rPr>
-        <w:t>提供了几种</w:t>
-      </w:r>
-      <w:r>
-        <w:rPr>
-          <w:rFonts w:ascii="Helvetica" w:hAnsi="Helvetica" w:cs="Helvetica"/>
-          <w:color w:val="000000"/>
-          <w:kern w:val="0"/>
-          <w:szCs w:val="21"/>
-        </w:rPr>
-        <w:t>HandlerMapping</w:t>
-      </w:r>
-      <w:r>
-        <w:rPr>
-          <w:rFonts w:ascii="Helvetica" w:hAnsi="Helvetica" w:cs="Helvetica"/>
-          <w:color w:val="000000"/>
-          <w:kern w:val="0"/>
-          <w:szCs w:val="21"/>
-        </w:rPr>
-        <w:t>实现：</w:t>
-      </w:r>
-      <w:r>
-        <w:rPr>
-          <w:rFonts w:ascii="Helvetica" w:hAnsi="Helvetica" w:cs="Helvetica"/>
-          <w:color w:val="000000"/>
-          <w:kern w:val="0"/>
-          <w:szCs w:val="21"/>
-        </w:rPr>
-        <w:t> </w:t>
-      </w:r>
-      <w:r>
-        <w:rPr>
-          <w:rFonts w:ascii="Helvetica" w:hAnsi="Helvetica" w:cs="Helvetica"/>
-          <w:color w:val="000000"/>
-          <w:kern w:val="0"/>
-          <w:szCs w:val="21"/>
-        </w:rPr>
-        <w:br/>
-        <w:t>1. BeanNameUrlHandlerMapping(</w:t>
-      </w:r>
-      <w:r>
-        <w:rPr>
-          <w:rFonts w:ascii="Helvetica" w:hAnsi="Helvetica" w:cs="Helvetica"/>
-          <w:color w:val="000000"/>
-          <w:kern w:val="0"/>
-          <w:szCs w:val="21"/>
-        </w:rPr>
-        <w:t>默认情况</w:t>
-      </w:r>
-      <w:r>
-        <w:rPr>
-          <w:rFonts w:ascii="Helvetica" w:hAnsi="Helvetica" w:cs="Helvetica"/>
-          <w:color w:val="000000"/>
-          <w:kern w:val="0"/>
-          <w:szCs w:val="21"/>
-        </w:rPr>
-        <w:t>)</w:t>
-      </w:r>
-      <w:r>
-        <w:rPr>
-          <w:rFonts w:ascii="Helvetica" w:hAnsi="Helvetica" w:cs="Helvetica"/>
-          <w:color w:val="000000"/>
-          <w:kern w:val="0"/>
-          <w:szCs w:val="21"/>
-        </w:rPr>
-        <w:t>，他根据</w:t>
-      </w:r>
-      <w:r>
-        <w:rPr>
-          <w:rFonts w:ascii="Helvetica" w:hAnsi="Helvetica" w:cs="Helvetica"/>
-          <w:color w:val="000000"/>
-          <w:kern w:val="0"/>
-          <w:szCs w:val="21"/>
-        </w:rPr>
-        <w:t>Controller Bean</w:t>
-      </w:r>
-      <w:r>
-        <w:rPr>
-          <w:rFonts w:ascii="Helvetica" w:hAnsi="Helvetica" w:cs="Helvetica"/>
-          <w:color w:val="000000"/>
-          <w:kern w:val="0"/>
-          <w:szCs w:val="21"/>
-        </w:rPr>
-        <w:t>名称中指定的</w:t>
-      </w:r>
-      <w:r>
-        <w:rPr>
-          <w:rFonts w:ascii="Helvetica" w:hAnsi="Helvetica" w:cs="Helvetica"/>
-          <w:color w:val="000000"/>
-          <w:kern w:val="0"/>
-          <w:szCs w:val="21"/>
-        </w:rPr>
-        <w:t>URL</w:t>
-      </w:r>
-      <w:r>
-        <w:rPr>
-          <w:rFonts w:ascii="Helvetica" w:hAnsi="Helvetica" w:cs="Helvetica"/>
-          <w:color w:val="000000"/>
-          <w:kern w:val="0"/>
-          <w:szCs w:val="21"/>
-        </w:rPr>
-        <w:t>模式将请求映射到处理程序上。</w:t>
-      </w:r>
-      <w:r>
-        <w:rPr>
-          <w:rFonts w:ascii="Helvetica" w:hAnsi="Helvetica" w:cs="Helvetica"/>
-          <w:color w:val="000000"/>
-          <w:kern w:val="0"/>
-          <w:szCs w:val="21"/>
-        </w:rPr>
-        <w:t> </w:t>
-      </w:r>
-      <w:r>
-        <w:rPr>
-          <w:rFonts w:ascii="Helvetica" w:hAnsi="Helvetica" w:cs="Helvetica"/>
-          <w:color w:val="000000"/>
-          <w:kern w:val="0"/>
-          <w:szCs w:val="21"/>
-        </w:rPr>
-        <w:br/>
-        <w:t>eg. &lt;bean name="/welcome.htm" class="com.kevin.controller.WelcomeController"&gt;...&lt;/bean&gt; </w:t>
-      </w:r>
-      <w:r>
-        <w:rPr>
-          <w:rFonts w:ascii="Helvetica" w:hAnsi="Helvetica" w:cs="Helvetica"/>
-          <w:color w:val="000000"/>
-          <w:kern w:val="0"/>
-          <w:szCs w:val="21"/>
-        </w:rPr>
-        <w:br/>
-      </w:r>
-      <w:r>
-        <w:rPr>
-          <w:rFonts w:ascii="Helvetica" w:hAnsi="Helvetica" w:cs="Helvetica"/>
-          <w:color w:val="000000"/>
-          <w:kern w:val="0"/>
-          <w:szCs w:val="21"/>
-        </w:rPr>
-        <w:t>当你访问</w:t>
-      </w:r>
-      <w:r>
-        <w:rPr>
-          <w:rFonts w:ascii="Helvetica" w:hAnsi="Helvetica" w:cs="Helvetica"/>
-          <w:color w:val="000000"/>
-          <w:kern w:val="0"/>
-          <w:szCs w:val="21"/>
-        </w:rPr>
-        <w:t>http://******/welcome.htm</w:t>
-      </w:r>
-      <w:r>
-        <w:rPr>
-          <w:rFonts w:ascii="Helvetica" w:hAnsi="Helvetica" w:cs="Helvetica"/>
-          <w:color w:val="000000"/>
-          <w:kern w:val="0"/>
-          <w:szCs w:val="21"/>
-        </w:rPr>
-        <w:t>这个</w:t>
-      </w:r>
-      <w:r>
-        <w:rPr>
-          <w:rFonts w:ascii="Helvetica" w:hAnsi="Helvetica" w:cs="Helvetica"/>
-          <w:color w:val="000000"/>
-          <w:kern w:val="0"/>
-          <w:szCs w:val="21"/>
-        </w:rPr>
-        <w:t>URL</w:t>
-      </w:r>
-      <w:r>
-        <w:rPr>
-          <w:rFonts w:ascii="Helvetica" w:hAnsi="Helvetica" w:cs="Helvetica"/>
-          <w:color w:val="000000"/>
-          <w:kern w:val="0"/>
-          <w:szCs w:val="21"/>
-        </w:rPr>
-        <w:t>时，</w:t>
-      </w:r>
-      <w:r>
-        <w:rPr>
-          <w:rFonts w:ascii="Helvetica" w:hAnsi="Helvetica" w:cs="Helvetica"/>
-          <w:color w:val="000000"/>
-          <w:kern w:val="0"/>
-          <w:szCs w:val="21"/>
-        </w:rPr>
-        <w:t>DispatcherServlet</w:t>
-      </w:r>
-      <w:r>
-        <w:rPr>
-          <w:rFonts w:ascii="Helvetica" w:hAnsi="Helvetica" w:cs="Helvetica"/>
-          <w:color w:val="000000"/>
-          <w:kern w:val="0"/>
-          <w:szCs w:val="21"/>
-        </w:rPr>
-        <w:t>通过</w:t>
-      </w:r>
-      <w:r>
-        <w:rPr>
-          <w:rFonts w:ascii="Helvetica" w:hAnsi="Helvetica" w:cs="Helvetica"/>
-          <w:color w:val="000000"/>
-          <w:kern w:val="0"/>
-          <w:szCs w:val="21"/>
-        </w:rPr>
-        <w:t>BeanNameUrlHandlerMapping</w:t>
-      </w:r>
-      <w:r>
-        <w:rPr>
-          <w:rFonts w:ascii="Helvetica" w:hAnsi="Helvetica" w:cs="Helvetica"/>
-          <w:color w:val="000000"/>
-          <w:kern w:val="0"/>
-          <w:szCs w:val="21"/>
-        </w:rPr>
-        <w:t>映射就找到了</w:t>
-      </w:r>
-      <w:r>
-        <w:rPr>
-          <w:rFonts w:ascii="Helvetica" w:hAnsi="Helvetica" w:cs="Helvetica"/>
-          <w:color w:val="000000"/>
-          <w:kern w:val="0"/>
-          <w:szCs w:val="21"/>
-        </w:rPr>
-        <w:t>WelcomeController</w:t>
-      </w:r>
-      <w:r>
-        <w:rPr>
-          <w:rFonts w:ascii="Helvetica" w:hAnsi="Helvetica" w:cs="Helvetica"/>
-          <w:color w:val="000000"/>
-          <w:kern w:val="0"/>
-          <w:szCs w:val="21"/>
-        </w:rPr>
-        <w:t>。</w:t>
-      </w:r>
-      <w:r>
-        <w:rPr>
-          <w:rFonts w:ascii="Helvetica" w:hAnsi="Helvetica" w:cs="Helvetica"/>
-          <w:color w:val="000000"/>
-          <w:kern w:val="0"/>
-          <w:szCs w:val="21"/>
-        </w:rPr>
-        <w:t> </w:t>
-      </w:r>
-      <w:r>
-        <w:rPr>
-          <w:rFonts w:ascii="Helvetica" w:hAnsi="Helvetica" w:cs="Helvetica"/>
-          <w:color w:val="000000"/>
-          <w:kern w:val="0"/>
-          <w:szCs w:val="21"/>
-        </w:rPr>
-        <w:br/>
-        <w:t>2. ControllerClassNameHandlerMapping</w:t>
-      </w:r>
-      <w:r>
-        <w:rPr>
-          <w:rFonts w:ascii="Helvetica" w:hAnsi="Helvetica" w:cs="Helvetica"/>
-          <w:color w:val="000000"/>
-          <w:kern w:val="0"/>
-          <w:szCs w:val="21"/>
-        </w:rPr>
-        <w:t>，它是按控制器类名称映射请求。</w:t>
-      </w:r>
-      <w:r>
-        <w:rPr>
-          <w:rFonts w:ascii="Helvetica" w:hAnsi="Helvetica" w:cs="Helvetica"/>
-          <w:color w:val="000000"/>
-          <w:kern w:val="0"/>
-          <w:szCs w:val="21"/>
-        </w:rPr>
-        <w:t> </w:t>
-      </w:r>
-      <w:r>
-        <w:rPr>
-          <w:rFonts w:ascii="Helvetica" w:hAnsi="Helvetica" w:cs="Helvetica"/>
-          <w:color w:val="000000"/>
-          <w:kern w:val="0"/>
-          <w:szCs w:val="21"/>
-        </w:rPr>
-        <w:br/>
-        <w:t>3. SimpleUrlHandlerMapping</w:t>
-      </w:r>
-      <w:r>
-        <w:rPr>
-          <w:rFonts w:ascii="Helvetica" w:hAnsi="Helvetica" w:cs="Helvetica"/>
-          <w:color w:val="000000"/>
-          <w:kern w:val="0"/>
-          <w:szCs w:val="21"/>
-        </w:rPr>
-        <w:t>，用定制的映射定义来映射请求。</w:t>
-      </w:r>
-      <w:r>
-        <w:rPr>
-          <w:rFonts w:ascii="Helvetica" w:hAnsi="Helvetica" w:cs="Helvetica"/>
-          <w:color w:val="000000"/>
-          <w:kern w:val="0"/>
-          <w:szCs w:val="21"/>
-        </w:rPr>
-        <w:t> </w:t>
-      </w:r>
-      <w:r>
-        <w:rPr>
-          <w:rFonts w:ascii="Helvetica" w:hAnsi="Helvetica" w:cs="Helvetica"/>
-          <w:color w:val="000000"/>
-          <w:kern w:val="0"/>
-          <w:szCs w:val="21"/>
-        </w:rPr>
-        <w:br/>
-      </w:r>
-      <w:r>
-        <w:rPr>
-          <w:rFonts w:ascii="Helvetica" w:hAnsi="Helvetica" w:cs="Helvetica"/>
-          <w:color w:val="000000"/>
-          <w:kern w:val="0"/>
-          <w:szCs w:val="21"/>
-        </w:rPr>
-        <w:br/>
-      </w:r>
-      <w:r>
-        <w:rPr>
-          <w:rFonts w:ascii="Helvetica" w:hAnsi="Helvetica" w:cs="Helvetica"/>
-          <w:color w:val="000000"/>
-          <w:kern w:val="0"/>
-          <w:szCs w:val="21"/>
-        </w:rPr>
-        <w:br/>
-      </w:r>
-      <w:r>
-        <w:rPr>
-          <w:rFonts w:ascii="Helvetica" w:hAnsi="Helvetica" w:cs="Helvetica"/>
-          <w:color w:val="000000"/>
-          <w:kern w:val="0"/>
-          <w:szCs w:val="21"/>
-        </w:rPr>
-        <w:t>下面我们就来看一下</w:t>
-      </w:r>
-      <w:r>
-        <w:rPr>
-          <w:rFonts w:ascii="Helvetica" w:hAnsi="Helvetica" w:cs="Helvetica"/>
-          <w:color w:val="000000"/>
-          <w:kern w:val="0"/>
-          <w:szCs w:val="21"/>
-        </w:rPr>
-        <w:t>Controller</w:t>
-      </w:r>
-      <w:r>
-        <w:rPr>
-          <w:rFonts w:ascii="Helvetica" w:hAnsi="Helvetica" w:cs="Helvetica"/>
-          <w:color w:val="000000"/>
-          <w:kern w:val="0"/>
-          <w:szCs w:val="21"/>
-        </w:rPr>
-        <w:t>。</w:t>
-      </w:r>
-      <w:r>
-        <w:rPr>
-          <w:rFonts w:ascii="Helvetica" w:hAnsi="Helvetica" w:cs="Helvetica"/>
-          <w:color w:val="000000"/>
-          <w:kern w:val="0"/>
-          <w:szCs w:val="21"/>
-        </w:rPr>
-        <w:t> </w:t>
-      </w:r>
-      <w:r>
-        <w:rPr>
-          <w:rFonts w:ascii="Helvetica" w:hAnsi="Helvetica" w:cs="Helvetica"/>
-          <w:color w:val="000000"/>
-          <w:kern w:val="0"/>
-          <w:szCs w:val="21"/>
-        </w:rPr>
-        <w:br/>
       </w:r>
       <w:r>
         <w:rPr>
@@ -2764,7 +3352,6 @@
           <w:kern w:val="0"/>
           <w:szCs w:val="21"/>
         </w:rPr>
-        <w:lastRenderedPageBreak/>
         <w:drawing>
           <wp:inline distT="0" distB="0" distL="0" distR="0">
             <wp:extent cx="6109970" cy="3200400"/>
@@ -2783,7 +3370,7 @@
                     </pic:cNvPicPr>
                   </pic:nvPicPr>
                   <pic:blipFill>
-                    <a:blip r:embed="rId10">
+                    <a:blip r:embed="rId11">
                       <a:extLst>
                         <a:ext uri="{28A0092B-C50C-407E-A947-70E740481C1C}">
                           <a14:useLocalDpi xmlns:a14="http://schemas.microsoft.com/office/drawing/2010/main" val="0"/>
@@ -3186,6 +3773,15 @@
           <w:szCs w:val="21"/>
         </w:rPr>
         <w:br/>
+      </w:r>
+      <w:r>
+        <w:rPr>
+          <w:rFonts w:ascii="Helvetica" w:hAnsi="Helvetica" w:cs="Helvetica"/>
+          <w:color w:val="000000"/>
+          <w:kern w:val="0"/>
+          <w:szCs w:val="21"/>
+        </w:rPr>
+        <w:lastRenderedPageBreak/>
         <w:t>AbstractWizardFormController:</w:t>
       </w:r>
       <w:r>
@@ -3278,15 +3874,6 @@
           <w:szCs w:val="21"/>
         </w:rPr>
         <w:br/>
-      </w:r>
-      <w:r>
-        <w:rPr>
-          <w:rFonts w:ascii="Helvetica" w:hAnsi="Helvetica" w:cs="Helvetica"/>
-          <w:color w:val="000000"/>
-          <w:kern w:val="0"/>
-          <w:szCs w:val="21"/>
-        </w:rPr>
-        <w:lastRenderedPageBreak/>
         <w:t xml:space="preserve">_cancel: </w:t>
       </w:r>
       <w:r>
@@ -3479,7 +4066,7 @@
                     </pic:cNvPicPr>
                   </pic:nvPicPr>
                   <pic:blipFill>
-                    <a:blip r:embed="rId11">
+                    <a:blip r:embed="rId12">
                       <a:extLst>
                         <a:ext uri="{28A0092B-C50C-407E-A947-70E740481C1C}">
                           <a14:useLocalDpi xmlns:a14="http://schemas.microsoft.com/office/drawing/2010/main" val="0"/>
@@ -3791,6 +4378,15 @@
           <w:szCs w:val="21"/>
         </w:rPr>
         <w:br/>
+      </w:r>
+      <w:r>
+        <w:rPr>
+          <w:rFonts w:ascii="Helvetica" w:hAnsi="Helvetica" w:cs="Helvetica"/>
+          <w:color w:val="000000"/>
+          <w:kern w:val="0"/>
+          <w:szCs w:val="21"/>
+        </w:rPr>
+        <w:lastRenderedPageBreak/>
         <w:t xml:space="preserve">4. </w:t>
       </w:r>
       <w:r>
@@ -3845,7 +4441,7 @@
         <w:spacing w:line="432" w:lineRule="atLeast"/>
         <w:jc w:val="left"/>
         <w:rPr>
-          <w:rFonts w:ascii="Helvetica" w:hAnsi="Helvetica" w:cs="Helvetica" w:hint="eastAsia"/>
+          <w:rFonts w:ascii="Helvetica" w:hAnsi="Helvetica" w:cs="Helvetica"/>
           <w:color w:val="000000"/>
           <w:kern w:val="0"/>
           <w:szCs w:val="21"/>
@@ -3858,7 +4454,7 @@
         <w:spacing w:line="432" w:lineRule="atLeast"/>
         <w:jc w:val="left"/>
         <w:rPr>
-          <w:rFonts w:ascii="Helvetica" w:hAnsi="Helvetica" w:cs="Helvetica" w:hint="eastAsia"/>
+          <w:rFonts w:ascii="Helvetica" w:hAnsi="Helvetica" w:cs="Helvetica"/>
           <w:color w:val="000000"/>
           <w:kern w:val="0"/>
           <w:szCs w:val="21"/>
@@ -3871,7 +4467,7 @@
         <w:spacing w:line="432" w:lineRule="atLeast"/>
         <w:jc w:val="left"/>
         <w:rPr>
-          <w:rFonts w:ascii="Helvetica" w:hAnsi="Helvetica" w:cs="Helvetica" w:hint="eastAsia"/>
+          <w:rFonts w:ascii="Helvetica" w:hAnsi="Helvetica" w:cs="Helvetica"/>
           <w:color w:val="000000"/>
           <w:kern w:val="0"/>
           <w:szCs w:val="21"/>
@@ -3902,7 +4498,6 @@
         <w:rPr>
           <w:shd w:val="clear" w:color="auto" w:fill="FFFFFF"/>
         </w:rPr>
-        <w:lastRenderedPageBreak/>
         <w:t>为什么要使用</w:t>
       </w:r>
       <w:r>
@@ -5223,7 +5818,19 @@
           <w:szCs w:val="20"/>
           <w:shd w:val="clear" w:color="auto" w:fill="FFFFFF"/>
         </w:rPr>
-        <w:t>抽象层提供了有意义的异常层次结构，可用该结构来管理异常处理和不同数据库供应商抛出的错误消息。异常层次结构简化了错误处理，并且极大地降低了需要编写的异常代码数量（例如打开和关闭连接）。</w:t>
+        <w:t>抽象层提供了有意义的异常层次结构，可用该结构来管理异常</w:t>
+      </w:r>
+      <w:r>
+        <w:rPr>
+          <w:rFonts w:ascii="Verdana" w:hAnsi="Verdana" w:cs="宋体"/>
+          <w:color w:val="333333"/>
+          <w:kern w:val="0"/>
+          <w:sz w:val="20"/>
+          <w:szCs w:val="20"/>
+          <w:shd w:val="clear" w:color="auto" w:fill="FFFFFF"/>
+        </w:rPr>
+        <w:lastRenderedPageBreak/>
+        <w:t>处理和不同数据库供应商抛出的错误消息。异常层次结构简化了错误处理，并且极大地降低了需要编写的异常代码数量（例如打开和关闭连接）。</w:t>
       </w:r>
       <w:r>
         <w:rPr>
@@ -5637,19 +6244,7 @@
           <w:szCs w:val="20"/>
           <w:shd w:val="clear" w:color="auto" w:fill="FFFFFF"/>
         </w:rPr>
-        <w:t>的应</w:t>
-      </w:r>
-      <w:r>
-        <w:rPr>
-          <w:rFonts w:ascii="Verdana" w:hAnsi="Verdana" w:cs="宋体"/>
-          <w:color w:val="333333"/>
-          <w:kern w:val="0"/>
-          <w:sz w:val="20"/>
-          <w:szCs w:val="20"/>
-          <w:shd w:val="clear" w:color="auto" w:fill="FFFFFF"/>
-        </w:rPr>
-        <w:lastRenderedPageBreak/>
-        <w:t>用程序提供了上下文。所以，</w:t>
+        <w:t>的应用程序提供了上下文。所以，</w:t>
       </w:r>
       <w:r>
         <w:rPr>

</xml_diff>

<commit_message>
cg web xml and spring mvc
</commit_message>
<xml_diff>
--- a/JavaEE/框架技术/Spring/Spring MVC请求处理流程图.docx
+++ b/JavaEE/框架技术/Spring/Spring MVC请求处理流程图.docx
@@ -152,7 +152,7 @@
         <w:spacing w:line="432" w:lineRule="atLeast"/>
         <w:jc w:val="left"/>
         <w:rPr>
-          <w:rFonts w:ascii="Helvetica" w:hAnsi="Helvetica" w:cs="Helvetica" w:hint="eastAsia"/>
+          <w:rFonts w:ascii="Helvetica" w:hAnsi="Helvetica" w:cs="Helvetica"/>
           <w:color w:val="000000"/>
           <w:kern w:val="0"/>
           <w:szCs w:val="21"/>
@@ -1050,7 +1050,7 @@
         <w:spacing w:line="300" w:lineRule="atLeast"/>
         <w:jc w:val="left"/>
         <w:rPr>
-          <w:rFonts w:ascii="Helvetica" w:hAnsi="Helvetica" w:cs="Helvetica" w:hint="eastAsia"/>
+          <w:rFonts w:ascii="Helvetica" w:hAnsi="Helvetica" w:cs="Helvetica"/>
           <w:color w:val="000000"/>
           <w:kern w:val="0"/>
           <w:sz w:val="18"/>
@@ -1064,7 +1064,7 @@
         <w:spacing w:line="300" w:lineRule="atLeast"/>
         <w:jc w:val="left"/>
         <w:rPr>
-          <w:rFonts w:ascii="Helvetica" w:hAnsi="Helvetica" w:cs="Helvetica" w:hint="eastAsia"/>
+          <w:rFonts w:ascii="Helvetica" w:hAnsi="Helvetica" w:cs="Helvetica"/>
           <w:color w:val="000000"/>
           <w:kern w:val="0"/>
           <w:sz w:val="18"/>
@@ -1078,7 +1078,7 @@
         <w:spacing w:line="300" w:lineRule="atLeast"/>
         <w:jc w:val="left"/>
         <w:rPr>
-          <w:rFonts w:ascii="Helvetica" w:hAnsi="Helvetica" w:cs="Helvetica" w:hint="eastAsia"/>
+          <w:rFonts w:ascii="Helvetica" w:hAnsi="Helvetica" w:cs="Helvetica"/>
           <w:color w:val="000000"/>
           <w:kern w:val="0"/>
           <w:sz w:val="18"/>
@@ -1095,8 +1095,6 @@
         </w:rPr>
         <w:t>包含过滤器的过程：</w:t>
       </w:r>
-      <w:bookmarkStart w:id="0" w:name="_GoBack"/>
-      <w:bookmarkEnd w:id="0"/>
     </w:p>
     <w:p>
       <w:pPr>
@@ -1177,7 +1175,532 @@
         <w:spacing w:line="300" w:lineRule="atLeast"/>
         <w:jc w:val="left"/>
         <w:rPr>
-          <w:rFonts w:ascii="Helvetica" w:hAnsi="Helvetica" w:cs="Helvetica"/>
+          <w:rFonts w:ascii="Arial" w:hAnsi="Arial" w:cs="Arial" w:hint="eastAsia"/>
+          <w:color w:val="4D4D4D"/>
+          <w:szCs w:val="21"/>
+          <w:shd w:val="clear" w:color="auto" w:fill="FFFFFF"/>
+        </w:rPr>
+      </w:pPr>
+      <w:r>
+        <w:rPr>
+          <w:rFonts w:ascii="Arial" w:hAnsi="Arial" w:cs="Arial"/>
+          <w:color w:val="4D4D4D"/>
+          <w:szCs w:val="21"/>
+          <w:shd w:val="clear" w:color="auto" w:fill="FFFFFF"/>
+        </w:rPr>
+        <w:t>当</w:t>
+      </w:r>
+      <w:r>
+        <w:rPr>
+          <w:rFonts w:ascii="Arial" w:hAnsi="Arial" w:cs="Arial"/>
+          <w:color w:val="4D4D4D"/>
+          <w:szCs w:val="21"/>
+          <w:shd w:val="clear" w:color="auto" w:fill="FFFFFF"/>
+        </w:rPr>
+        <w:t>web</w:t>
+      </w:r>
+      <w:r>
+        <w:rPr>
+          <w:rFonts w:ascii="Arial" w:hAnsi="Arial" w:cs="Arial"/>
+          <w:color w:val="4D4D4D"/>
+          <w:szCs w:val="21"/>
+          <w:shd w:val="clear" w:color="auto" w:fill="FFFFFF"/>
+        </w:rPr>
+        <w:t>程序启动的时候</w:t>
+      </w:r>
+      <w:r>
+        <w:rPr>
+          <w:rFonts w:ascii="Arial" w:hAnsi="Arial" w:cs="Arial"/>
+          <w:color w:val="4D4D4D"/>
+          <w:szCs w:val="21"/>
+          <w:shd w:val="clear" w:color="auto" w:fill="FFFFFF"/>
+        </w:rPr>
+        <w:t>,ContextLoaderServlet</w:t>
+      </w:r>
+      <w:r>
+        <w:rPr>
+          <w:rFonts w:ascii="Arial" w:hAnsi="Arial" w:cs="Arial"/>
+          <w:color w:val="4D4D4D"/>
+          <w:szCs w:val="21"/>
+          <w:shd w:val="clear" w:color="auto" w:fill="FFFFFF"/>
+        </w:rPr>
+        <w:t>会把对应的配置文件信息读取出来</w:t>
+      </w:r>
+      <w:r>
+        <w:rPr>
+          <w:rFonts w:ascii="Arial" w:hAnsi="Arial" w:cs="Arial"/>
+          <w:color w:val="4D4D4D"/>
+          <w:szCs w:val="21"/>
+          <w:shd w:val="clear" w:color="auto" w:fill="FFFFFF"/>
+        </w:rPr>
+        <w:t>,</w:t>
+      </w:r>
+      <w:r>
+        <w:rPr>
+          <w:rFonts w:ascii="Arial" w:hAnsi="Arial" w:cs="Arial"/>
+          <w:color w:val="4D4D4D"/>
+          <w:szCs w:val="21"/>
+          <w:shd w:val="clear" w:color="auto" w:fill="FFFFFF"/>
+        </w:rPr>
+        <w:t>通过注射去初始化控制器</w:t>
+      </w:r>
+      <w:r>
+        <w:rPr>
+          <w:rFonts w:ascii="Arial" w:hAnsi="Arial" w:cs="Arial"/>
+          <w:color w:val="4D4D4D"/>
+          <w:szCs w:val="21"/>
+          <w:shd w:val="clear" w:color="auto" w:fill="FFFFFF"/>
+        </w:rPr>
+        <w:t>DispatchServlet. </w:t>
+      </w:r>
+      <w:r>
+        <w:rPr>
+          <w:rFonts w:ascii="Arial" w:hAnsi="Arial" w:cs="Arial"/>
+          <w:color w:val="4D4D4D"/>
+          <w:szCs w:val="21"/>
+          <w:shd w:val="clear" w:color="auto" w:fill="FFFFFF"/>
+        </w:rPr>
+        <w:t>而当接受到一个</w:t>
+      </w:r>
+      <w:r>
+        <w:rPr>
+          <w:rFonts w:ascii="Arial" w:hAnsi="Arial" w:cs="Arial"/>
+          <w:color w:val="4D4D4D"/>
+          <w:szCs w:val="21"/>
+          <w:shd w:val="clear" w:color="auto" w:fill="FFFFFF"/>
+        </w:rPr>
+        <w:t>HTTP</w:t>
+      </w:r>
+      <w:r>
+        <w:rPr>
+          <w:rFonts w:ascii="Arial" w:hAnsi="Arial" w:cs="Arial"/>
+          <w:color w:val="4D4D4D"/>
+          <w:szCs w:val="21"/>
+          <w:shd w:val="clear" w:color="auto" w:fill="FFFFFF"/>
+        </w:rPr>
+        <w:t>请求的时候</w:t>
+      </w:r>
+      <w:r>
+        <w:rPr>
+          <w:rFonts w:ascii="Arial" w:hAnsi="Arial" w:cs="Arial"/>
+          <w:color w:val="4D4D4D"/>
+          <w:szCs w:val="21"/>
+          <w:shd w:val="clear" w:color="auto" w:fill="FFFFFF"/>
+        </w:rPr>
+        <w:t>, DispatchServlet</w:t>
+      </w:r>
+      <w:r>
+        <w:rPr>
+          <w:rFonts w:ascii="Arial" w:hAnsi="Arial" w:cs="Arial"/>
+          <w:color w:val="4D4D4D"/>
+          <w:szCs w:val="21"/>
+          <w:shd w:val="clear" w:color="auto" w:fill="FFFFFF"/>
+        </w:rPr>
+        <w:t>会让</w:t>
+      </w:r>
+      <w:r>
+        <w:rPr>
+          <w:rFonts w:ascii="Arial" w:hAnsi="Arial" w:cs="Arial"/>
+          <w:color w:val="4D4D4D"/>
+          <w:szCs w:val="21"/>
+          <w:shd w:val="clear" w:color="auto" w:fill="FFFFFF"/>
+        </w:rPr>
+        <w:t>HandlerMapping</w:t>
+      </w:r>
+      <w:r>
+        <w:rPr>
+          <w:rFonts w:ascii="Arial" w:hAnsi="Arial" w:cs="Arial"/>
+          <w:color w:val="4D4D4D"/>
+          <w:szCs w:val="21"/>
+          <w:shd w:val="clear" w:color="auto" w:fill="FFFFFF"/>
+        </w:rPr>
+        <w:t>去处理这个请求</w:t>
+      </w:r>
+      <w:r>
+        <w:rPr>
+          <w:rFonts w:ascii="Arial" w:hAnsi="Arial" w:cs="Arial"/>
+          <w:color w:val="4D4D4D"/>
+          <w:szCs w:val="21"/>
+          <w:shd w:val="clear" w:color="auto" w:fill="FFFFFF"/>
+        </w:rPr>
+        <w:t>.HandlerMapping</w:t>
+      </w:r>
+      <w:r>
+        <w:rPr>
+          <w:rFonts w:ascii="Arial" w:hAnsi="Arial" w:cs="Arial"/>
+          <w:color w:val="4D4D4D"/>
+          <w:szCs w:val="21"/>
+          <w:shd w:val="clear" w:color="auto" w:fill="FFFFFF"/>
+        </w:rPr>
+        <w:t>根据请求</w:t>
+      </w:r>
+      <w:r>
+        <w:rPr>
+          <w:rFonts w:ascii="Arial" w:hAnsi="Arial" w:cs="Arial"/>
+          <w:color w:val="4D4D4D"/>
+          <w:szCs w:val="21"/>
+          <w:shd w:val="clear" w:color="auto" w:fill="FFFFFF"/>
+        </w:rPr>
+        <w:t>URL(</w:t>
+      </w:r>
+      <w:r>
+        <w:rPr>
+          <w:rFonts w:ascii="Arial" w:hAnsi="Arial" w:cs="Arial"/>
+          <w:color w:val="4D4D4D"/>
+          <w:szCs w:val="21"/>
+          <w:shd w:val="clear" w:color="auto" w:fill="FFFFFF"/>
+        </w:rPr>
+        <w:t>不一定非要是</w:t>
+      </w:r>
+      <w:r>
+        <w:rPr>
+          <w:rFonts w:ascii="Arial" w:hAnsi="Arial" w:cs="Arial"/>
+          <w:color w:val="4D4D4D"/>
+          <w:szCs w:val="21"/>
+          <w:shd w:val="clear" w:color="auto" w:fill="FFFFFF"/>
+        </w:rPr>
+        <w:t>URL,</w:t>
+      </w:r>
+      <w:r>
+        <w:rPr>
+          <w:rFonts w:ascii="Arial" w:hAnsi="Arial" w:cs="Arial"/>
+          <w:color w:val="4D4D4D"/>
+          <w:szCs w:val="21"/>
+          <w:shd w:val="clear" w:color="auto" w:fill="FFFFFF"/>
+        </w:rPr>
+        <w:t>完全可以自定义</w:t>
+      </w:r>
+      <w:r>
+        <w:rPr>
+          <w:rFonts w:ascii="Arial" w:hAnsi="Arial" w:cs="Arial"/>
+          <w:color w:val="4D4D4D"/>
+          <w:szCs w:val="21"/>
+          <w:shd w:val="clear" w:color="auto" w:fill="FFFFFF"/>
+        </w:rPr>
+        <w:t>,</w:t>
+      </w:r>
+      <w:r>
+        <w:rPr>
+          <w:rFonts w:ascii="Arial" w:hAnsi="Arial" w:cs="Arial"/>
+          <w:color w:val="4D4D4D"/>
+          <w:szCs w:val="21"/>
+          <w:shd w:val="clear" w:color="auto" w:fill="FFFFFF"/>
+        </w:rPr>
+        <w:t>非常灵活</w:t>
+      </w:r>
+      <w:r>
+        <w:rPr>
+          <w:rFonts w:ascii="Arial" w:hAnsi="Arial" w:cs="Arial"/>
+          <w:color w:val="4D4D4D"/>
+          <w:szCs w:val="21"/>
+          <w:shd w:val="clear" w:color="auto" w:fill="FFFFFF"/>
+        </w:rPr>
+        <w:t>)</w:t>
+      </w:r>
+      <w:r>
+        <w:rPr>
+          <w:rFonts w:ascii="Arial" w:hAnsi="Arial" w:cs="Arial"/>
+          <w:color w:val="4D4D4D"/>
+          <w:szCs w:val="21"/>
+          <w:shd w:val="clear" w:color="auto" w:fill="FFFFFF"/>
+        </w:rPr>
+        <w:t>来选择一个</w:t>
+      </w:r>
+      <w:r>
+        <w:rPr>
+          <w:rFonts w:ascii="Arial" w:hAnsi="Arial" w:cs="Arial"/>
+          <w:color w:val="4D4D4D"/>
+          <w:szCs w:val="21"/>
+          <w:shd w:val="clear" w:color="auto" w:fill="FFFFFF"/>
+        </w:rPr>
+        <w:t>Controller. </w:t>
+      </w:r>
+      <w:r>
+        <w:rPr>
+          <w:rFonts w:ascii="Arial" w:hAnsi="Arial" w:cs="Arial"/>
+          <w:color w:val="4D4D4D"/>
+          <w:szCs w:val="21"/>
+          <w:shd w:val="clear" w:color="auto" w:fill="FFFFFF"/>
+        </w:rPr>
+        <w:t>然后</w:t>
+      </w:r>
+      <w:r>
+        <w:rPr>
+          <w:rFonts w:ascii="Arial" w:hAnsi="Arial" w:cs="Arial"/>
+          <w:color w:val="4D4D4D"/>
+          <w:szCs w:val="21"/>
+          <w:shd w:val="clear" w:color="auto" w:fill="FFFFFF"/>
+        </w:rPr>
+        <w:t>DispatchServlet</w:t>
+      </w:r>
+      <w:r>
+        <w:rPr>
+          <w:rFonts w:ascii="Arial" w:hAnsi="Arial" w:cs="Arial"/>
+          <w:color w:val="4D4D4D"/>
+          <w:szCs w:val="21"/>
+          <w:shd w:val="clear" w:color="auto" w:fill="FFFFFF"/>
+        </w:rPr>
+        <w:t>会在调用选定的</w:t>
+      </w:r>
+      <w:r>
+        <w:rPr>
+          <w:rFonts w:ascii="Arial" w:hAnsi="Arial" w:cs="Arial"/>
+          <w:color w:val="4D4D4D"/>
+          <w:szCs w:val="21"/>
+          <w:shd w:val="clear" w:color="auto" w:fill="FFFFFF"/>
+        </w:rPr>
+        <w:t>Controller</w:t>
+      </w:r>
+      <w:r>
+        <w:rPr>
+          <w:rFonts w:ascii="Arial" w:hAnsi="Arial" w:cs="Arial"/>
+          <w:color w:val="4D4D4D"/>
+          <w:szCs w:val="21"/>
+          <w:shd w:val="clear" w:color="auto" w:fill="FFFFFF"/>
+        </w:rPr>
+        <w:t>的</w:t>
+      </w:r>
+      <w:r>
+        <w:rPr>
+          <w:rFonts w:ascii="Arial" w:hAnsi="Arial" w:cs="Arial"/>
+          <w:color w:val="4D4D4D"/>
+          <w:szCs w:val="21"/>
+          <w:shd w:val="clear" w:color="auto" w:fill="FFFFFF"/>
+        </w:rPr>
+        <w:t>handlerRequest</w:t>
+      </w:r>
+      <w:r>
+        <w:rPr>
+          <w:rFonts w:ascii="Arial" w:hAnsi="Arial" w:cs="Arial"/>
+          <w:color w:val="4D4D4D"/>
+          <w:szCs w:val="21"/>
+          <w:shd w:val="clear" w:color="auto" w:fill="FFFFFF"/>
+        </w:rPr>
+        <w:t>方法</w:t>
+      </w:r>
+      <w:r>
+        <w:rPr>
+          <w:rFonts w:ascii="Arial" w:hAnsi="Arial" w:cs="Arial"/>
+          <w:color w:val="4D4D4D"/>
+          <w:szCs w:val="21"/>
+          <w:shd w:val="clear" w:color="auto" w:fill="FFFFFF"/>
+        </w:rPr>
+        <w:t>,</w:t>
+      </w:r>
+      <w:r>
+        <w:rPr>
+          <w:rFonts w:ascii="Arial" w:hAnsi="Arial" w:cs="Arial"/>
+          <w:color w:val="4D4D4D"/>
+          <w:szCs w:val="21"/>
+          <w:shd w:val="clear" w:color="auto" w:fill="FFFFFF"/>
+        </w:rPr>
+        <w:t>并且在这个方法前后调用这个</w:t>
+      </w:r>
+      <w:r>
+        <w:rPr>
+          <w:rFonts w:ascii="Arial" w:hAnsi="Arial" w:cs="Arial"/>
+          <w:color w:val="4D4D4D"/>
+          <w:szCs w:val="21"/>
+          <w:shd w:val="clear" w:color="auto" w:fill="FFFFFF"/>
+        </w:rPr>
+        <w:t>Controller</w:t>
+      </w:r>
+      <w:r>
+        <w:rPr>
+          <w:rFonts w:ascii="Arial" w:hAnsi="Arial" w:cs="Arial"/>
+          <w:color w:val="4D4D4D"/>
+          <w:szCs w:val="21"/>
+          <w:shd w:val="clear" w:color="auto" w:fill="FFFFFF"/>
+        </w:rPr>
+        <w:t>的</w:t>
+      </w:r>
+      <w:r>
+        <w:rPr>
+          <w:rFonts w:ascii="Arial" w:hAnsi="Arial" w:cs="Arial"/>
+          <w:color w:val="FF0000"/>
+          <w:szCs w:val="21"/>
+          <w:shd w:val="clear" w:color="auto" w:fill="FFFFFF"/>
+        </w:rPr>
+        <w:t>interceptor</w:t>
+      </w:r>
+      <w:r>
+        <w:rPr>
+          <w:rFonts w:ascii="Arial" w:hAnsi="Arial" w:cs="Arial"/>
+          <w:color w:val="4D4D4D"/>
+          <w:szCs w:val="21"/>
+          <w:shd w:val="clear" w:color="auto" w:fill="FFFFFF"/>
+        </w:rPr>
+        <w:t>(</w:t>
+      </w:r>
+      <w:r>
+        <w:rPr>
+          <w:rFonts w:ascii="Arial" w:hAnsi="Arial" w:cs="Arial"/>
+          <w:color w:val="4D4D4D"/>
+          <w:szCs w:val="21"/>
+          <w:shd w:val="clear" w:color="auto" w:fill="FFFFFF"/>
+        </w:rPr>
+        <w:t>假如有配置的话</w:t>
+      </w:r>
+      <w:r>
+        <w:rPr>
+          <w:rFonts w:ascii="Arial" w:hAnsi="Arial" w:cs="Arial"/>
+          <w:color w:val="4D4D4D"/>
+          <w:szCs w:val="21"/>
+          <w:shd w:val="clear" w:color="auto" w:fill="FFFFFF"/>
+        </w:rPr>
+        <w:t>),</w:t>
+      </w:r>
+      <w:r>
+        <w:rPr>
+          <w:rFonts w:ascii="Arial" w:hAnsi="Arial" w:cs="Arial"/>
+          <w:color w:val="4D4D4D"/>
+          <w:szCs w:val="21"/>
+          <w:shd w:val="clear" w:color="auto" w:fill="FFFFFF"/>
+        </w:rPr>
+        <w:t>然后返回一个视图和模型的集合</w:t>
+      </w:r>
+      <w:r>
+        <w:rPr>
+          <w:rFonts w:ascii="Arial" w:hAnsi="Arial" w:cs="Arial"/>
+          <w:color w:val="4D4D4D"/>
+          <w:szCs w:val="21"/>
+          <w:shd w:val="clear" w:color="auto" w:fill="FFFFFF"/>
+        </w:rPr>
+        <w:t>ModelAndView.</w:t>
+      </w:r>
+      <w:r>
+        <w:rPr>
+          <w:rFonts w:ascii="Arial" w:hAnsi="Arial" w:cs="Arial"/>
+          <w:color w:val="4D4D4D"/>
+          <w:szCs w:val="21"/>
+          <w:shd w:val="clear" w:color="auto" w:fill="FFFFFF"/>
+        </w:rPr>
+        <w:t>框架通过</w:t>
+      </w:r>
+      <w:r>
+        <w:rPr>
+          <w:rFonts w:ascii="Arial" w:hAnsi="Arial" w:cs="Arial"/>
+          <w:color w:val="4D4D4D"/>
+          <w:szCs w:val="21"/>
+          <w:shd w:val="clear" w:color="auto" w:fill="FFFFFF"/>
+        </w:rPr>
+        <w:t>ViewResolver</w:t>
+      </w:r>
+      <w:r>
+        <w:rPr>
+          <w:rFonts w:ascii="Arial" w:hAnsi="Arial" w:cs="Arial"/>
+          <w:color w:val="4D4D4D"/>
+          <w:szCs w:val="21"/>
+          <w:shd w:val="clear" w:color="auto" w:fill="FFFFFF"/>
+        </w:rPr>
+        <w:t>来解析视图并且返回一个</w:t>
+      </w:r>
+      <w:r>
+        <w:rPr>
+          <w:rFonts w:ascii="Arial" w:hAnsi="Arial" w:cs="Arial"/>
+          <w:color w:val="4D4D4D"/>
+          <w:szCs w:val="21"/>
+          <w:shd w:val="clear" w:color="auto" w:fill="FFFFFF"/>
+        </w:rPr>
+        <w:t>View</w:t>
+      </w:r>
+      <w:r>
+        <w:rPr>
+          <w:rFonts w:ascii="Arial" w:hAnsi="Arial" w:cs="Arial"/>
+          <w:color w:val="4D4D4D"/>
+          <w:szCs w:val="21"/>
+          <w:shd w:val="clear" w:color="auto" w:fill="FFFFFF"/>
+        </w:rPr>
+        <w:t>对象</w:t>
+      </w:r>
+      <w:r>
+        <w:rPr>
+          <w:rFonts w:ascii="Arial" w:hAnsi="Arial" w:cs="Arial"/>
+          <w:color w:val="4D4D4D"/>
+          <w:szCs w:val="21"/>
+          <w:shd w:val="clear" w:color="auto" w:fill="FFFFFF"/>
+        </w:rPr>
+        <w:t>,</w:t>
+      </w:r>
+      <w:r>
+        <w:rPr>
+          <w:rFonts w:ascii="Arial" w:hAnsi="Arial" w:cs="Arial"/>
+          <w:color w:val="4D4D4D"/>
+          <w:szCs w:val="21"/>
+          <w:shd w:val="clear" w:color="auto" w:fill="FFFFFF"/>
+        </w:rPr>
+        <w:t>最后调用</w:t>
+      </w:r>
+      <w:r>
+        <w:rPr>
+          <w:rFonts w:ascii="Arial" w:hAnsi="Arial" w:cs="Arial"/>
+          <w:color w:val="4D4D4D"/>
+          <w:szCs w:val="21"/>
+          <w:shd w:val="clear" w:color="auto" w:fill="FFFFFF"/>
+        </w:rPr>
+        <w:t>View</w:t>
+      </w:r>
+      <w:r>
+        <w:rPr>
+          <w:rFonts w:ascii="Arial" w:hAnsi="Arial" w:cs="Arial"/>
+          <w:color w:val="4D4D4D"/>
+          <w:szCs w:val="21"/>
+          <w:shd w:val="clear" w:color="auto" w:fill="FFFFFF"/>
+        </w:rPr>
+        <w:t>的</w:t>
+      </w:r>
+      <w:r>
+        <w:rPr>
+          <w:rFonts w:ascii="Arial" w:hAnsi="Arial" w:cs="Arial"/>
+          <w:color w:val="4D4D4D"/>
+          <w:szCs w:val="21"/>
+          <w:shd w:val="clear" w:color="auto" w:fill="FFFFFF"/>
+        </w:rPr>
+        <w:t>render</w:t>
+      </w:r>
+      <w:r>
+        <w:rPr>
+          <w:rFonts w:ascii="Arial" w:hAnsi="Arial" w:cs="Arial"/>
+          <w:color w:val="4D4D4D"/>
+          <w:szCs w:val="21"/>
+          <w:shd w:val="clear" w:color="auto" w:fill="FFFFFF"/>
+        </w:rPr>
+        <w:t>方法返回到客户端</w:t>
+      </w:r>
+    </w:p>
+    <w:p>
+      <w:pPr>
+        <w:widowControl/>
+        <w:spacing w:line="300" w:lineRule="atLeast"/>
+        <w:jc w:val="left"/>
+        <w:rPr>
+          <w:rFonts w:ascii="Arial" w:hAnsi="Arial" w:cs="Arial" w:hint="eastAsia"/>
+          <w:color w:val="4D4D4D"/>
+          <w:szCs w:val="21"/>
+          <w:shd w:val="clear" w:color="auto" w:fill="FFFFFF"/>
+        </w:rPr>
+      </w:pPr>
+    </w:p>
+    <w:p>
+      <w:pPr>
+        <w:widowControl/>
+        <w:spacing w:line="300" w:lineRule="atLeast"/>
+        <w:jc w:val="left"/>
+        <w:rPr>
+          <w:rFonts w:ascii="Arial" w:hAnsi="Arial" w:cs="Arial" w:hint="eastAsia"/>
+          <w:color w:val="4D4D4D"/>
+          <w:szCs w:val="21"/>
+          <w:shd w:val="clear" w:color="auto" w:fill="FFFFFF"/>
+        </w:rPr>
+      </w:pPr>
+    </w:p>
+    <w:p>
+      <w:pPr>
+        <w:widowControl/>
+        <w:spacing w:line="300" w:lineRule="atLeast"/>
+        <w:jc w:val="left"/>
+        <w:rPr>
+          <w:rFonts w:ascii="Helvetica" w:hAnsi="Helvetica" w:cs="Helvetica" w:hint="eastAsia"/>
           <w:color w:val="000000"/>
           <w:kern w:val="0"/>
           <w:sz w:val="18"/>
@@ -1186,490 +1709,768 @@
       </w:pPr>
       <w:r>
         <w:rPr>
-          <w:rFonts w:ascii="Arial" w:hAnsi="Arial" w:cs="Arial"/>
-          <w:color w:val="4D4D4D"/>
-          <w:szCs w:val="21"/>
-          <w:shd w:val="clear" w:color="auto" w:fill="FFFFFF"/>
-        </w:rPr>
-        <w:t>当</w:t>
-      </w:r>
-      <w:r>
-        <w:rPr>
-          <w:rFonts w:ascii="Arial" w:hAnsi="Arial" w:cs="Arial"/>
-          <w:color w:val="4D4D4D"/>
-          <w:szCs w:val="21"/>
-          <w:shd w:val="clear" w:color="auto" w:fill="FFFFFF"/>
-        </w:rPr>
-        <w:t>web</w:t>
-      </w:r>
-      <w:r>
-        <w:rPr>
-          <w:rFonts w:ascii="Arial" w:hAnsi="Arial" w:cs="Arial"/>
-          <w:color w:val="4D4D4D"/>
-          <w:szCs w:val="21"/>
-          <w:shd w:val="clear" w:color="auto" w:fill="FFFFFF"/>
-        </w:rPr>
-        <w:t>程序启动的时候</w:t>
-      </w:r>
-      <w:r>
-        <w:rPr>
-          <w:rFonts w:ascii="Arial" w:hAnsi="Arial" w:cs="Arial"/>
-          <w:color w:val="4D4D4D"/>
-          <w:szCs w:val="21"/>
-          <w:shd w:val="clear" w:color="auto" w:fill="FFFFFF"/>
-        </w:rPr>
-        <w:t>,ContextLoaderServlet</w:t>
-      </w:r>
-      <w:r>
-        <w:rPr>
-          <w:rFonts w:ascii="Arial" w:hAnsi="Arial" w:cs="Arial"/>
-          <w:color w:val="4D4D4D"/>
-          <w:szCs w:val="21"/>
-          <w:shd w:val="clear" w:color="auto" w:fill="FFFFFF"/>
-        </w:rPr>
-        <w:t>会把对应的配置文件信息读取出来</w:t>
-      </w:r>
-      <w:r>
-        <w:rPr>
-          <w:rFonts w:ascii="Arial" w:hAnsi="Arial" w:cs="Arial"/>
-          <w:color w:val="4D4D4D"/>
-          <w:szCs w:val="21"/>
-          <w:shd w:val="clear" w:color="auto" w:fill="FFFFFF"/>
-        </w:rPr>
-        <w:t>,</w:t>
-      </w:r>
-      <w:r>
-        <w:rPr>
-          <w:rFonts w:ascii="Arial" w:hAnsi="Arial" w:cs="Arial"/>
-          <w:color w:val="4D4D4D"/>
-          <w:szCs w:val="21"/>
-          <w:shd w:val="clear" w:color="auto" w:fill="FFFFFF"/>
-        </w:rPr>
-        <w:t>通过注射去初始化控制器</w:t>
-      </w:r>
-      <w:r>
-        <w:rPr>
-          <w:rFonts w:ascii="Arial" w:hAnsi="Arial" w:cs="Arial"/>
-          <w:color w:val="4D4D4D"/>
-          <w:szCs w:val="21"/>
-          <w:shd w:val="clear" w:color="auto" w:fill="FFFFFF"/>
-        </w:rPr>
-        <w:t>DispatchServlet. </w:t>
-      </w:r>
-      <w:r>
-        <w:rPr>
-          <w:rFonts w:ascii="Arial" w:hAnsi="Arial" w:cs="Arial"/>
-          <w:color w:val="4D4D4D"/>
-          <w:szCs w:val="21"/>
-          <w:shd w:val="clear" w:color="auto" w:fill="FFFFFF"/>
-        </w:rPr>
-        <w:t>而当接受到一个</w:t>
-      </w:r>
-      <w:r>
-        <w:rPr>
-          <w:rFonts w:ascii="Arial" w:hAnsi="Arial" w:cs="Arial"/>
-          <w:color w:val="4D4D4D"/>
-          <w:szCs w:val="21"/>
-          <w:shd w:val="clear" w:color="auto" w:fill="FFFFFF"/>
-        </w:rPr>
-        <w:t>HTTP</w:t>
-      </w:r>
-      <w:r>
-        <w:rPr>
-          <w:rFonts w:ascii="Arial" w:hAnsi="Arial" w:cs="Arial"/>
-          <w:color w:val="4D4D4D"/>
-          <w:szCs w:val="21"/>
-          <w:shd w:val="clear" w:color="auto" w:fill="FFFFFF"/>
-        </w:rPr>
-        <w:t>请求的时候</w:t>
-      </w:r>
-      <w:r>
-        <w:rPr>
-          <w:rFonts w:ascii="Arial" w:hAnsi="Arial" w:cs="Arial"/>
-          <w:color w:val="4D4D4D"/>
-          <w:szCs w:val="21"/>
-          <w:shd w:val="clear" w:color="auto" w:fill="FFFFFF"/>
-        </w:rPr>
-        <w:t>, DispatchServlet</w:t>
-      </w:r>
-      <w:r>
-        <w:rPr>
-          <w:rFonts w:ascii="Arial" w:hAnsi="Arial" w:cs="Arial"/>
-          <w:color w:val="4D4D4D"/>
-          <w:szCs w:val="21"/>
-          <w:shd w:val="clear" w:color="auto" w:fill="FFFFFF"/>
-        </w:rPr>
-        <w:t>会让</w:t>
-      </w:r>
-      <w:r>
-        <w:rPr>
-          <w:rFonts w:ascii="Arial" w:hAnsi="Arial" w:cs="Arial"/>
-          <w:color w:val="4D4D4D"/>
-          <w:szCs w:val="21"/>
-          <w:shd w:val="clear" w:color="auto" w:fill="FFFFFF"/>
-        </w:rPr>
-        <w:t>HandlerMapping</w:t>
-      </w:r>
-      <w:r>
-        <w:rPr>
-          <w:rFonts w:ascii="Arial" w:hAnsi="Arial" w:cs="Arial"/>
-          <w:color w:val="4D4D4D"/>
-          <w:szCs w:val="21"/>
-          <w:shd w:val="clear" w:color="auto" w:fill="FFFFFF"/>
-        </w:rPr>
-        <w:t>去处理这个请求</w:t>
-      </w:r>
-      <w:r>
-        <w:rPr>
-          <w:rFonts w:ascii="Arial" w:hAnsi="Arial" w:cs="Arial"/>
-          <w:color w:val="4D4D4D"/>
-          <w:szCs w:val="21"/>
-          <w:shd w:val="clear" w:color="auto" w:fill="FFFFFF"/>
-        </w:rPr>
-        <w:t>.HandlerMapping</w:t>
-      </w:r>
-      <w:r>
-        <w:rPr>
-          <w:rFonts w:ascii="Arial" w:hAnsi="Arial" w:cs="Arial"/>
-          <w:color w:val="4D4D4D"/>
-          <w:szCs w:val="21"/>
-          <w:shd w:val="clear" w:color="auto" w:fill="FFFFFF"/>
-        </w:rPr>
-        <w:t>根据请求</w:t>
-      </w:r>
-      <w:r>
-        <w:rPr>
-          <w:rFonts w:ascii="Arial" w:hAnsi="Arial" w:cs="Arial"/>
-          <w:color w:val="4D4D4D"/>
-          <w:szCs w:val="21"/>
-          <w:shd w:val="clear" w:color="auto" w:fill="FFFFFF"/>
-        </w:rPr>
-        <w:t>URL(</w:t>
-      </w:r>
-      <w:r>
-        <w:rPr>
-          <w:rFonts w:ascii="Arial" w:hAnsi="Arial" w:cs="Arial"/>
-          <w:color w:val="4D4D4D"/>
-          <w:szCs w:val="21"/>
-          <w:shd w:val="clear" w:color="auto" w:fill="FFFFFF"/>
-        </w:rPr>
-        <w:t>不一定非要是</w:t>
-      </w:r>
-      <w:r>
-        <w:rPr>
-          <w:rFonts w:ascii="Arial" w:hAnsi="Arial" w:cs="Arial"/>
-          <w:color w:val="4D4D4D"/>
-          <w:szCs w:val="21"/>
-          <w:shd w:val="clear" w:color="auto" w:fill="FFFFFF"/>
-        </w:rPr>
-        <w:t>URL,</w:t>
-      </w:r>
-      <w:r>
-        <w:rPr>
-          <w:rFonts w:ascii="Arial" w:hAnsi="Arial" w:cs="Arial"/>
-          <w:color w:val="4D4D4D"/>
-          <w:szCs w:val="21"/>
-          <w:shd w:val="clear" w:color="auto" w:fill="FFFFFF"/>
-        </w:rPr>
-        <w:t>完全可以自定义</w:t>
-      </w:r>
-      <w:r>
-        <w:rPr>
-          <w:rFonts w:ascii="Arial" w:hAnsi="Arial" w:cs="Arial"/>
-          <w:color w:val="4D4D4D"/>
-          <w:szCs w:val="21"/>
-          <w:shd w:val="clear" w:color="auto" w:fill="FFFFFF"/>
-        </w:rPr>
-        <w:t>,</w:t>
-      </w:r>
-      <w:r>
-        <w:rPr>
-          <w:rFonts w:ascii="Arial" w:hAnsi="Arial" w:cs="Arial"/>
-          <w:color w:val="4D4D4D"/>
-          <w:szCs w:val="21"/>
-          <w:shd w:val="clear" w:color="auto" w:fill="FFFFFF"/>
-        </w:rPr>
-        <w:t>非常灵活</w:t>
-      </w:r>
-      <w:r>
-        <w:rPr>
-          <w:rFonts w:ascii="Arial" w:hAnsi="Arial" w:cs="Arial"/>
-          <w:color w:val="4D4D4D"/>
-          <w:szCs w:val="21"/>
-          <w:shd w:val="clear" w:color="auto" w:fill="FFFFFF"/>
-        </w:rPr>
-        <w:t>)</w:t>
-      </w:r>
-      <w:r>
-        <w:rPr>
-          <w:rFonts w:ascii="Arial" w:hAnsi="Arial" w:cs="Arial"/>
-          <w:color w:val="4D4D4D"/>
-          <w:szCs w:val="21"/>
-          <w:shd w:val="clear" w:color="auto" w:fill="FFFFFF"/>
-        </w:rPr>
-        <w:t>来选择一个</w:t>
-      </w:r>
-      <w:r>
-        <w:rPr>
-          <w:rFonts w:ascii="Arial" w:hAnsi="Arial" w:cs="Arial"/>
-          <w:color w:val="4D4D4D"/>
-          <w:szCs w:val="21"/>
-          <w:shd w:val="clear" w:color="auto" w:fill="FFFFFF"/>
-        </w:rPr>
-        <w:t>Controller. </w:t>
-      </w:r>
-      <w:r>
-        <w:rPr>
-          <w:rFonts w:ascii="Arial" w:hAnsi="Arial" w:cs="Arial"/>
-          <w:color w:val="4D4D4D"/>
-          <w:szCs w:val="21"/>
-          <w:shd w:val="clear" w:color="auto" w:fill="FFFFFF"/>
-        </w:rPr>
-        <w:t>然后</w:t>
-      </w:r>
-      <w:r>
-        <w:rPr>
-          <w:rFonts w:ascii="Arial" w:hAnsi="Arial" w:cs="Arial"/>
-          <w:color w:val="4D4D4D"/>
-          <w:szCs w:val="21"/>
-          <w:shd w:val="clear" w:color="auto" w:fill="FFFFFF"/>
-        </w:rPr>
-        <w:t>DispatchServlet</w:t>
-      </w:r>
-      <w:r>
-        <w:rPr>
-          <w:rFonts w:ascii="Arial" w:hAnsi="Arial" w:cs="Arial"/>
-          <w:color w:val="4D4D4D"/>
-          <w:szCs w:val="21"/>
-          <w:shd w:val="clear" w:color="auto" w:fill="FFFFFF"/>
-        </w:rPr>
-        <w:t>会在调用选定的</w:t>
-      </w:r>
-      <w:r>
-        <w:rPr>
-          <w:rFonts w:ascii="Arial" w:hAnsi="Arial" w:cs="Arial"/>
-          <w:color w:val="4D4D4D"/>
-          <w:szCs w:val="21"/>
-          <w:shd w:val="clear" w:color="auto" w:fill="FFFFFF"/>
-        </w:rPr>
-        <w:t>Controller</w:t>
-      </w:r>
-      <w:r>
-        <w:rPr>
-          <w:rFonts w:ascii="Arial" w:hAnsi="Arial" w:cs="Arial"/>
-          <w:color w:val="4D4D4D"/>
-          <w:szCs w:val="21"/>
-          <w:shd w:val="clear" w:color="auto" w:fill="FFFFFF"/>
-        </w:rPr>
-        <w:t>的</w:t>
-      </w:r>
-      <w:r>
-        <w:rPr>
-          <w:rFonts w:ascii="Arial" w:hAnsi="Arial" w:cs="Arial"/>
-          <w:color w:val="4D4D4D"/>
-          <w:szCs w:val="21"/>
-          <w:shd w:val="clear" w:color="auto" w:fill="FFFFFF"/>
-        </w:rPr>
-        <w:t>handlerRequest</w:t>
-      </w:r>
-      <w:r>
-        <w:rPr>
-          <w:rFonts w:ascii="Arial" w:hAnsi="Arial" w:cs="Arial"/>
-          <w:color w:val="4D4D4D"/>
-          <w:szCs w:val="21"/>
-          <w:shd w:val="clear" w:color="auto" w:fill="FFFFFF"/>
-        </w:rPr>
-        <w:t>方法</w:t>
-      </w:r>
-      <w:r>
-        <w:rPr>
-          <w:rFonts w:ascii="Arial" w:hAnsi="Arial" w:cs="Arial"/>
-          <w:color w:val="4D4D4D"/>
-          <w:szCs w:val="21"/>
-          <w:shd w:val="clear" w:color="auto" w:fill="FFFFFF"/>
-        </w:rPr>
-        <w:t>,</w:t>
-      </w:r>
-      <w:r>
-        <w:rPr>
-          <w:rFonts w:ascii="Arial" w:hAnsi="Arial" w:cs="Arial"/>
-          <w:color w:val="4D4D4D"/>
-          <w:szCs w:val="21"/>
-          <w:shd w:val="clear" w:color="auto" w:fill="FFFFFF"/>
-        </w:rPr>
-        <w:t>并且在这个方法前后调用这个</w:t>
-      </w:r>
-      <w:r>
-        <w:rPr>
-          <w:rFonts w:ascii="Arial" w:hAnsi="Arial" w:cs="Arial"/>
-          <w:color w:val="4D4D4D"/>
-          <w:szCs w:val="21"/>
-          <w:shd w:val="clear" w:color="auto" w:fill="FFFFFF"/>
-        </w:rPr>
-        <w:t>Controller</w:t>
-      </w:r>
-      <w:r>
-        <w:rPr>
-          <w:rFonts w:ascii="Arial" w:hAnsi="Arial" w:cs="Arial"/>
-          <w:color w:val="4D4D4D"/>
-          <w:szCs w:val="21"/>
-          <w:shd w:val="clear" w:color="auto" w:fill="FFFFFF"/>
-        </w:rPr>
-        <w:t>的</w:t>
-      </w:r>
-      <w:r>
-        <w:rPr>
-          <w:rFonts w:ascii="Arial" w:hAnsi="Arial" w:cs="Arial"/>
+          <w:noProof/>
+        </w:rPr>
+        <w:lastRenderedPageBreak/>
+        <w:drawing>
+          <wp:inline distT="0" distB="0" distL="0" distR="0">
+            <wp:extent cx="5274310" cy="3145370"/>
+            <wp:effectExtent l="0" t="0" r="2540" b="0"/>
+            <wp:docPr id="6" name="图片 6" descr="http://img.my.csdn.net/uploads/201304/13/1365825529_4693.png"/>
+            <wp:cNvGraphicFramePr>
+              <a:graphicFrameLocks xmlns:a="http://schemas.openxmlformats.org/drawingml/2006/main" noChangeAspect="1"/>
+            </wp:cNvGraphicFramePr>
+            <a:graphic xmlns:a="http://schemas.openxmlformats.org/drawingml/2006/main">
+              <a:graphicData uri="http://schemas.openxmlformats.org/drawingml/2006/picture">
+                <pic:pic xmlns:pic="http://schemas.openxmlformats.org/drawingml/2006/picture">
+                  <pic:nvPicPr>
+                    <pic:cNvPr id="0" name="Picture 1" descr="http://img.my.csdn.net/uploads/201304/13/1365825529_4693.png"/>
+                    <pic:cNvPicPr>
+                      <a:picLocks noChangeAspect="1" noChangeArrowheads="1"/>
+                    </pic:cNvPicPr>
+                  </pic:nvPicPr>
+                  <pic:blipFill>
+                    <a:blip r:embed="rId10">
+                      <a:extLst>
+                        <a:ext uri="{28A0092B-C50C-407E-A947-70E740481C1C}">
+                          <a14:useLocalDpi xmlns:a14="http://schemas.microsoft.com/office/drawing/2010/main" val="0"/>
+                        </a:ext>
+                      </a:extLst>
+                    </a:blip>
+                    <a:srcRect/>
+                    <a:stretch>
+                      <a:fillRect/>
+                    </a:stretch>
+                  </pic:blipFill>
+                  <pic:spPr bwMode="auto">
+                    <a:xfrm>
+                      <a:off x="0" y="0"/>
+                      <a:ext cx="5274310" cy="3145370"/>
+                    </a:xfrm>
+                    <a:prstGeom prst="rect">
+                      <a:avLst/>
+                    </a:prstGeom>
+                    <a:noFill/>
+                    <a:ln>
+                      <a:noFill/>
+                    </a:ln>
+                  </pic:spPr>
+                </pic:pic>
+              </a:graphicData>
+            </a:graphic>
+          </wp:inline>
+        </w:drawing>
+      </w:r>
+      <w:r>
+        <w:rPr>
+          <w:noProof/>
+        </w:rPr>
+        <w:drawing>
+          <wp:inline distT="0" distB="0" distL="0" distR="0">
+            <wp:extent cx="5274310" cy="3769097"/>
+            <wp:effectExtent l="0" t="0" r="2540" b="3175"/>
+            <wp:docPr id="7" name="图片 7" descr="http://img.my.csdn.net/uploads/201304/13/1365825551_8302.png"/>
+            <wp:cNvGraphicFramePr>
+              <a:graphicFrameLocks xmlns:a="http://schemas.openxmlformats.org/drawingml/2006/main" noChangeAspect="1"/>
+            </wp:cNvGraphicFramePr>
+            <a:graphic xmlns:a="http://schemas.openxmlformats.org/drawingml/2006/main">
+              <a:graphicData uri="http://schemas.openxmlformats.org/drawingml/2006/picture">
+                <pic:pic xmlns:pic="http://schemas.openxmlformats.org/drawingml/2006/picture">
+                  <pic:nvPicPr>
+                    <pic:cNvPr id="0" name="Picture 3" descr="http://img.my.csdn.net/uploads/201304/13/1365825551_8302.png"/>
+                    <pic:cNvPicPr>
+                      <a:picLocks noChangeAspect="1" noChangeArrowheads="1"/>
+                    </pic:cNvPicPr>
+                  </pic:nvPicPr>
+                  <pic:blipFill>
+                    <a:blip r:embed="rId11">
+                      <a:extLst>
+                        <a:ext uri="{28A0092B-C50C-407E-A947-70E740481C1C}">
+                          <a14:useLocalDpi xmlns:a14="http://schemas.microsoft.com/office/drawing/2010/main" val="0"/>
+                        </a:ext>
+                      </a:extLst>
+                    </a:blip>
+                    <a:srcRect/>
+                    <a:stretch>
+                      <a:fillRect/>
+                    </a:stretch>
+                  </pic:blipFill>
+                  <pic:spPr bwMode="auto">
+                    <a:xfrm>
+                      <a:off x="0" y="0"/>
+                      <a:ext cx="5274310" cy="3769097"/>
+                    </a:xfrm>
+                    <a:prstGeom prst="rect">
+                      <a:avLst/>
+                    </a:prstGeom>
+                    <a:noFill/>
+                    <a:ln>
+                      <a:noFill/>
+                    </a:ln>
+                  </pic:spPr>
+                </pic:pic>
+              </a:graphicData>
+            </a:graphic>
+          </wp:inline>
+        </w:drawing>
+      </w:r>
+    </w:p>
+    <w:p>
+      <w:pPr>
+        <w:widowControl/>
+        <w:shd w:val="clear" w:color="auto" w:fill="FFFFFF"/>
+        <w:spacing w:line="390" w:lineRule="atLeast"/>
+        <w:jc w:val="left"/>
+        <w:rPr>
+          <w:rFonts w:ascii="微软雅黑" w:eastAsia="微软雅黑" w:hAnsi="微软雅黑" w:cs="宋体"/>
+          <w:color w:val="454545"/>
+          <w:kern w:val="0"/>
+          <w:sz w:val="27"/>
+          <w:szCs w:val="27"/>
+        </w:rPr>
+      </w:pPr>
+      <w:r>
+        <w:rPr>
+          <w:rFonts w:ascii="微软雅黑" w:eastAsia="微软雅黑" w:hAnsi="微软雅黑" w:cs="宋体" w:hint="eastAsia"/>
+          <w:b/>
+          <w:bCs/>
+          <w:color w:val="454545"/>
+          <w:kern w:val="0"/>
+          <w:szCs w:val="21"/>
+        </w:rPr>
+        <w:t>Spring工作流程描述</w:t>
+      </w:r>
+    </w:p>
+    <w:p>
+      <w:pPr>
+        <w:widowControl/>
+        <w:shd w:val="clear" w:color="auto" w:fill="FFFFFF"/>
+        <w:spacing w:line="390" w:lineRule="atLeast"/>
+        <w:jc w:val="left"/>
+        <w:rPr>
+          <w:rFonts w:ascii="微软雅黑" w:eastAsia="微软雅黑" w:hAnsi="微软雅黑" w:cs="宋体" w:hint="eastAsia"/>
+          <w:color w:val="454545"/>
+          <w:kern w:val="0"/>
+          <w:sz w:val="27"/>
+          <w:szCs w:val="27"/>
+        </w:rPr>
+      </w:pPr>
+      <w:r>
+        <w:rPr>
+          <w:rFonts w:ascii="微软雅黑" w:eastAsia="微软雅黑" w:hAnsi="微软雅黑" w:cs="宋体" w:hint="eastAsia"/>
+          <w:color w:val="0000FF"/>
+          <w:kern w:val="0"/>
+          <w:szCs w:val="21"/>
+        </w:rPr>
+        <w:t>      1. 用户向服务器发送请求，请求被Spring 前端控制Servelt DispatcherServlet捕获；</w:t>
+      </w:r>
+    </w:p>
+    <w:p>
+      <w:pPr>
+        <w:widowControl/>
+        <w:shd w:val="clear" w:color="auto" w:fill="FFFFFF"/>
+        <w:spacing w:line="390" w:lineRule="atLeast"/>
+        <w:jc w:val="left"/>
+        <w:rPr>
+          <w:rFonts w:ascii="微软雅黑" w:eastAsia="微软雅黑" w:hAnsi="微软雅黑" w:cs="宋体" w:hint="eastAsia"/>
+          <w:color w:val="454545"/>
+          <w:kern w:val="0"/>
+          <w:sz w:val="27"/>
+          <w:szCs w:val="27"/>
+        </w:rPr>
+      </w:pPr>
+      <w:r>
+        <w:rPr>
+          <w:rFonts w:ascii="微软雅黑" w:eastAsia="微软雅黑" w:hAnsi="微软雅黑" w:cs="宋体" w:hint="eastAsia"/>
+          <w:color w:val="454545"/>
+          <w:kern w:val="0"/>
+          <w:szCs w:val="21"/>
+        </w:rPr>
+        <w:t>      </w:t>
+      </w:r>
+      <w:r>
+        <w:rPr>
+          <w:rFonts w:ascii="微软雅黑" w:eastAsia="微软雅黑" w:hAnsi="微软雅黑" w:cs="宋体" w:hint="eastAsia"/>
+          <w:color w:val="0000FF"/>
+          <w:kern w:val="0"/>
+          <w:szCs w:val="21"/>
+        </w:rPr>
+        <w:t>2. DispatcherServlet对请求URL进行解析，得到请求资源标识符（URI）。然后根据该URI，调用HandlerMapping获得该Handler配置的所有相关的对象（包括Handler对象以及Handler对象对应的拦截器），最后以HandlerExecutionChain对象的形式返回；</w:t>
+      </w:r>
+    </w:p>
+    <w:p>
+      <w:pPr>
+        <w:widowControl/>
+        <w:shd w:val="clear" w:color="auto" w:fill="FFFFFF"/>
+        <w:spacing w:line="390" w:lineRule="atLeast"/>
+        <w:jc w:val="left"/>
+        <w:rPr>
+          <w:rFonts w:ascii="微软雅黑" w:eastAsia="微软雅黑" w:hAnsi="微软雅黑" w:cs="宋体" w:hint="eastAsia"/>
+          <w:color w:val="454545"/>
+          <w:kern w:val="0"/>
+          <w:sz w:val="27"/>
+          <w:szCs w:val="27"/>
+        </w:rPr>
+      </w:pPr>
+      <w:r>
+        <w:rPr>
+          <w:rFonts w:ascii="微软雅黑" w:eastAsia="微软雅黑" w:hAnsi="微软雅黑" w:cs="宋体" w:hint="eastAsia"/>
+          <w:color w:val="454545"/>
+          <w:kern w:val="0"/>
+          <w:szCs w:val="21"/>
+        </w:rPr>
+        <w:lastRenderedPageBreak/>
+        <w:t>    </w:t>
+      </w:r>
+      <w:r>
+        <w:rPr>
+          <w:rFonts w:ascii="微软雅黑" w:eastAsia="微软雅黑" w:hAnsi="微软雅黑" w:cs="宋体" w:hint="eastAsia"/>
+          <w:color w:val="0000FF"/>
+          <w:kern w:val="0"/>
+          <w:szCs w:val="21"/>
+        </w:rPr>
+        <w:t>  3. DispatcherServlet 根据获得的Handler，选择一个合适的HandlerAdapter</w:t>
+      </w:r>
+      <w:r>
+        <w:rPr>
+          <w:rFonts w:ascii="微软雅黑" w:eastAsia="微软雅黑" w:hAnsi="微软雅黑" w:cs="宋体" w:hint="eastAsia"/>
+          <w:color w:val="454545"/>
+          <w:kern w:val="0"/>
+          <w:szCs w:val="21"/>
+        </w:rPr>
+        <w:t>。（</w:t>
+      </w:r>
+      <w:r>
+        <w:rPr>
+          <w:rFonts w:ascii="微软雅黑" w:eastAsia="微软雅黑" w:hAnsi="微软雅黑" w:cs="宋体" w:hint="eastAsia"/>
+          <w:b/>
+          <w:bCs/>
           <w:color w:val="FF0000"/>
-          <w:szCs w:val="21"/>
-          <w:shd w:val="clear" w:color="auto" w:fill="FFFFFF"/>
-        </w:rPr>
-        <w:t>interceptor</w:t>
-      </w:r>
-      <w:r>
-        <w:rPr>
-          <w:rFonts w:ascii="Arial" w:hAnsi="Arial" w:cs="Arial"/>
-          <w:color w:val="4D4D4D"/>
-          <w:szCs w:val="21"/>
-          <w:shd w:val="clear" w:color="auto" w:fill="FFFFFF"/>
-        </w:rPr>
-        <w:t>(</w:t>
-      </w:r>
-      <w:r>
-        <w:rPr>
-          <w:rFonts w:ascii="Arial" w:hAnsi="Arial" w:cs="Arial"/>
-          <w:color w:val="4D4D4D"/>
-          <w:szCs w:val="21"/>
-          <w:shd w:val="clear" w:color="auto" w:fill="FFFFFF"/>
-        </w:rPr>
-        <w:t>假如有配置的话</w:t>
-      </w:r>
-      <w:r>
-        <w:rPr>
-          <w:rFonts w:ascii="Arial" w:hAnsi="Arial" w:cs="Arial"/>
-          <w:color w:val="4D4D4D"/>
-          <w:szCs w:val="21"/>
-          <w:shd w:val="clear" w:color="auto" w:fill="FFFFFF"/>
-        </w:rPr>
-        <w:t>),</w:t>
-      </w:r>
-      <w:r>
-        <w:rPr>
-          <w:rFonts w:ascii="Arial" w:hAnsi="Arial" w:cs="Arial"/>
-          <w:color w:val="4D4D4D"/>
-          <w:szCs w:val="21"/>
-          <w:shd w:val="clear" w:color="auto" w:fill="FFFFFF"/>
-        </w:rPr>
-        <w:t>然后返回一个视图和模型的集合</w:t>
-      </w:r>
-      <w:r>
-        <w:rPr>
-          <w:rFonts w:ascii="Arial" w:hAnsi="Arial" w:cs="Arial"/>
-          <w:color w:val="4D4D4D"/>
-          <w:szCs w:val="21"/>
-          <w:shd w:val="clear" w:color="auto" w:fill="FFFFFF"/>
-        </w:rPr>
-        <w:t>ModelAndView.</w:t>
-      </w:r>
-      <w:r>
-        <w:rPr>
-          <w:rFonts w:ascii="Arial" w:hAnsi="Arial" w:cs="Arial"/>
-          <w:color w:val="4D4D4D"/>
-          <w:szCs w:val="21"/>
-          <w:shd w:val="clear" w:color="auto" w:fill="FFFFFF"/>
-        </w:rPr>
-        <w:t>框架通过</w:t>
-      </w:r>
-      <w:r>
-        <w:rPr>
-          <w:rFonts w:ascii="Arial" w:hAnsi="Arial" w:cs="Arial"/>
-          <w:color w:val="4D4D4D"/>
-          <w:szCs w:val="21"/>
-          <w:shd w:val="clear" w:color="auto" w:fill="FFFFFF"/>
-        </w:rPr>
-        <w:t>ViewResolver</w:t>
-      </w:r>
-      <w:r>
-        <w:rPr>
-          <w:rFonts w:ascii="Arial" w:hAnsi="Arial" w:cs="Arial"/>
-          <w:color w:val="4D4D4D"/>
-          <w:szCs w:val="21"/>
-          <w:shd w:val="clear" w:color="auto" w:fill="FFFFFF"/>
-        </w:rPr>
-        <w:t>来解析视图并且返回一个</w:t>
-      </w:r>
-      <w:r>
-        <w:rPr>
-          <w:rFonts w:ascii="Arial" w:hAnsi="Arial" w:cs="Arial"/>
-          <w:color w:val="4D4D4D"/>
-          <w:szCs w:val="21"/>
-          <w:shd w:val="clear" w:color="auto" w:fill="FFFFFF"/>
-        </w:rPr>
-        <w:t>View</w:t>
-      </w:r>
-      <w:r>
-        <w:rPr>
-          <w:rFonts w:ascii="Arial" w:hAnsi="Arial" w:cs="Arial"/>
-          <w:color w:val="4D4D4D"/>
-          <w:szCs w:val="21"/>
-          <w:shd w:val="clear" w:color="auto" w:fill="FFFFFF"/>
-        </w:rPr>
-        <w:t>对象</w:t>
-      </w:r>
-      <w:r>
-        <w:rPr>
-          <w:rFonts w:ascii="Arial" w:hAnsi="Arial" w:cs="Arial"/>
-          <w:color w:val="4D4D4D"/>
-          <w:szCs w:val="21"/>
-          <w:shd w:val="clear" w:color="auto" w:fill="FFFFFF"/>
-        </w:rPr>
-        <w:t>,</w:t>
-      </w:r>
-      <w:r>
-        <w:rPr>
-          <w:rFonts w:ascii="Arial" w:hAnsi="Arial" w:cs="Arial"/>
-          <w:color w:val="4D4D4D"/>
-          <w:szCs w:val="21"/>
-          <w:shd w:val="clear" w:color="auto" w:fill="FFFFFF"/>
-        </w:rPr>
-        <w:t>最后调用</w:t>
-      </w:r>
-      <w:r>
-        <w:rPr>
-          <w:rFonts w:ascii="Arial" w:hAnsi="Arial" w:cs="Arial"/>
-          <w:color w:val="4D4D4D"/>
-          <w:szCs w:val="21"/>
-          <w:shd w:val="clear" w:color="auto" w:fill="FFFFFF"/>
-        </w:rPr>
-        <w:t>View</w:t>
-      </w:r>
-      <w:r>
-        <w:rPr>
-          <w:rFonts w:ascii="Arial" w:hAnsi="Arial" w:cs="Arial"/>
-          <w:color w:val="4D4D4D"/>
-          <w:szCs w:val="21"/>
-          <w:shd w:val="clear" w:color="auto" w:fill="FFFFFF"/>
-        </w:rPr>
-        <w:t>的</w:t>
-      </w:r>
-      <w:r>
-        <w:rPr>
-          <w:rFonts w:ascii="Arial" w:hAnsi="Arial" w:cs="Arial"/>
-          <w:color w:val="4D4D4D"/>
-          <w:szCs w:val="21"/>
-          <w:shd w:val="clear" w:color="auto" w:fill="FFFFFF"/>
-        </w:rPr>
-        <w:t>render</w:t>
-      </w:r>
-      <w:r>
-        <w:rPr>
-          <w:rFonts w:ascii="Arial" w:hAnsi="Arial" w:cs="Arial"/>
-          <w:color w:val="4D4D4D"/>
-          <w:szCs w:val="21"/>
-          <w:shd w:val="clear" w:color="auto" w:fill="FFFFFF"/>
-        </w:rPr>
-        <w:t>方法返回到客户端</w:t>
-      </w:r>
+          <w:kern w:val="0"/>
+          <w:szCs w:val="21"/>
+        </w:rPr>
+        <w:t>附注</w:t>
+      </w:r>
+      <w:r>
+        <w:rPr>
+          <w:rFonts w:ascii="微软雅黑" w:eastAsia="微软雅黑" w:hAnsi="微软雅黑" w:cs="宋体" w:hint="eastAsia"/>
+          <w:color w:val="FF0000"/>
+          <w:kern w:val="0"/>
+          <w:szCs w:val="21"/>
+        </w:rPr>
+        <w:t>：如果成功获得HandlerAdapter后，此时将开始执行拦截器的preHandler(...)方法</w:t>
+      </w:r>
+      <w:r>
+        <w:rPr>
+          <w:rFonts w:ascii="微软雅黑" w:eastAsia="微软雅黑" w:hAnsi="微软雅黑" w:cs="宋体" w:hint="eastAsia"/>
+          <w:color w:val="454545"/>
+          <w:kern w:val="0"/>
+          <w:szCs w:val="21"/>
+        </w:rPr>
+        <w:t>）</w:t>
+      </w:r>
+    </w:p>
+    <w:p>
+      <w:pPr>
+        <w:widowControl/>
+        <w:shd w:val="clear" w:color="auto" w:fill="FFFFFF"/>
+        <w:spacing w:line="390" w:lineRule="atLeast"/>
+        <w:jc w:val="left"/>
+        <w:rPr>
+          <w:rFonts w:ascii="微软雅黑" w:eastAsia="微软雅黑" w:hAnsi="微软雅黑" w:cs="宋体" w:hint="eastAsia"/>
+          <w:color w:val="454545"/>
+          <w:kern w:val="0"/>
+          <w:sz w:val="27"/>
+          <w:szCs w:val="27"/>
+        </w:rPr>
+      </w:pPr>
+      <w:r>
+        <w:rPr>
+          <w:rFonts w:ascii="微软雅黑" w:eastAsia="微软雅黑" w:hAnsi="微软雅黑" w:cs="宋体" w:hint="eastAsia"/>
+          <w:color w:val="454545"/>
+          <w:kern w:val="0"/>
+          <w:szCs w:val="21"/>
+        </w:rPr>
+        <w:t>     </w:t>
+      </w:r>
+      <w:r>
+        <w:rPr>
+          <w:rFonts w:ascii="微软雅黑" w:eastAsia="微软雅黑" w:hAnsi="微软雅黑" w:cs="宋体" w:hint="eastAsia"/>
+          <w:color w:val="0000FF"/>
+          <w:kern w:val="0"/>
+          <w:szCs w:val="21"/>
+        </w:rPr>
+        <w:t>  4.  提取Request中的模型数据，填充Handler入参，开始执行Handler（Controller)</w:t>
+      </w:r>
+      <w:r>
+        <w:rPr>
+          <w:rFonts w:ascii="微软雅黑" w:eastAsia="微软雅黑" w:hAnsi="微软雅黑" w:cs="宋体" w:hint="eastAsia"/>
+          <w:color w:val="454545"/>
+          <w:kern w:val="0"/>
+          <w:szCs w:val="21"/>
+        </w:rPr>
+        <w:t>。 在填充Handler的入参过程中，根据你的配置，Spring将帮你做一些额外的工作：</w:t>
+      </w:r>
+    </w:p>
+    <w:p>
+      <w:pPr>
+        <w:widowControl/>
+        <w:shd w:val="clear" w:color="auto" w:fill="FFFFFF"/>
+        <w:spacing w:line="390" w:lineRule="atLeast"/>
+        <w:jc w:val="left"/>
+        <w:rPr>
+          <w:rFonts w:ascii="微软雅黑" w:eastAsia="微软雅黑" w:hAnsi="微软雅黑" w:cs="宋体" w:hint="eastAsia"/>
+          <w:color w:val="454545"/>
+          <w:kern w:val="0"/>
+          <w:sz w:val="27"/>
+          <w:szCs w:val="27"/>
+        </w:rPr>
+      </w:pPr>
+      <w:r>
+        <w:rPr>
+          <w:rFonts w:ascii="微软雅黑" w:eastAsia="微软雅黑" w:hAnsi="微软雅黑" w:cs="宋体" w:hint="eastAsia"/>
+          <w:color w:val="454545"/>
+          <w:kern w:val="0"/>
+          <w:szCs w:val="21"/>
+        </w:rPr>
+        <w:t>     </w:t>
+      </w:r>
+      <w:r>
+        <w:rPr>
+          <w:rFonts w:ascii="微软雅黑" w:eastAsia="微软雅黑" w:hAnsi="微软雅黑" w:cs="宋体" w:hint="eastAsia"/>
+          <w:color w:val="FF0000"/>
+          <w:kern w:val="0"/>
+          <w:szCs w:val="21"/>
+        </w:rPr>
+        <w:t> HttpMessageConveter</w:t>
+      </w:r>
+      <w:r>
+        <w:rPr>
+          <w:rFonts w:ascii="微软雅黑" w:eastAsia="微软雅黑" w:hAnsi="微软雅黑" w:cs="宋体" w:hint="eastAsia"/>
+          <w:color w:val="454545"/>
+          <w:kern w:val="0"/>
+          <w:szCs w:val="21"/>
+        </w:rPr>
+        <w:t>： 将请求消息（如Json、xml等数据）转换成一个对象，将对象转换为指定的响应信息</w:t>
+      </w:r>
+    </w:p>
+    <w:p>
+      <w:pPr>
+        <w:widowControl/>
+        <w:shd w:val="clear" w:color="auto" w:fill="FFFFFF"/>
+        <w:spacing w:line="390" w:lineRule="atLeast"/>
+        <w:jc w:val="left"/>
+        <w:rPr>
+          <w:rFonts w:ascii="微软雅黑" w:eastAsia="微软雅黑" w:hAnsi="微软雅黑" w:cs="宋体" w:hint="eastAsia"/>
+          <w:color w:val="454545"/>
+          <w:kern w:val="0"/>
+          <w:sz w:val="27"/>
+          <w:szCs w:val="27"/>
+        </w:rPr>
+      </w:pPr>
+      <w:r>
+        <w:rPr>
+          <w:rFonts w:ascii="微软雅黑" w:eastAsia="微软雅黑" w:hAnsi="微软雅黑" w:cs="宋体" w:hint="eastAsia"/>
+          <w:color w:val="454545"/>
+          <w:kern w:val="0"/>
+          <w:szCs w:val="21"/>
+        </w:rPr>
+        <w:t>      </w:t>
+      </w:r>
+      <w:r>
+        <w:rPr>
+          <w:rFonts w:ascii="微软雅黑" w:eastAsia="微软雅黑" w:hAnsi="微软雅黑" w:cs="宋体" w:hint="eastAsia"/>
+          <w:color w:val="FF0000"/>
+          <w:kern w:val="0"/>
+          <w:szCs w:val="21"/>
+        </w:rPr>
+        <w:t>数据转换</w:t>
+      </w:r>
+      <w:r>
+        <w:rPr>
+          <w:rFonts w:ascii="微软雅黑" w:eastAsia="微软雅黑" w:hAnsi="微软雅黑" w:cs="宋体" w:hint="eastAsia"/>
+          <w:color w:val="454545"/>
+          <w:kern w:val="0"/>
+          <w:szCs w:val="21"/>
+        </w:rPr>
+        <w:t>：对请求消息进行数据转换。如String转换成Integer、Double等</w:t>
+      </w:r>
+    </w:p>
+    <w:p>
+      <w:pPr>
+        <w:widowControl/>
+        <w:shd w:val="clear" w:color="auto" w:fill="FFFFFF"/>
+        <w:spacing w:line="390" w:lineRule="atLeast"/>
+        <w:jc w:val="left"/>
+        <w:rPr>
+          <w:rFonts w:ascii="微软雅黑" w:eastAsia="微软雅黑" w:hAnsi="微软雅黑" w:cs="宋体" w:hint="eastAsia"/>
+          <w:color w:val="454545"/>
+          <w:kern w:val="0"/>
+          <w:sz w:val="27"/>
+          <w:szCs w:val="27"/>
+        </w:rPr>
+      </w:pPr>
+      <w:r>
+        <w:rPr>
+          <w:rFonts w:ascii="微软雅黑" w:eastAsia="微软雅黑" w:hAnsi="微软雅黑" w:cs="宋体" w:hint="eastAsia"/>
+          <w:color w:val="454545"/>
+          <w:kern w:val="0"/>
+          <w:szCs w:val="21"/>
+        </w:rPr>
+        <w:t>     </w:t>
+      </w:r>
+      <w:r>
+        <w:rPr>
+          <w:rFonts w:ascii="微软雅黑" w:eastAsia="微软雅黑" w:hAnsi="微软雅黑" w:cs="宋体" w:hint="eastAsia"/>
+          <w:color w:val="FF0000"/>
+          <w:kern w:val="0"/>
+          <w:szCs w:val="21"/>
+        </w:rPr>
+        <w:t> 数据根式化</w:t>
+      </w:r>
+      <w:r>
+        <w:rPr>
+          <w:rFonts w:ascii="微软雅黑" w:eastAsia="微软雅黑" w:hAnsi="微软雅黑" w:cs="宋体" w:hint="eastAsia"/>
+          <w:color w:val="454545"/>
+          <w:kern w:val="0"/>
+          <w:szCs w:val="21"/>
+        </w:rPr>
+        <w:t>：对请求消息进行数据格式化。 如将字符串转换成格式化数字或格式化日期等</w:t>
+      </w:r>
+    </w:p>
+    <w:p>
+      <w:pPr>
+        <w:widowControl/>
+        <w:shd w:val="clear" w:color="auto" w:fill="FFFFFF"/>
+        <w:spacing w:line="390" w:lineRule="atLeast"/>
+        <w:jc w:val="left"/>
+        <w:rPr>
+          <w:rFonts w:ascii="微软雅黑" w:eastAsia="微软雅黑" w:hAnsi="微软雅黑" w:cs="宋体" w:hint="eastAsia"/>
+          <w:color w:val="454545"/>
+          <w:kern w:val="0"/>
+          <w:sz w:val="27"/>
+          <w:szCs w:val="27"/>
+        </w:rPr>
+      </w:pPr>
+      <w:r>
+        <w:rPr>
+          <w:rFonts w:ascii="微软雅黑" w:eastAsia="微软雅黑" w:hAnsi="微软雅黑" w:cs="宋体" w:hint="eastAsia"/>
+          <w:color w:val="454545"/>
+          <w:kern w:val="0"/>
+          <w:szCs w:val="21"/>
+        </w:rPr>
+        <w:t>     </w:t>
+      </w:r>
+      <w:r>
+        <w:rPr>
+          <w:rFonts w:ascii="微软雅黑" w:eastAsia="微软雅黑" w:hAnsi="微软雅黑" w:cs="宋体" w:hint="eastAsia"/>
+          <w:color w:val="FF0000"/>
+          <w:kern w:val="0"/>
+          <w:szCs w:val="21"/>
+        </w:rPr>
+        <w:t> 数据验证</w:t>
+      </w:r>
+      <w:r>
+        <w:rPr>
+          <w:rFonts w:ascii="微软雅黑" w:eastAsia="微软雅黑" w:hAnsi="微软雅黑" w:cs="宋体" w:hint="eastAsia"/>
+          <w:color w:val="454545"/>
+          <w:kern w:val="0"/>
+          <w:szCs w:val="21"/>
+        </w:rPr>
+        <w:t>： 验证数据的有效性（长度、格式等），验证结果存储到BindingResult或Error中</w:t>
+      </w:r>
+    </w:p>
+    <w:p>
+      <w:pPr>
+        <w:widowControl/>
+        <w:shd w:val="clear" w:color="auto" w:fill="FFFFFF"/>
+        <w:spacing w:line="390" w:lineRule="atLeast"/>
+        <w:jc w:val="left"/>
+        <w:rPr>
+          <w:rFonts w:ascii="微软雅黑" w:eastAsia="微软雅黑" w:hAnsi="微软雅黑" w:cs="宋体" w:hint="eastAsia"/>
+          <w:color w:val="454545"/>
+          <w:kern w:val="0"/>
+          <w:sz w:val="27"/>
+          <w:szCs w:val="27"/>
+        </w:rPr>
+      </w:pPr>
+      <w:r>
+        <w:rPr>
+          <w:rFonts w:ascii="微软雅黑" w:eastAsia="微软雅黑" w:hAnsi="微软雅黑" w:cs="宋体" w:hint="eastAsia"/>
+          <w:color w:val="454545"/>
+          <w:kern w:val="0"/>
+          <w:szCs w:val="21"/>
+        </w:rPr>
+        <w:t>    </w:t>
+      </w:r>
+      <w:r>
+        <w:rPr>
+          <w:rFonts w:ascii="微软雅黑" w:eastAsia="微软雅黑" w:hAnsi="微软雅黑" w:cs="宋体" w:hint="eastAsia"/>
+          <w:color w:val="0000FF"/>
+          <w:kern w:val="0"/>
+          <w:szCs w:val="21"/>
+        </w:rPr>
+        <w:t>  5.  Handler执行完成后，向DispatcherServlet 返回一个ModelAndView对象；</w:t>
+      </w:r>
+    </w:p>
+    <w:p>
+      <w:pPr>
+        <w:widowControl/>
+        <w:shd w:val="clear" w:color="auto" w:fill="FFFFFF"/>
+        <w:spacing w:line="390" w:lineRule="atLeast"/>
+        <w:jc w:val="left"/>
+        <w:rPr>
+          <w:rFonts w:ascii="微软雅黑" w:eastAsia="微软雅黑" w:hAnsi="微软雅黑" w:cs="宋体" w:hint="eastAsia"/>
+          <w:color w:val="454545"/>
+          <w:kern w:val="0"/>
+          <w:sz w:val="27"/>
+          <w:szCs w:val="27"/>
+        </w:rPr>
+      </w:pPr>
+      <w:r>
+        <w:rPr>
+          <w:rFonts w:ascii="微软雅黑" w:eastAsia="微软雅黑" w:hAnsi="微软雅黑" w:cs="宋体" w:hint="eastAsia"/>
+          <w:color w:val="454545"/>
+          <w:kern w:val="0"/>
+          <w:szCs w:val="21"/>
+        </w:rPr>
+        <w:t>    </w:t>
+      </w:r>
+      <w:r>
+        <w:rPr>
+          <w:rFonts w:ascii="微软雅黑" w:eastAsia="微软雅黑" w:hAnsi="微软雅黑" w:cs="宋体" w:hint="eastAsia"/>
+          <w:color w:val="0000FF"/>
+          <w:kern w:val="0"/>
+          <w:szCs w:val="21"/>
+        </w:rPr>
+        <w:t>  6.  根据返回的ModelAndView，选择一个适合的ViewResolver（必须是已经注册到Spring容器中的ViewResolver)返回给DispatcherServlet ；</w:t>
+      </w:r>
+    </w:p>
+    <w:p>
+      <w:pPr>
+        <w:widowControl/>
+        <w:shd w:val="clear" w:color="auto" w:fill="FFFFFF"/>
+        <w:spacing w:line="390" w:lineRule="atLeast"/>
+        <w:jc w:val="left"/>
+        <w:rPr>
+          <w:rFonts w:ascii="微软雅黑" w:eastAsia="微软雅黑" w:hAnsi="微软雅黑" w:cs="宋体" w:hint="eastAsia"/>
+          <w:color w:val="454545"/>
+          <w:kern w:val="0"/>
+          <w:sz w:val="27"/>
+          <w:szCs w:val="27"/>
+        </w:rPr>
+      </w:pPr>
+      <w:r>
+        <w:rPr>
+          <w:rFonts w:ascii="微软雅黑" w:eastAsia="微软雅黑" w:hAnsi="微软雅黑" w:cs="宋体" w:hint="eastAsia"/>
+          <w:color w:val="454545"/>
+          <w:kern w:val="0"/>
+          <w:szCs w:val="21"/>
+        </w:rPr>
+        <w:t>    </w:t>
+      </w:r>
+      <w:r>
+        <w:rPr>
+          <w:rFonts w:ascii="微软雅黑" w:eastAsia="微软雅黑" w:hAnsi="微软雅黑" w:cs="宋体" w:hint="eastAsia"/>
+          <w:color w:val="0000FF"/>
+          <w:kern w:val="0"/>
+          <w:szCs w:val="21"/>
+        </w:rPr>
+        <w:t>  7. ViewResolver 结合Model和View，来渲染视图</w:t>
+      </w:r>
+    </w:p>
+    <w:p>
+      <w:pPr>
+        <w:widowControl/>
+        <w:shd w:val="clear" w:color="auto" w:fill="FFFFFF"/>
+        <w:spacing w:line="390" w:lineRule="atLeast"/>
+        <w:jc w:val="left"/>
+        <w:rPr>
+          <w:rFonts w:ascii="微软雅黑" w:eastAsia="微软雅黑" w:hAnsi="微软雅黑" w:cs="宋体" w:hint="eastAsia"/>
+          <w:color w:val="454545"/>
+          <w:kern w:val="0"/>
+          <w:sz w:val="27"/>
+          <w:szCs w:val="27"/>
+        </w:rPr>
+      </w:pPr>
+      <w:r>
+        <w:rPr>
+          <w:rFonts w:ascii="微软雅黑" w:eastAsia="微软雅黑" w:hAnsi="微软雅黑" w:cs="宋体" w:hint="eastAsia"/>
+          <w:color w:val="0000FF"/>
+          <w:kern w:val="0"/>
+          <w:szCs w:val="21"/>
+        </w:rPr>
+        <w:t>      8. 将渲染结果返回给客户端。</w:t>
+      </w:r>
+    </w:p>
+    <w:p>
+      <w:pPr>
+        <w:widowControl/>
+        <w:shd w:val="clear" w:color="auto" w:fill="FFFFFF"/>
+        <w:spacing w:line="390" w:lineRule="atLeast"/>
+        <w:jc w:val="left"/>
+        <w:rPr>
+          <w:rFonts w:ascii="微软雅黑" w:eastAsia="微软雅黑" w:hAnsi="微软雅黑" w:cs="宋体" w:hint="eastAsia"/>
+          <w:color w:val="454545"/>
+          <w:kern w:val="0"/>
+          <w:sz w:val="27"/>
+          <w:szCs w:val="27"/>
+        </w:rPr>
+      </w:pPr>
+      <w:r>
+        <w:rPr>
+          <w:rFonts w:ascii="微软雅黑" w:eastAsia="微软雅黑" w:hAnsi="微软雅黑" w:cs="宋体" w:hint="eastAsia"/>
+          <w:color w:val="0000FF"/>
+          <w:kern w:val="0"/>
+          <w:szCs w:val="21"/>
+        </w:rPr>
+        <w:br/>
+      </w:r>
+    </w:p>
+    <w:p>
+      <w:pPr>
+        <w:widowControl/>
+        <w:shd w:val="clear" w:color="auto" w:fill="FFFFFF"/>
+        <w:spacing w:line="390" w:lineRule="atLeast"/>
+        <w:jc w:val="left"/>
+        <w:rPr>
+          <w:rFonts w:ascii="微软雅黑" w:eastAsia="微软雅黑" w:hAnsi="微软雅黑" w:cs="宋体" w:hint="eastAsia"/>
+          <w:color w:val="454545"/>
+          <w:kern w:val="0"/>
+          <w:sz w:val="27"/>
+          <w:szCs w:val="27"/>
+        </w:rPr>
+      </w:pPr>
+      <w:r>
+        <w:rPr>
+          <w:rFonts w:ascii="微软雅黑" w:eastAsia="微软雅黑" w:hAnsi="微软雅黑" w:cs="宋体" w:hint="eastAsia"/>
+          <w:color w:val="454545"/>
+          <w:kern w:val="0"/>
+          <w:szCs w:val="21"/>
+        </w:rPr>
+        <w:t>Spring工作流程描述</w:t>
+      </w:r>
+    </w:p>
+    <w:p>
+      <w:pPr>
+        <w:widowControl/>
+        <w:shd w:val="clear" w:color="auto" w:fill="FFFFFF"/>
+        <w:spacing w:line="390" w:lineRule="atLeast"/>
+        <w:jc w:val="left"/>
+        <w:rPr>
+          <w:rFonts w:ascii="微软雅黑" w:eastAsia="微软雅黑" w:hAnsi="微软雅黑" w:cs="宋体" w:hint="eastAsia"/>
+          <w:color w:val="454545"/>
+          <w:kern w:val="0"/>
+          <w:sz w:val="27"/>
+          <w:szCs w:val="27"/>
+        </w:rPr>
+      </w:pPr>
+      <w:r>
+        <w:rPr>
+          <w:rFonts w:ascii="微软雅黑" w:eastAsia="微软雅黑" w:hAnsi="微软雅黑" w:cs="宋体" w:hint="eastAsia"/>
+          <w:color w:val="0000FF"/>
+          <w:kern w:val="0"/>
+          <w:szCs w:val="21"/>
+        </w:rPr>
+        <w:t>    为什么Spring只使用一个Servlet(DispatcherServlet)来处理所有请求？</w:t>
+      </w:r>
+    </w:p>
+    <w:p>
+      <w:pPr>
+        <w:widowControl/>
+        <w:shd w:val="clear" w:color="auto" w:fill="FFFFFF"/>
+        <w:spacing w:line="390" w:lineRule="atLeast"/>
+        <w:jc w:val="left"/>
+        <w:rPr>
+          <w:rFonts w:ascii="微软雅黑" w:eastAsia="微软雅黑" w:hAnsi="微软雅黑" w:cs="宋体" w:hint="eastAsia"/>
+          <w:color w:val="454545"/>
+          <w:kern w:val="0"/>
+          <w:sz w:val="27"/>
+          <w:szCs w:val="27"/>
+        </w:rPr>
+      </w:pPr>
+      <w:r>
+        <w:rPr>
+          <w:rFonts w:ascii="微软雅黑" w:eastAsia="微软雅黑" w:hAnsi="微软雅黑" w:cs="宋体" w:hint="eastAsia"/>
+          <w:color w:val="454545"/>
+          <w:kern w:val="0"/>
+          <w:szCs w:val="21"/>
+        </w:rPr>
+        <w:t>     详细见J2EE设计模式-前端控制模式</w:t>
+      </w:r>
+    </w:p>
+    <w:p>
+      <w:pPr>
+        <w:widowControl/>
+        <w:shd w:val="clear" w:color="auto" w:fill="FFFFFF"/>
+        <w:spacing w:line="390" w:lineRule="atLeast"/>
+        <w:jc w:val="left"/>
+        <w:rPr>
+          <w:rFonts w:ascii="微软雅黑" w:eastAsia="微软雅黑" w:hAnsi="微软雅黑" w:cs="宋体" w:hint="eastAsia"/>
+          <w:color w:val="454545"/>
+          <w:kern w:val="0"/>
+          <w:sz w:val="27"/>
+          <w:szCs w:val="27"/>
+        </w:rPr>
+      </w:pPr>
+      <w:r>
+        <w:rPr>
+          <w:rFonts w:ascii="微软雅黑" w:eastAsia="微软雅黑" w:hAnsi="微软雅黑" w:cs="宋体" w:hint="eastAsia"/>
+          <w:color w:val="454545"/>
+          <w:kern w:val="0"/>
+          <w:szCs w:val="21"/>
+        </w:rPr>
+        <w:t>  </w:t>
+      </w:r>
+      <w:r>
+        <w:rPr>
+          <w:rFonts w:ascii="微软雅黑" w:eastAsia="微软雅黑" w:hAnsi="微软雅黑" w:cs="宋体" w:hint="eastAsia"/>
+          <w:color w:val="0000FF"/>
+          <w:kern w:val="0"/>
+          <w:szCs w:val="21"/>
+        </w:rPr>
+        <w:t>  Spring为什么要结合使用HandlerMapping以及HandlerAdapter来处理Handler?</w:t>
+      </w:r>
+    </w:p>
+    <w:p>
+      <w:pPr>
+        <w:widowControl/>
+        <w:shd w:val="clear" w:color="auto" w:fill="FFFFFF"/>
+        <w:spacing w:line="390" w:lineRule="atLeast"/>
+        <w:jc w:val="left"/>
+        <w:rPr>
+          <w:rFonts w:ascii="微软雅黑" w:eastAsia="微软雅黑" w:hAnsi="微软雅黑" w:cs="宋体" w:hint="eastAsia"/>
+          <w:color w:val="454545"/>
+          <w:kern w:val="0"/>
+          <w:sz w:val="27"/>
+          <w:szCs w:val="27"/>
+        </w:rPr>
+      </w:pPr>
+      <w:r>
+        <w:rPr>
+          <w:rFonts w:ascii="微软雅黑" w:eastAsia="微软雅黑" w:hAnsi="微软雅黑" w:cs="宋体" w:hint="eastAsia"/>
+          <w:color w:val="454545"/>
+          <w:kern w:val="0"/>
+          <w:szCs w:val="21"/>
+        </w:rPr>
+        <w:t>    符合面向对象中的单一职责原则，代码架构清晰，便于维护，最重要的是代码可复用性高。如HandlerAdapter可能会被用于处理多种Handler。</w:t>
+      </w:r>
+    </w:p>
+    <w:p>
+      <w:pPr>
+        <w:widowControl/>
+        <w:spacing w:line="300" w:lineRule="atLeast"/>
+        <w:jc w:val="left"/>
+        <w:rPr>
+          <w:rFonts w:ascii="Helvetica" w:hAnsi="Helvetica" w:cs="Helvetica"/>
+          <w:color w:val="000000"/>
+          <w:kern w:val="0"/>
+          <w:sz w:val="18"/>
+          <w:szCs w:val="18"/>
+        </w:rPr>
+      </w:pPr>
+      <w:bookmarkStart w:id="0" w:name="_GoBack"/>
+      <w:bookmarkEnd w:id="0"/>
     </w:p>
     <w:p>
       <w:pPr>
@@ -1706,6 +2507,7 @@
           <w:kern w:val="0"/>
           <w:szCs w:val="21"/>
         </w:rPr>
+        <w:lastRenderedPageBreak/>
         <w:drawing>
           <wp:inline distT="0" distB="0" distL="0" distR="0">
             <wp:extent cx="5511165" cy="3133725"/>
@@ -1724,7 +2526,7 @@
                     </pic:cNvPicPr>
                   </pic:nvPicPr>
                   <pic:blipFill>
-                    <a:blip r:embed="rId10">
+                    <a:blip r:embed="rId12">
                       <a:extLst>
                         <a:ext uri="{28A0092B-C50C-407E-A947-70E740481C1C}">
                           <a14:useLocalDpi xmlns:a14="http://schemas.microsoft.com/office/drawing/2010/main" val="0"/>
@@ -1919,7 +2721,6 @@
           <w:szCs w:val="20"/>
           <w:shd w:val="clear" w:color="auto" w:fill="FFFFFF"/>
         </w:rPr>
-        <w:lastRenderedPageBreak/>
         <w:t xml:space="preserve">　　</w:t>
       </w:r>
       <w:r>
@@ -2833,6 +3634,7 @@
           <w:kern w:val="0"/>
           <w:szCs w:val="21"/>
         </w:rPr>
+        <w:lastRenderedPageBreak/>
         <w:t>在</w:t>
       </w:r>
       <w:r>
@@ -3177,7 +3979,6 @@
           <w:kern w:val="0"/>
           <w:szCs w:val="21"/>
         </w:rPr>
-        <w:lastRenderedPageBreak/>
         <w:t>BeanNameUrlHandlerMapping</w:t>
       </w:r>
       <w:r>
@@ -3370,7 +4171,7 @@
                     </pic:cNvPicPr>
                   </pic:nvPicPr>
                   <pic:blipFill>
-                    <a:blip r:embed="rId11">
+                    <a:blip r:embed="rId13">
                       <a:extLst>
                         <a:ext uri="{28A0092B-C50C-407E-A947-70E740481C1C}">
                           <a14:useLocalDpi xmlns:a14="http://schemas.microsoft.com/office/drawing/2010/main" val="0"/>
@@ -3772,16 +4573,8 @@
           <w:kern w:val="0"/>
           <w:szCs w:val="21"/>
         </w:rPr>
+        <w:lastRenderedPageBreak/>
         <w:br/>
-      </w:r>
-      <w:r>
-        <w:rPr>
-          <w:rFonts w:ascii="Helvetica" w:hAnsi="Helvetica" w:cs="Helvetica"/>
-          <w:color w:val="000000"/>
-          <w:kern w:val="0"/>
-          <w:szCs w:val="21"/>
-        </w:rPr>
-        <w:lastRenderedPageBreak/>
         <w:t>AbstractWizardFormController:</w:t>
       </w:r>
       <w:r>
@@ -4066,7 +4859,7 @@
                     </pic:cNvPicPr>
                   </pic:nvPicPr>
                   <pic:blipFill>
-                    <a:blip r:embed="rId12">
+                    <a:blip r:embed="rId14">
                       <a:extLst>
                         <a:ext uri="{28A0092B-C50C-407E-A947-70E740481C1C}">
                           <a14:useLocalDpi xmlns:a14="http://schemas.microsoft.com/office/drawing/2010/main" val="0"/>
@@ -4378,15 +5171,6 @@
           <w:szCs w:val="21"/>
         </w:rPr>
         <w:br/>
-      </w:r>
-      <w:r>
-        <w:rPr>
-          <w:rFonts w:ascii="Helvetica" w:hAnsi="Helvetica" w:cs="Helvetica"/>
-          <w:color w:val="000000"/>
-          <w:kern w:val="0"/>
-          <w:szCs w:val="21"/>
-        </w:rPr>
-        <w:lastRenderedPageBreak/>
         <w:t xml:space="preserve">4. </w:t>
       </w:r>
       <w:r>
@@ -5818,19 +6602,7 @@
           <w:szCs w:val="20"/>
           <w:shd w:val="clear" w:color="auto" w:fill="FFFFFF"/>
         </w:rPr>
-        <w:t>抽象层提供了有意义的异常层次结构，可用该结构来管理异常</w:t>
-      </w:r>
-      <w:r>
-        <w:rPr>
-          <w:rFonts w:ascii="Verdana" w:hAnsi="Verdana" w:cs="宋体"/>
-          <w:color w:val="333333"/>
-          <w:kern w:val="0"/>
-          <w:sz w:val="20"/>
-          <w:szCs w:val="20"/>
-          <w:shd w:val="clear" w:color="auto" w:fill="FFFFFF"/>
-        </w:rPr>
-        <w:lastRenderedPageBreak/>
-        <w:t>处理和不同数据库供应商抛出的错误消息。异常层次结构简化了错误处理，并且极大地降低了需要编写的异常代码数量（例如打开和关闭连接）。</w:t>
+        <w:t>抽象层提供了有意义的异常层次结构，可用该结构来管理异常处理和不同数据库供应商抛出的错误消息。异常层次结构简化了错误处理，并且极大地降低了需要编写的异常代码数量（例如打开和关闭连接）。</w:t>
       </w:r>
       <w:r>
         <w:rPr>
@@ -6649,6 +7421,7 @@
           <w:sz w:val="20"/>
           <w:szCs w:val="20"/>
         </w:rPr>
+        <w:lastRenderedPageBreak/>
         <w:t xml:space="preserve">　　</w:t>
       </w:r>
       <w:r>
@@ -6828,7 +7601,7 @@
     <w:p/>
     <w:sectPr>
       <w:pgSz w:w="11906" w:h="16838"/>
-      <w:pgMar w:top="1440" w:right="1800" w:bottom="1440" w:left="1800" w:header="851" w:footer="992" w:gutter="0"/>
+      <w:pgMar w:top="720" w:right="720" w:bottom="720" w:left="720" w:header="851" w:footer="992" w:gutter="0"/>
       <w:cols w:space="425"/>
       <w:docGrid w:type="lines" w:linePitch="312"/>
     </w:sectPr>
@@ -7673,7 +8446,7 @@
         <a:sysClr val="windowText" lastClr="000000"/>
       </a:dk1>
       <a:lt1>
-        <a:sysClr val="window" lastClr="FFFFFF"/>
+        <a:sysClr val="window" lastClr="CEEACA"/>
       </a:lt1>
       <a:dk2>
         <a:srgbClr val="1F497D"/>

</xml_diff>